<commit_message>
add food security status as covariate
</commit_message>
<xml_diff>
--- a/05-Manuscript/01-draft.docx
+++ b/05-Manuscript/01-draft.docx
@@ -2254,7 +2254,19 @@
         <w:rPr>
           <w:rFonts w:ascii="Times New Roman" w:hAnsi="Times New Roman" w:cs="Times New Roman"/>
         </w:rPr>
-        <w:t xml:space="preserve"> Comorbidity Index score (adapted for NHANES) and body mass index (BMI—kilograms/m</w:t>
+        <w:t xml:space="preserve"> Comorbidity Index score (adapted for NHANES) and body mass index </w:t>
+      </w:r>
+      <w:r>
+        <w:rPr>
+          <w:rFonts w:ascii="Times New Roman" w:hAnsi="Times New Roman" w:cs="Times New Roman"/>
+        </w:rPr>
+        <w:t xml:space="preserve">measured during the physical examination </w:t>
+      </w:r>
+      <w:r>
+        <w:rPr>
+          <w:rFonts w:ascii="Times New Roman" w:hAnsi="Times New Roman" w:cs="Times New Roman"/>
+        </w:rPr>
+        <w:t>(BMI—kilograms/m</w:t>
       </w:r>
       <w:r>
         <w:rPr>
@@ -2436,7 +2448,31 @@
         <w:rPr>
           <w:rFonts w:ascii="Times New Roman" w:hAnsi="Times New Roman" w:cs="Times New Roman"/>
         </w:rPr>
-        <w:t>Descriptive statistics were generated for the explanatory, response, and covariate variables described above. We also examined the correlations between the extracted diet quality measures and the 26 food groups used in the extraction process to evaluate the extent of how food groups contributed to each of those measures. We assessed the relationships between the diet quality measures and all-cause and cause-specific mortalities using Cox Proportional Hazards models. We use a variety of specifications to assess the robustness of our results. First, we specified the explanatory variables using dummy variables that corresponded to the quintile of adherence that a subject belonged to (Eq. 1)</w:t>
+        <w:t xml:space="preserve">Descriptive statistics were generated for the explanatory, response, and covariate variables described above. We also examined the correlations between the extracted diet quality measures and the 26 food groups used in the extraction process to evaluate the extent of how food groups contributed to each of those measures. We assessed the relationships between the diet quality measures and all-cause and cause-specific mortalities using Cox Proportional Hazards models. We </w:t>
+      </w:r>
+      <w:r>
+        <w:rPr>
+          <w:rFonts w:ascii="Times New Roman" w:hAnsi="Times New Roman" w:cs="Times New Roman"/>
+        </w:rPr>
+        <w:t>implemented</w:t>
+      </w:r>
+      <w:r>
+        <w:rPr>
+          <w:rFonts w:ascii="Times New Roman" w:hAnsi="Times New Roman" w:cs="Times New Roman"/>
+        </w:rPr>
+        <w:t xml:space="preserve"> a variety of</w:t>
+      </w:r>
+      <w:r>
+        <w:rPr>
+          <w:rFonts w:ascii="Times New Roman" w:hAnsi="Times New Roman" w:cs="Times New Roman"/>
+        </w:rPr>
+        <w:t xml:space="preserve"> model</w:t>
+      </w:r>
+      <w:r>
+        <w:rPr>
+          <w:rFonts w:ascii="Times New Roman" w:hAnsi="Times New Roman" w:cs="Times New Roman"/>
+        </w:rPr>
+        <w:t xml:space="preserve"> specifications to assess the robustness of our results. First, we specified the explanatory variables using dummy variables that corresponded to the quintile of adherence that a subject belonged to (Eq. 1)</w:t>
       </w:r>
     </w:p>
     <w:p>

</xml_diff>

<commit_message>
narrative about pqf questionnaire in manuscript
</commit_message>
<xml_diff>
--- a/05-Manuscript/01-draft.docx
+++ b/05-Manuscript/01-draft.docx
@@ -267,13 +267,7 @@
         <w:rPr>
           <w:rFonts w:ascii="Times New Roman" w:hAnsi="Times New Roman" w:cs="Times New Roman"/>
         </w:rPr>
-        <w:t xml:space="preserve">. The survey contains ten items for households with only adults and an additional eight items completed by subjects living in households with children. The survey consists of a series of “yes/no” questions and responses in the affirmative are used to categorize a household as food insecure </w:t>
-      </w:r>
-      <w:r>
-        <w:rPr>
-          <w:rFonts w:ascii="Times New Roman" w:hAnsi="Times New Roman" w:cs="Times New Roman"/>
-        </w:rPr>
-        <w:t xml:space="preserve">(responding in the affirmative to </w:t>
+        <w:t xml:space="preserve">. The survey contains ten items for households with only adults and an additional eight items completed by subjects living in households with children. The survey consists of a series of “yes/no” questions and responses in the affirmative are used to categorize a household as food insecure (responding in the affirmative to </w:t>
       </w:r>
       <w:r>
         <w:rPr>
@@ -285,37 +279,7 @@
         <w:rPr>
           <w:rFonts w:ascii="Times New Roman" w:hAnsi="Times New Roman" w:cs="Times New Roman"/>
         </w:rPr>
-        <w:t xml:space="preserve"> </w:t>
-      </w:r>
-      <w:r>
-        <w:rPr>
-          <w:rFonts w:ascii="Times New Roman" w:hAnsi="Times New Roman" w:cs="Times New Roman"/>
-        </w:rPr>
-        <w:t>3</w:t>
-      </w:r>
-      <w:r>
-        <w:rPr>
-          <w:rFonts w:ascii="Times New Roman" w:hAnsi="Times New Roman" w:cs="Times New Roman"/>
-        </w:rPr>
-        <w:t xml:space="preserve"> item</w:t>
-      </w:r>
-      <w:r>
-        <w:rPr>
-          <w:rFonts w:ascii="Times New Roman" w:hAnsi="Times New Roman" w:cs="Times New Roman"/>
-        </w:rPr>
-        <w:t>s</w:t>
-      </w:r>
-      <w:r>
-        <w:rPr>
-          <w:rFonts w:ascii="Times New Roman" w:hAnsi="Times New Roman" w:cs="Times New Roman"/>
-        </w:rPr>
-        <w:t>)</w:t>
-      </w:r>
-      <w:r>
-        <w:rPr>
-          <w:rFonts w:ascii="Times New Roman" w:hAnsi="Times New Roman" w:cs="Times New Roman"/>
-        </w:rPr>
-        <w:t xml:space="preserve"> or </w:t>
+        <w:t xml:space="preserve"> 3 items) or </w:t>
       </w:r>
       <w:r>
         <w:rPr>
@@ -1432,19 +1396,7 @@
         <w:rPr>
           <w:rFonts w:ascii="Times New Roman" w:hAnsi="Times New Roman" w:cs="Times New Roman"/>
         </w:rPr>
-        <w:t xml:space="preserve"> examined all-cause mortality and cause-specific mortality—deaths due to neoplastic malignancy</w:t>
-      </w:r>
-      <w:r>
-        <w:rPr>
-          <w:rFonts w:ascii="Times New Roman" w:hAnsi="Times New Roman" w:cs="Times New Roman"/>
-        </w:rPr>
-        <w:t xml:space="preserve"> (ICD-10 codes C00-C97)</w:t>
-      </w:r>
-      <w:r>
-        <w:rPr>
-          <w:rFonts w:ascii="Times New Roman" w:hAnsi="Times New Roman" w:cs="Times New Roman"/>
-        </w:rPr>
-        <w:t xml:space="preserve">, </w:t>
+        <w:t xml:space="preserve"> examined all-cause mortality and cause-specific mortality—deaths due to neoplastic malignancy (ICD-10 codes C00-C97), </w:t>
       </w:r>
       <w:r>
         <w:rPr>
@@ -1456,19 +1408,7 @@
         <w:rPr>
           <w:rFonts w:ascii="Times New Roman" w:hAnsi="Times New Roman" w:cs="Times New Roman"/>
         </w:rPr>
-        <w:t xml:space="preserve"> disease</w:t>
-      </w:r>
-      <w:r>
-        <w:rPr>
-          <w:rFonts w:ascii="Times New Roman" w:hAnsi="Times New Roman" w:cs="Times New Roman"/>
-        </w:rPr>
-        <w:t xml:space="preserve"> </w:t>
-      </w:r>
-      <w:r>
-        <w:rPr>
-          <w:rFonts w:ascii="Times New Roman" w:hAnsi="Times New Roman" w:cs="Times New Roman"/>
-        </w:rPr>
-        <w:t xml:space="preserve">(ICD-10 codes </w:t>
+        <w:t xml:space="preserve"> disease (ICD-10 codes </w:t>
       </w:r>
       <w:r>
         <w:rPr>
@@ -1486,25 +1426,7 @@
         <w:rPr>
           <w:rFonts w:ascii="Times New Roman" w:hAnsi="Times New Roman" w:cs="Times New Roman"/>
         </w:rPr>
-        <w:t>I60-I69</w:t>
-      </w:r>
-      <w:r>
-        <w:rPr>
-          <w:rFonts w:ascii="Times New Roman" w:hAnsi="Times New Roman" w:cs="Times New Roman"/>
-        </w:rPr>
-        <w:t>), and diabetes mellitus</w:t>
-      </w:r>
-      <w:r>
-        <w:rPr>
-          <w:rFonts w:ascii="Times New Roman" w:hAnsi="Times New Roman" w:cs="Times New Roman"/>
-        </w:rPr>
-        <w:t xml:space="preserve"> (ICD-10 codes E10-E14)</w:t>
-      </w:r>
-      <w:r>
-        <w:rPr>
-          <w:rFonts w:ascii="Times New Roman" w:hAnsi="Times New Roman" w:cs="Times New Roman"/>
-        </w:rPr>
-        <w:t>—in our analyses.</w:t>
+        <w:t>I60-I69), and diabetes mellitus (ICD-10 codes E10-E14)—in our analyses.</w:t>
       </w:r>
     </w:p>
     <w:p>
@@ -1732,23 +1654,63 @@
           <w:i/>
           <w:iCs/>
         </w:rPr>
-        <w:t>current</w:t>
-      </w:r>
-      <w:r>
-        <w:rPr>
-          <w:rFonts w:ascii="Times New Roman" w:hAnsi="Times New Roman" w:cs="Times New Roman"/>
-          <w:i/>
-          <w:iCs/>
+        <w:t>current smoker</w:t>
+      </w:r>
+      <w:r>
+        <w:rPr>
+          <w:rFonts w:ascii="Times New Roman" w:hAnsi="Times New Roman" w:cs="Times New Roman"/>
+        </w:rPr>
+        <w:t>—</w:t>
+      </w:r>
+      <w:r>
+        <w:rPr>
+          <w:rFonts w:ascii="Times New Roman" w:hAnsi="Times New Roman" w:cs="Times New Roman"/>
+        </w:rPr>
+        <w:t>currently smoking every day or some days</w:t>
+      </w:r>
+      <w:r>
+        <w:rPr>
+          <w:rFonts w:ascii="Times New Roman" w:hAnsi="Times New Roman" w:cs="Times New Roman"/>
+        </w:rPr>
+        <w:t>—</w:t>
+      </w:r>
+      <w:r>
+        <w:rPr>
+          <w:rFonts w:ascii="Times New Roman" w:hAnsi="Times New Roman" w:cs="Times New Roman"/>
+        </w:rPr>
+        <w:t xml:space="preserve">, </w:t>
+      </w:r>
+      <w:r>
+        <w:rPr>
+          <w:rFonts w:ascii="Times New Roman" w:hAnsi="Times New Roman" w:cs="Times New Roman"/>
+          <w:i/>
+          <w:iCs/>
+        </w:rPr>
+        <w:t>former smoker</w:t>
+      </w:r>
+      <w:r>
+        <w:rPr>
+          <w:rFonts w:ascii="Times New Roman" w:hAnsi="Times New Roman" w:cs="Times New Roman"/>
+        </w:rPr>
+        <w:t>—</w:t>
+      </w:r>
+      <w:r>
+        <w:rPr>
+          <w:rFonts w:ascii="Times New Roman" w:hAnsi="Times New Roman" w:cs="Times New Roman"/>
+        </w:rPr>
+        <w:t>not currently smoking</w:t>
+      </w:r>
+      <w:r>
+        <w:rPr>
+          <w:rFonts w:ascii="Times New Roman" w:hAnsi="Times New Roman" w:cs="Times New Roman"/>
         </w:rPr>
         <w:t xml:space="preserve"> </w:t>
       </w:r>
       <w:r>
         <w:rPr>
           <w:rFonts w:ascii="Times New Roman" w:hAnsi="Times New Roman" w:cs="Times New Roman"/>
-          <w:i/>
-          <w:iCs/>
-        </w:rPr>
-        <w:t>smoker</w:t>
+        </w:rPr>
+        <w:t>but with a lifetime history of ≥100 cigarettes</w:t>
       </w:r>
       <w:r>
         <w:rPr>
@@ -1760,7 +1722,15 @@
         <w:rPr>
           <w:rFonts w:ascii="Times New Roman" w:hAnsi="Times New Roman" w:cs="Times New Roman"/>
         </w:rPr>
-        <w:t>currently smoking every day or some days</w:t>
+        <w:t xml:space="preserve">, or </w:t>
+      </w:r>
+      <w:r>
+        <w:rPr>
+          <w:rFonts w:ascii="Times New Roman" w:hAnsi="Times New Roman" w:cs="Times New Roman"/>
+          <w:i/>
+          <w:iCs/>
+        </w:rPr>
+        <w:t>never smoker</w:t>
       </w:r>
       <w:r>
         <w:rPr>
@@ -1772,15 +1742,123 @@
         <w:rPr>
           <w:rFonts w:ascii="Times New Roman" w:hAnsi="Times New Roman" w:cs="Times New Roman"/>
         </w:rPr>
+        <w:t>a lifetime history of smoking &lt;100 cigarettes</w:t>
+      </w:r>
+      <w:r>
+        <w:rPr>
+          <w:rFonts w:ascii="Times New Roman" w:hAnsi="Times New Roman" w:cs="Times New Roman"/>
+        </w:rPr>
+        <w:t>)</w:t>
+      </w:r>
+      <w:r>
+        <w:rPr>
+          <w:rFonts w:ascii="Times New Roman" w:hAnsi="Times New Roman" w:cs="Times New Roman"/>
+        </w:rPr>
         <w:t xml:space="preserve">, </w:t>
       </w:r>
       <w:r>
         <w:rPr>
           <w:rFonts w:ascii="Times New Roman" w:hAnsi="Times New Roman" w:cs="Times New Roman"/>
-          <w:i/>
-          <w:iCs/>
-        </w:rPr>
-        <w:t>former smoker</w:t>
+        </w:rPr>
+        <w:t xml:space="preserve">drinking status </w:t>
+      </w:r>
+      <w:r>
+        <w:rPr>
+          <w:rFonts w:ascii="Times New Roman" w:hAnsi="Times New Roman" w:cs="Times New Roman"/>
+        </w:rPr>
+        <w:t>(</w:t>
+      </w:r>
+      <w:r>
+        <w:rPr>
+          <w:rFonts w:ascii="Times New Roman" w:hAnsi="Times New Roman" w:cs="Times New Roman"/>
+          <w:i/>
+          <w:iCs/>
+        </w:rPr>
+        <w:t>heavy drinker</w:t>
+      </w:r>
+      <w:r>
+        <w:rPr>
+          <w:rFonts w:ascii="Times New Roman" w:hAnsi="Times New Roman" w:cs="Times New Roman"/>
+        </w:rPr>
+        <w:t xml:space="preserve">— </w:t>
+      </w:r>
+      <w:r>
+        <w:rPr>
+          <w:rFonts w:ascii="Times New Roman" w:hAnsi="Times New Roman" w:cs="Times New Roman"/>
+        </w:rPr>
+        <w:t>≥</w:t>
+      </w:r>
+      <w:r>
+        <w:rPr>
+          <w:rFonts w:ascii="Times New Roman" w:hAnsi="Times New Roman" w:cs="Times New Roman"/>
+        </w:rPr>
+        <w:t xml:space="preserve"> </w:t>
+      </w:r>
+      <w:r>
+        <w:rPr>
+          <w:rFonts w:ascii="Times New Roman" w:hAnsi="Times New Roman" w:cs="Times New Roman"/>
+        </w:rPr>
+        <w:t>14 g</w:t>
+      </w:r>
+      <w:r>
+        <w:rPr>
+          <w:rFonts w:ascii="Times New Roman" w:hAnsi="Times New Roman" w:cs="Times New Roman"/>
+        </w:rPr>
+        <w:t>rams</w:t>
+      </w:r>
+      <w:r>
+        <w:rPr>
+          <w:rFonts w:ascii="Times New Roman" w:hAnsi="Times New Roman" w:cs="Times New Roman"/>
+        </w:rPr>
+        <w:t>/d</w:t>
+      </w:r>
+      <w:r>
+        <w:rPr>
+          <w:rFonts w:ascii="Times New Roman" w:hAnsi="Times New Roman" w:cs="Times New Roman"/>
+        </w:rPr>
+        <w:t>ay</w:t>
+      </w:r>
+      <w:r>
+        <w:rPr>
+          <w:rFonts w:ascii="Times New Roman" w:hAnsi="Times New Roman" w:cs="Times New Roman"/>
+        </w:rPr>
+        <w:t xml:space="preserve"> for women and ≥</w:t>
+      </w:r>
+      <w:r>
+        <w:rPr>
+          <w:rFonts w:ascii="Times New Roman" w:hAnsi="Times New Roman" w:cs="Times New Roman"/>
+        </w:rPr>
+        <w:t xml:space="preserve"> </w:t>
+      </w:r>
+      <w:r>
+        <w:rPr>
+          <w:rFonts w:ascii="Times New Roman" w:hAnsi="Times New Roman" w:cs="Times New Roman"/>
+        </w:rPr>
+        <w:t>28 g</w:t>
+      </w:r>
+      <w:r>
+        <w:rPr>
+          <w:rFonts w:ascii="Times New Roman" w:hAnsi="Times New Roman" w:cs="Times New Roman"/>
+        </w:rPr>
+        <w:t>rams</w:t>
+      </w:r>
+      <w:r>
+        <w:rPr>
+          <w:rFonts w:ascii="Times New Roman" w:hAnsi="Times New Roman" w:cs="Times New Roman"/>
+        </w:rPr>
+        <w:t>/d</w:t>
+      </w:r>
+      <w:r>
+        <w:rPr>
+          <w:rFonts w:ascii="Times New Roman" w:hAnsi="Times New Roman" w:cs="Times New Roman"/>
+        </w:rPr>
+        <w:t>ay</w:t>
+      </w:r>
+      <w:r>
+        <w:rPr>
+          <w:rFonts w:ascii="Times New Roman" w:hAnsi="Times New Roman" w:cs="Times New Roman"/>
+        </w:rPr>
+        <w:t xml:space="preserve"> for men</w:t>
       </w:r>
       <w:r>
         <w:rPr>
@@ -1792,7 +1870,63 @@
         <w:rPr>
           <w:rFonts w:ascii="Times New Roman" w:hAnsi="Times New Roman" w:cs="Times New Roman"/>
         </w:rPr>
-        <w:t>not currently smoking</w:t>
+        <w:t xml:space="preserve">, </w:t>
+      </w:r>
+      <w:r>
+        <w:rPr>
+          <w:rFonts w:ascii="Times New Roman" w:hAnsi="Times New Roman" w:cs="Times New Roman"/>
+          <w:i/>
+          <w:iCs/>
+        </w:rPr>
+        <w:t>moderate drinker</w:t>
+      </w:r>
+      <w:r>
+        <w:rPr>
+          <w:rFonts w:ascii="Times New Roman" w:hAnsi="Times New Roman" w:cs="Times New Roman"/>
+        </w:rPr>
+        <w:t>—</w:t>
+      </w:r>
+      <w:r>
+        <w:rPr>
+          <w:rFonts w:ascii="Times New Roman" w:hAnsi="Times New Roman" w:cs="Times New Roman"/>
+        </w:rPr>
+        <w:t>0.1</w:t>
+      </w:r>
+      <w:r>
+        <w:rPr>
+          <w:rFonts w:ascii="Times New Roman" w:hAnsi="Times New Roman" w:cs="Times New Roman"/>
+        </w:rPr>
+        <w:t>0-</w:t>
+      </w:r>
+      <w:r>
+        <w:rPr>
+          <w:rFonts w:ascii="Times New Roman" w:hAnsi="Times New Roman" w:cs="Times New Roman"/>
+        </w:rPr>
+        <w:t>13.9 g</w:t>
+      </w:r>
+      <w:r>
+        <w:rPr>
+          <w:rFonts w:ascii="Times New Roman" w:hAnsi="Times New Roman" w:cs="Times New Roman"/>
+        </w:rPr>
+        <w:t>rams</w:t>
+      </w:r>
+      <w:r>
+        <w:rPr>
+          <w:rFonts w:ascii="Times New Roman" w:hAnsi="Times New Roman" w:cs="Times New Roman"/>
+        </w:rPr>
+        <w:t>/d</w:t>
+      </w:r>
+      <w:r>
+        <w:rPr>
+          <w:rFonts w:ascii="Times New Roman" w:hAnsi="Times New Roman" w:cs="Times New Roman"/>
+        </w:rPr>
+        <w:t>ay</w:t>
+      </w:r>
+      <w:r>
+        <w:rPr>
+          <w:rFonts w:ascii="Times New Roman" w:hAnsi="Times New Roman" w:cs="Times New Roman"/>
+        </w:rPr>
+        <w:t xml:space="preserve"> for women</w:t>
       </w:r>
       <w:r>
         <w:rPr>
@@ -1804,7 +1938,31 @@
         <w:rPr>
           <w:rFonts w:ascii="Times New Roman" w:hAnsi="Times New Roman" w:cs="Times New Roman"/>
         </w:rPr>
-        <w:t>but with a lifetime history of ≥100 cigarettes</w:t>
+        <w:t>and 0.1</w:t>
+      </w:r>
+      <w:r>
+        <w:rPr>
+          <w:rFonts w:ascii="Times New Roman" w:hAnsi="Times New Roman" w:cs="Times New Roman"/>
+        </w:rPr>
+        <w:t>0-</w:t>
+      </w:r>
+      <w:r>
+        <w:rPr>
+          <w:rFonts w:ascii="Times New Roman" w:hAnsi="Times New Roman" w:cs="Times New Roman"/>
+        </w:rPr>
+        <w:t>27.9 g/d</w:t>
+      </w:r>
+      <w:r>
+        <w:rPr>
+          <w:rFonts w:ascii="Times New Roman" w:hAnsi="Times New Roman" w:cs="Times New Roman"/>
+        </w:rPr>
+        <w:t>ay</w:t>
+      </w:r>
+      <w:r>
+        <w:rPr>
+          <w:rFonts w:ascii="Times New Roman" w:hAnsi="Times New Roman" w:cs="Times New Roman"/>
+        </w:rPr>
+        <w:t xml:space="preserve"> for men</w:t>
       </w:r>
       <w:r>
         <w:rPr>
@@ -1816,27 +1974,69 @@
         <w:rPr>
           <w:rFonts w:ascii="Times New Roman" w:hAnsi="Times New Roman" w:cs="Times New Roman"/>
         </w:rPr>
-        <w:t xml:space="preserve">, or </w:t>
-      </w:r>
-      <w:r>
-        <w:rPr>
-          <w:rFonts w:ascii="Times New Roman" w:hAnsi="Times New Roman" w:cs="Times New Roman"/>
-          <w:i/>
-          <w:iCs/>
-        </w:rPr>
-        <w:t>never smoker</w:t>
-      </w:r>
-      <w:r>
-        <w:rPr>
-          <w:rFonts w:ascii="Times New Roman" w:hAnsi="Times New Roman" w:cs="Times New Roman"/>
-        </w:rPr>
-        <w:t>—</w:t>
-      </w:r>
-      <w:r>
-        <w:rPr>
-          <w:rFonts w:ascii="Times New Roman" w:hAnsi="Times New Roman" w:cs="Times New Roman"/>
-        </w:rPr>
-        <w:t>a lifetime history of smoking &lt;100 cigarettes</w:t>
+        <w:t xml:space="preserve">, and </w:t>
+      </w:r>
+      <w:r>
+        <w:rPr>
+          <w:rFonts w:ascii="Times New Roman" w:hAnsi="Times New Roman" w:cs="Times New Roman"/>
+          <w:i/>
+          <w:iCs/>
+        </w:rPr>
+        <w:t>abstainer</w:t>
+      </w:r>
+      <w:r>
+        <w:rPr>
+          <w:rFonts w:ascii="Times New Roman" w:hAnsi="Times New Roman" w:cs="Times New Roman"/>
+        </w:rPr>
+        <w:t xml:space="preserve">— </w:t>
+      </w:r>
+      <w:r>
+        <w:rPr>
+          <w:rFonts w:ascii="Times New Roman" w:hAnsi="Times New Roman" w:cs="Times New Roman"/>
+        </w:rPr>
+        <w:t>&lt;</w:t>
+      </w:r>
+      <w:r>
+        <w:rPr>
+          <w:rFonts w:ascii="Times New Roman" w:hAnsi="Times New Roman" w:cs="Times New Roman"/>
+        </w:rPr>
+        <w:t xml:space="preserve"> </w:t>
+      </w:r>
+      <w:r>
+        <w:rPr>
+          <w:rFonts w:ascii="Times New Roman" w:hAnsi="Times New Roman" w:cs="Times New Roman"/>
+        </w:rPr>
+        <w:t>0.1</w:t>
+      </w:r>
+      <w:r>
+        <w:rPr>
+          <w:rFonts w:ascii="Times New Roman" w:hAnsi="Times New Roman" w:cs="Times New Roman"/>
+        </w:rPr>
+        <w:t>0</w:t>
+      </w:r>
+      <w:r>
+        <w:rPr>
+          <w:rFonts w:ascii="Times New Roman" w:hAnsi="Times New Roman" w:cs="Times New Roman"/>
+        </w:rPr>
+        <w:t xml:space="preserve"> g</w:t>
+      </w:r>
+      <w:r>
+        <w:rPr>
+          <w:rFonts w:ascii="Times New Roman" w:hAnsi="Times New Roman" w:cs="Times New Roman"/>
+        </w:rPr>
+        <w:t>rams</w:t>
+      </w:r>
+      <w:r>
+        <w:rPr>
+          <w:rFonts w:ascii="Times New Roman" w:hAnsi="Times New Roman" w:cs="Times New Roman"/>
+        </w:rPr>
+        <w:t>/d</w:t>
+      </w:r>
+      <w:r>
+        <w:rPr>
+          <w:rFonts w:ascii="Times New Roman" w:hAnsi="Times New Roman" w:cs="Times New Roman"/>
+        </w:rPr>
+        <w:t>ay</w:t>
       </w:r>
       <w:r>
         <w:rPr>
@@ -1848,39 +2048,57 @@
         <w:rPr>
           <w:rFonts w:ascii="Times New Roman" w:hAnsi="Times New Roman" w:cs="Times New Roman"/>
         </w:rPr>
+        <w:t>, and physical activity (</w:t>
+      </w:r>
+      <w:r>
+        <w:rPr>
+          <w:rFonts w:ascii="Times New Roman" w:hAnsi="Times New Roman" w:cs="Times New Roman"/>
+          <w:i/>
+          <w:iCs/>
+        </w:rPr>
+        <w:t>measured as weekly MET minutes</w:t>
+      </w:r>
+      <w:r>
+        <w:rPr>
+          <w:rFonts w:ascii="Times New Roman" w:hAnsi="Times New Roman" w:cs="Times New Roman"/>
+        </w:rPr>
+        <w:t>)</w:t>
+      </w:r>
+      <w:r>
+        <w:rPr>
+          <w:rFonts w:ascii="Times New Roman" w:hAnsi="Times New Roman" w:cs="Times New Roman"/>
+        </w:rPr>
+        <w:t xml:space="preserve"> </w:t>
+      </w:r>
+      <w:r>
+        <w:rPr>
+          <w:rFonts w:ascii="Times New Roman" w:hAnsi="Times New Roman" w:cs="Times New Roman"/>
+        </w:rPr>
+        <w:t>were obtained from the smoking (SMQ) questionnaire</w:t>
+      </w:r>
+      <w:r>
+        <w:rPr>
+          <w:rFonts w:ascii="Times New Roman" w:hAnsi="Times New Roman" w:cs="Times New Roman"/>
+        </w:rPr>
         <w:t xml:space="preserve">, </w:t>
       </w:r>
       <w:r>
         <w:rPr>
           <w:rFonts w:ascii="Times New Roman" w:hAnsi="Times New Roman" w:cs="Times New Roman"/>
         </w:rPr>
-        <w:t xml:space="preserve">drinking status </w:t>
-      </w:r>
-      <w:r>
-        <w:rPr>
-          <w:rFonts w:ascii="Times New Roman" w:hAnsi="Times New Roman" w:cs="Times New Roman"/>
-        </w:rPr>
-        <w:t>(</w:t>
-      </w:r>
-      <w:r>
-        <w:rPr>
-          <w:rFonts w:ascii="Times New Roman" w:hAnsi="Times New Roman" w:cs="Times New Roman"/>
-          <w:i/>
-          <w:iCs/>
-        </w:rPr>
-        <w:t>heavy drinker</w:t>
-      </w:r>
-      <w:r>
-        <w:rPr>
-          <w:rFonts w:ascii="Times New Roman" w:hAnsi="Times New Roman" w:cs="Times New Roman"/>
-        </w:rPr>
-        <w:t xml:space="preserve">— </w:t>
-      </w:r>
-      <w:r>
-        <w:rPr>
-          <w:rFonts w:ascii="Times New Roman" w:hAnsi="Times New Roman" w:cs="Times New Roman"/>
-        </w:rPr>
-        <w:t>≥</w:t>
+        <w:t xml:space="preserve">dietary assessment data, </w:t>
+      </w:r>
+      <w:r>
+        <w:rPr>
+          <w:rFonts w:ascii="Times New Roman" w:hAnsi="Times New Roman" w:cs="Times New Roman"/>
+        </w:rPr>
+        <w:t xml:space="preserve">and the physical activity questionnaires (PAQ and PAQIAF), </w:t>
+      </w:r>
+      <w:r>
+        <w:rPr>
+          <w:rFonts w:ascii="Times New Roman" w:hAnsi="Times New Roman" w:cs="Times New Roman"/>
+        </w:rPr>
+        <w:t>respectively</w:t>
       </w:r>
       <w:r>
         <w:rPr>
@@ -1892,31 +2110,82 @@
         <w:rPr>
           <w:rFonts w:ascii="Times New Roman" w:hAnsi="Times New Roman" w:cs="Times New Roman"/>
         </w:rPr>
-        <w:t>14 g</w:t>
-      </w:r>
-      <w:r>
-        <w:rPr>
-          <w:rFonts w:ascii="Times New Roman" w:hAnsi="Times New Roman" w:cs="Times New Roman"/>
-        </w:rPr>
-        <w:t>rams</w:t>
-      </w:r>
-      <w:r>
-        <w:rPr>
-          <w:rFonts w:ascii="Times New Roman" w:hAnsi="Times New Roman" w:cs="Times New Roman"/>
-        </w:rPr>
-        <w:t>/d</w:t>
-      </w:r>
-      <w:r>
-        <w:rPr>
-          <w:rFonts w:ascii="Times New Roman" w:hAnsi="Times New Roman" w:cs="Times New Roman"/>
-        </w:rPr>
-        <w:t>ay</w:t>
-      </w:r>
-      <w:r>
-        <w:rPr>
-          <w:rFonts w:ascii="Times New Roman" w:hAnsi="Times New Roman" w:cs="Times New Roman"/>
-        </w:rPr>
-        <w:t xml:space="preserve"> for women and ≥</w:t>
+        <w:fldChar w:fldCharType="begin"/>
+      </w:r>
+      <w:r>
+        <w:rPr>
+          <w:rFonts w:ascii="Times New Roman" w:hAnsi="Times New Roman" w:cs="Times New Roman"/>
+        </w:rPr>
+        <w:instrText xml:space="preserve"> ADDIN ZOTERO_ITEM CSL_CITATION {"citationID":"EE6Ujfdy","properties":{"formattedCitation":"[19\\uc0\\u8211{}21]","plainCitation":"[19–21]","noteIndex":0},"citationItems":[{"id":1389,"uris":["http://zotero.org/users/local/S8X13ARX/items/LCL7BTPS"],"itemData":{"id":1389,"type":"article-journal","abstract":"We aim to quantify the association between different forms of tobacco use and peripheral arterial disease (PAD) and to characterize the association between secondhand smoke exposure and PAD in a large nationally representative sample of the US population. We observed significant associations between current and former cigarette smoking and PAD. The association between noncigarette forms of tobacco and PAD was not significant even after adjustment for clinical and demographic variables. Secondhand smoke was not significantly associated with PAD. Interestingly, a “threshold phenomenon” for tobacco exposure was demonstrated for PAD occurrence. Individuals with serum cotinine &gt;155 ng/mL were at significantly higher risk of having PAD as compared with a nonexistent or a minimal risk below this threshold value. Lack of association between PAD and secondhand smoke exposure in conjunction with the threshold phenomenon described above leads us to speculate existence of striking differences between the systemic circulation and lower extremity vasculature in terms of pathogenesis of atherosclerosis.","container-title":"Angiology","DOI":"10.1177/0003319708330526","ISSN":"0003-3197, 1940-1574","issue":"3","journalAbbreviation":"Angiology","language":"en","page":"335-345","source":"DOI.org (Crossref)","title":"The Association of Active and Passive Smoking with Peripheral Arterial Disease: Results from NHANES 1999–2004","title-short":"The Association of Active and Passive Smoking with Peripheral Arterial Disease","volume":"60","author":[{"family":"Agarwal","given":"Shikhar"}],"issued":{"date-parts":[["2009",6]]}}},{"id":367,"uris":["http://zotero.org/users/local/S8X13ARX/items/DY4KV97P"],"itemData":{"id":367,"type":"book","abstract":"Learn more about how health nutrition experts can help you make the correct food choices for a healthy lifestyle The eighth edition of the Dietary Guidelines is designed for professionals to help all iindividuals, ages 2 years-old and above, and their families to consume a healthy, nutritionally adequate diet. The 2015-2020 edition provides five overarching Guidelines that encourage: healthy eating patterns recognize that individuals will need to make shifts in their food and beverage choices to achieve a healthy pattern acknowledge that all segments of our society have a role to play in supporting healthy choices provides a healthy framework in which individuals can enjoy foods that meet their personal, cultural and traditional preferences within their food budget This guidance can help you choose a healthy diet and focus on preventing the diet-related chronic diseases that continue to impact American populations. It is also intended to help you to improve and maintain overall health for disease prevention. Health professionals, including physicians, nutritionists, dietary counselors, nurses, hospitality meal planners, health policymakers, and beneficiaries of the USDA National School Lunch and School Breakfast program? and their administrators may find these guidelines most useful.? American consumers can also use this information to help make helathy food choices for themselves and their families.","ISBN":"978-0-16-093465-0","language":"English","note":"OCLC: 1027063137","source":"Open WorldCat","title":"Dietary guidelines for americans 2015-2020","URL":"http://kyunbound.lib.overdrive.com/ContentDetails.htm?ID=D2E702A6-B2A3-48B1-93ED-B9E085738FC6","author":[{"literal":"Dietary Guidelines Advisory Committee"},{"family":"OverDrive","given":"Inc"}],"accessed":{"date-parts":[["2019",6,30]]},"issued":{"date-parts":[["2016"]]}}},{"id":1566,"uris":["http://zotero.org/users/local/S8X13ARX/items/WJ6GHY9Y"],"itemData":{"id":1566,"type":"article-journal","container-title":"Preventive Medicine","DOI":"10.1016/j.ypmed.2017.04.027","ISSN":"00917435","journalAbbreviation":"Preventive Medicine","language":"en","page":"145-151","source":"DOI.org (Crossref)","title":"Physical activity and telomere length in U.S. men and women: An NHANES investigation","title-short":"Physical activity and telomere length in U.S. men and women","volume":"100","author":[{"family":"Tucker","given":"Larry A."}],"issued":{"date-parts":[["2017",7]]}}}],"schema":"https://github.com/citation-style-language/schema/raw/master/csl-citation.json"} </w:instrText>
+      </w:r>
+      <w:r>
+        <w:rPr>
+          <w:rFonts w:ascii="Times New Roman" w:hAnsi="Times New Roman" w:cs="Times New Roman"/>
+        </w:rPr>
+        <w:fldChar w:fldCharType="separate"/>
+      </w:r>
+      <w:r>
+        <w:rPr>
+          <w:rFonts w:ascii="Times New Roman" w:hAnsi="Times New Roman" w:cs="Times New Roman"/>
+        </w:rPr>
+        <w:t>[19–21]</w:t>
+      </w:r>
+      <w:r>
+        <w:rPr>
+          <w:rFonts w:ascii="Times New Roman" w:hAnsi="Times New Roman" w:cs="Times New Roman"/>
+        </w:rPr>
+        <w:fldChar w:fldCharType="end"/>
+      </w:r>
+      <w:r>
+        <w:rPr>
+          <w:rFonts w:ascii="Times New Roman" w:hAnsi="Times New Roman" w:cs="Times New Roman"/>
+        </w:rPr>
+        <w:t>.</w:t>
+      </w:r>
+      <w:r>
+        <w:rPr>
+          <w:rFonts w:ascii="Times New Roman" w:hAnsi="Times New Roman" w:cs="Times New Roman"/>
+        </w:rPr>
+        <w:t xml:space="preserve"> Health-related covariates included a </w:t>
+      </w:r>
+      <w:proofErr w:type="spellStart"/>
+      <w:r>
+        <w:rPr>
+          <w:rFonts w:ascii="Times New Roman" w:hAnsi="Times New Roman" w:cs="Times New Roman"/>
+        </w:rPr>
+        <w:t>Charlson</w:t>
+      </w:r>
+      <w:proofErr w:type="spellEnd"/>
+      <w:r>
+        <w:rPr>
+          <w:rFonts w:ascii="Times New Roman" w:hAnsi="Times New Roman" w:cs="Times New Roman"/>
+        </w:rPr>
+        <w:t xml:space="preserve"> Comorbidity Index score (adapted for NHANES) and body mass index </w:t>
+      </w:r>
+      <w:r>
+        <w:rPr>
+          <w:rFonts w:ascii="Times New Roman" w:hAnsi="Times New Roman" w:cs="Times New Roman"/>
+        </w:rPr>
+        <w:t xml:space="preserve">measured during the physical examination </w:t>
+      </w:r>
+      <w:r>
+        <w:rPr>
+          <w:rFonts w:ascii="Times New Roman" w:hAnsi="Times New Roman" w:cs="Times New Roman"/>
+        </w:rPr>
+        <w:t>(BMI—kilograms/m</w:t>
+      </w:r>
+      <w:r>
+        <w:rPr>
+          <w:rFonts w:ascii="Times New Roman" w:hAnsi="Times New Roman" w:cs="Times New Roman"/>
+          <w:vertAlign w:val="superscript"/>
+        </w:rPr>
+        <w:t>2</w:t>
+      </w:r>
+      <w:r>
+        <w:rPr>
+          <w:rFonts w:ascii="Times New Roman" w:hAnsi="Times New Roman" w:cs="Times New Roman"/>
+        </w:rPr>
+        <w:t>)</w:t>
       </w:r>
       <w:r>
         <w:rPr>
@@ -1928,99 +2197,38 @@
         <w:rPr>
           <w:rFonts w:ascii="Times New Roman" w:hAnsi="Times New Roman" w:cs="Times New Roman"/>
         </w:rPr>
-        <w:t>28 g</w:t>
-      </w:r>
-      <w:r>
-        <w:rPr>
-          <w:rFonts w:ascii="Times New Roman" w:hAnsi="Times New Roman" w:cs="Times New Roman"/>
-        </w:rPr>
-        <w:t>rams</w:t>
-      </w:r>
-      <w:r>
-        <w:rPr>
-          <w:rFonts w:ascii="Times New Roman" w:hAnsi="Times New Roman" w:cs="Times New Roman"/>
-        </w:rPr>
-        <w:t>/d</w:t>
-      </w:r>
-      <w:r>
-        <w:rPr>
-          <w:rFonts w:ascii="Times New Roman" w:hAnsi="Times New Roman" w:cs="Times New Roman"/>
-        </w:rPr>
-        <w:t>ay</w:t>
-      </w:r>
-      <w:r>
-        <w:rPr>
-          <w:rFonts w:ascii="Times New Roman" w:hAnsi="Times New Roman" w:cs="Times New Roman"/>
-        </w:rPr>
-        <w:t xml:space="preserve"> for men</w:t>
-      </w:r>
-      <w:r>
-        <w:rPr>
-          <w:rFonts w:ascii="Times New Roman" w:hAnsi="Times New Roman" w:cs="Times New Roman"/>
-        </w:rPr>
-        <w:t>—</w:t>
-      </w:r>
-      <w:r>
-        <w:rPr>
-          <w:rFonts w:ascii="Times New Roman" w:hAnsi="Times New Roman" w:cs="Times New Roman"/>
-        </w:rPr>
-        <w:t xml:space="preserve">, </w:t>
-      </w:r>
-      <w:r>
-        <w:rPr>
-          <w:rFonts w:ascii="Times New Roman" w:hAnsi="Times New Roman" w:cs="Times New Roman"/>
-          <w:i/>
-          <w:iCs/>
-        </w:rPr>
-        <w:t>moderate drinker</w:t>
-      </w:r>
-      <w:r>
-        <w:rPr>
-          <w:rFonts w:ascii="Times New Roman" w:hAnsi="Times New Roman" w:cs="Times New Roman"/>
-        </w:rPr>
-        <w:t>—</w:t>
-      </w:r>
-      <w:r>
-        <w:rPr>
-          <w:rFonts w:ascii="Times New Roman" w:hAnsi="Times New Roman" w:cs="Times New Roman"/>
-        </w:rPr>
-        <w:t>0.1</w:t>
-      </w:r>
-      <w:r>
-        <w:rPr>
-          <w:rFonts w:ascii="Times New Roman" w:hAnsi="Times New Roman" w:cs="Times New Roman"/>
-        </w:rPr>
-        <w:t>0-</w:t>
-      </w:r>
-      <w:r>
-        <w:rPr>
-          <w:rFonts w:ascii="Times New Roman" w:hAnsi="Times New Roman" w:cs="Times New Roman"/>
-        </w:rPr>
-        <w:t>13.9 g</w:t>
-      </w:r>
-      <w:r>
-        <w:rPr>
-          <w:rFonts w:ascii="Times New Roman" w:hAnsi="Times New Roman" w:cs="Times New Roman"/>
-        </w:rPr>
-        <w:t>rams</w:t>
-      </w:r>
-      <w:r>
-        <w:rPr>
-          <w:rFonts w:ascii="Times New Roman" w:hAnsi="Times New Roman" w:cs="Times New Roman"/>
-        </w:rPr>
-        <w:t>/d</w:t>
-      </w:r>
-      <w:r>
-        <w:rPr>
-          <w:rFonts w:ascii="Times New Roman" w:hAnsi="Times New Roman" w:cs="Times New Roman"/>
-        </w:rPr>
-        <w:t>ay</w:t>
-      </w:r>
-      <w:r>
-        <w:rPr>
-          <w:rFonts w:ascii="Times New Roman" w:hAnsi="Times New Roman" w:cs="Times New Roman"/>
-        </w:rPr>
-        <w:t xml:space="preserve"> for women</w:t>
+        <w:fldChar w:fldCharType="begin"/>
+      </w:r>
+      <w:r>
+        <w:rPr>
+          <w:rFonts w:ascii="Times New Roman" w:hAnsi="Times New Roman" w:cs="Times New Roman"/>
+        </w:rPr>
+        <w:instrText xml:space="preserve"> ADDIN ZOTERO_ITEM CSL_CITATION {"citationID":"Ka9GpFw8","properties":{"formattedCitation":"[5,22]","plainCitation":"[5,22]","noteIndex":0},"citationItems":[{"id":2018,"uris":["http://zotero.org/users/local/S8X13ARX/items/CEMPR32Z"],"itemData":{"id":2018,"type":"article-journal","abstract":"(1) Background: Food insecurity (FI) is a public health and sociodemographic phenomenon that besets many cancer survivors in the United States. FI in cancer survivors may arise as a consequence of financial toxicity stemming from treatment costs, physical impairment, labor force egress, or a combination of those factors. To our knowledge, an understanding of the dietary intake practices of this population has not been delineated but is imperative for addressing the needs of this vulnerable population; (2) Methods: Using data from NHANES, 1999–2018, we characterized major dietary patterns in the food insecure cancer survivor population using: i. penalized logistic regression (logit) and ii. principal components analysis (PCA). We validated these patterns by examining the association of those patterns with food insecurity in the cancer population; (3) Results: Four dietary patterns were extracted with penalized logit and two with PCA. In the pattern validation phase, we found several patterns exhibited strong associations with FI. The FI, SNAP, and Household Size patterns (all extracted with penalized logit) harbored the strongest associations and there was evidence of stronger associations in those moderately removed from a cancer diagnosis (≥2 and &lt;6 years since diagnosis); (4) Conclusions: FI may play an influential role on the dietary intake patterns of cancer survivors in the U.S. The results highlight the relevance of FI screening and monitoring for cancer survivors.","container-title":"International Journal of Environmental Research and Public Health","DOI":"10.3390/ijerph192114062","ISSN":"1660-4601","issue":"21","journalAbbreviation":"IJERPH","language":"en","page":"14062","source":"DOI.org (Crossref)","title":"Empirical Dietary Patterns Associated with Food Insecurity in U.S. Cancer Survivors: NHANES 1999–2018","title-short":"Empirical Dietary Patterns Associated with Food Insecurity in U.S. Cancer Survivors","volume":"19","author":[{"family":"Maino Vieytes","given":"Christian A."},{"family":"Zhu","given":"Ruoqing"},{"family":"Gany","given":"Francesca"},{"family":"Burton-Obanla","given":"Amirah"},{"family":"Arthur","given":"Anna E."}],"issued":{"date-parts":[["2022",10,28]]}}},{"id":1561,"uris":["http://zotero.org/users/local/S8X13ARX/items/FFEVBQWA"],"itemData":{"id":1561,"type":"article-journal","container-title":"Biological Trace Element Research","DOI":"10.1007/s12011-020-02331-4","ISSN":"0163-4984, 1559-0720","issue":"6","journalAbbreviation":"Biol Trace Elem Res","language":"en","page":"2104-2111","source":"DOI.org (Crossref)","title":"The Effects of Metal Exposures on Charlson Comorbidity Index Using Zero-Inflated Negative Binomial Regression Model: NHANES 2011–2016","title-short":"The Effects of Metal Exposures on Charlson Comorbidity Index Using Zero-Inflated Negative Binomial Regression Model","volume":"199","author":[{"family":"Zhao","given":"Hantong"},{"family":"Pan","given":"Yingan"},{"family":"Wang","given":"Changcong"},{"family":"Guo","given":"Yinpei"},{"family":"Yao","given":"Nan"},{"family":"Wang","given":"Han"},{"family":"Li","given":"Bo"}],"issued":{"date-parts":[["2021",6]]}}}],"schema":"https://github.com/citation-style-language/schema/raw/master/csl-citation.json"} </w:instrText>
+      </w:r>
+      <w:r>
+        <w:rPr>
+          <w:rFonts w:ascii="Times New Roman" w:hAnsi="Times New Roman" w:cs="Times New Roman"/>
+        </w:rPr>
+        <w:fldChar w:fldCharType="separate"/>
+      </w:r>
+      <w:r>
+        <w:rPr>
+          <w:rFonts w:ascii="Times New Roman" w:hAnsi="Times New Roman" w:cs="Times New Roman"/>
+          <w:noProof/>
+        </w:rPr>
+        <w:t>[5,22]</w:t>
+      </w:r>
+      <w:r>
+        <w:rPr>
+          <w:rFonts w:ascii="Times New Roman" w:hAnsi="Times New Roman" w:cs="Times New Roman"/>
+        </w:rPr>
+        <w:fldChar w:fldCharType="end"/>
+      </w:r>
+      <w:r>
+        <w:rPr>
+          <w:rFonts w:ascii="Times New Roman" w:hAnsi="Times New Roman" w:cs="Times New Roman"/>
+        </w:rPr>
+        <w:t>.</w:t>
       </w:r>
       <w:r>
         <w:rPr>
@@ -2032,63 +2240,25 @@
         <w:rPr>
           <w:rFonts w:ascii="Times New Roman" w:hAnsi="Times New Roman" w:cs="Times New Roman"/>
         </w:rPr>
-        <w:t>and 0.1</w:t>
-      </w:r>
-      <w:r>
-        <w:rPr>
-          <w:rFonts w:ascii="Times New Roman" w:hAnsi="Times New Roman" w:cs="Times New Roman"/>
-        </w:rPr>
-        <w:t>0-</w:t>
-      </w:r>
-      <w:r>
-        <w:rPr>
-          <w:rFonts w:ascii="Times New Roman" w:hAnsi="Times New Roman" w:cs="Times New Roman"/>
-        </w:rPr>
-        <w:t>27.9 g/d</w:t>
-      </w:r>
-      <w:r>
-        <w:rPr>
-          <w:rFonts w:ascii="Times New Roman" w:hAnsi="Times New Roman" w:cs="Times New Roman"/>
-        </w:rPr>
-        <w:t>ay</w:t>
-      </w:r>
-      <w:r>
-        <w:rPr>
-          <w:rFonts w:ascii="Times New Roman" w:hAnsi="Times New Roman" w:cs="Times New Roman"/>
-        </w:rPr>
-        <w:t xml:space="preserve"> for men</w:t>
-      </w:r>
-      <w:r>
-        <w:rPr>
-          <w:rFonts w:ascii="Times New Roman" w:hAnsi="Times New Roman" w:cs="Times New Roman"/>
-        </w:rPr>
-        <w:t>—</w:t>
-      </w:r>
-      <w:r>
-        <w:rPr>
-          <w:rFonts w:ascii="Times New Roman" w:hAnsi="Times New Roman" w:cs="Times New Roman"/>
-        </w:rPr>
-        <w:t xml:space="preserve">, and </w:t>
-      </w:r>
-      <w:r>
-        <w:rPr>
-          <w:rFonts w:ascii="Times New Roman" w:hAnsi="Times New Roman" w:cs="Times New Roman"/>
-          <w:i/>
-          <w:iCs/>
-        </w:rPr>
-        <w:t>abstainer</w:t>
-      </w:r>
-      <w:r>
-        <w:rPr>
-          <w:rFonts w:ascii="Times New Roman" w:hAnsi="Times New Roman" w:cs="Times New Roman"/>
-        </w:rPr>
-        <w:t xml:space="preserve">— </w:t>
-      </w:r>
-      <w:r>
-        <w:rPr>
-          <w:rFonts w:ascii="Times New Roman" w:hAnsi="Times New Roman" w:cs="Times New Roman"/>
-        </w:rPr>
-        <w:t>&lt;</w:t>
+        <w:t xml:space="preserve">Physical disability was assessed using the 19-item and validated NHANES Activities of Daily </w:t>
+      </w:r>
+      <w:r>
+        <w:rPr>
+          <w:rFonts w:ascii="Times New Roman" w:hAnsi="Times New Roman" w:cs="Times New Roman"/>
+        </w:rPr>
+        <w:t>Living</w:t>
+      </w:r>
+      <w:r>
+        <w:rPr>
+          <w:rFonts w:ascii="Times New Roman" w:hAnsi="Times New Roman" w:cs="Times New Roman"/>
+        </w:rPr>
+        <w:t xml:space="preserve"> (ADL) scale</w:t>
+      </w:r>
+      <w:r>
+        <w:rPr>
+          <w:rFonts w:ascii="Times New Roman" w:hAnsi="Times New Roman" w:cs="Times New Roman"/>
+        </w:rPr>
+        <w:t>, found in the physical functioning questionnaire (PFQ)</w:t>
       </w:r>
       <w:r>
         <w:rPr>
@@ -2100,63 +2270,86 @@
         <w:rPr>
           <w:rFonts w:ascii="Times New Roman" w:hAnsi="Times New Roman" w:cs="Times New Roman"/>
         </w:rPr>
-        <w:t>0.1</w:t>
-      </w:r>
-      <w:r>
-        <w:rPr>
-          <w:rFonts w:ascii="Times New Roman" w:hAnsi="Times New Roman" w:cs="Times New Roman"/>
-        </w:rPr>
-        <w:t>0</w:t>
-      </w:r>
-      <w:r>
-        <w:rPr>
-          <w:rFonts w:ascii="Times New Roman" w:hAnsi="Times New Roman" w:cs="Times New Roman"/>
-        </w:rPr>
-        <w:t xml:space="preserve"> g</w:t>
-      </w:r>
-      <w:r>
-        <w:rPr>
-          <w:rFonts w:ascii="Times New Roman" w:hAnsi="Times New Roman" w:cs="Times New Roman"/>
-        </w:rPr>
-        <w:t>rams</w:t>
-      </w:r>
-      <w:r>
-        <w:rPr>
-          <w:rFonts w:ascii="Times New Roman" w:hAnsi="Times New Roman" w:cs="Times New Roman"/>
-        </w:rPr>
-        <w:t>/d</w:t>
-      </w:r>
-      <w:r>
-        <w:rPr>
-          <w:rFonts w:ascii="Times New Roman" w:hAnsi="Times New Roman" w:cs="Times New Roman"/>
-        </w:rPr>
-        <w:t>ay</w:t>
-      </w:r>
-      <w:r>
-        <w:rPr>
-          <w:rFonts w:ascii="Times New Roman" w:hAnsi="Times New Roman" w:cs="Times New Roman"/>
-        </w:rPr>
-        <w:t>)</w:t>
-      </w:r>
-      <w:r>
-        <w:rPr>
-          <w:rFonts w:ascii="Times New Roman" w:hAnsi="Times New Roman" w:cs="Times New Roman"/>
-        </w:rPr>
-        <w:t>, and physical activity (</w:t>
-      </w:r>
-      <w:r>
-        <w:rPr>
-          <w:rFonts w:ascii="Times New Roman" w:hAnsi="Times New Roman" w:cs="Times New Roman"/>
-          <w:i/>
-          <w:iCs/>
-        </w:rPr>
-        <w:t>measured as weekly MET minutes</w:t>
-      </w:r>
-      <w:r>
-        <w:rPr>
-          <w:rFonts w:ascii="Times New Roman" w:hAnsi="Times New Roman" w:cs="Times New Roman"/>
-        </w:rPr>
-        <w:t>)</w:t>
+        <w:t xml:space="preserve">and </w:t>
+      </w:r>
+      <w:r>
+        <w:rPr>
+          <w:rFonts w:ascii="Times New Roman" w:hAnsi="Times New Roman" w:cs="Times New Roman"/>
+        </w:rPr>
+        <w:t xml:space="preserve">whose computation is described in detail elsewhere </w:t>
+      </w:r>
+      <w:r>
+        <w:rPr>
+          <w:rFonts w:ascii="Times New Roman" w:hAnsi="Times New Roman" w:cs="Times New Roman"/>
+        </w:rPr>
+        <w:fldChar w:fldCharType="begin"/>
+      </w:r>
+      <w:r>
+        <w:rPr>
+          <w:rFonts w:ascii="Times New Roman" w:hAnsi="Times New Roman" w:cs="Times New Roman"/>
+        </w:rPr>
+        <w:instrText xml:space="preserve"> ADDIN ZOTERO_ITEM CSL_CITATION {"citationID":"9tl7qrUn","properties":{"formattedCitation":"[23,24]","plainCitation":"[23,24]","noteIndex":0},"citationItems":[{"id":2196,"uris":["http://zotero.org/users/local/S8X13ARX/items/7M7AI77M"],"itemData":{"id":2196,"type":"article-journal","abstract":"Background. Few functional outcomes scales have used Item Response Theory (IRT) for validation. IRT allows individual line item validations and offers substantial advantages over classic methods of scale validation or the simplest from of IRT known as Rasch. Rasch analysis reduces data to dichotomous variables thus decreasing the sensitivity of Likert-type data responses.Purpose. The purpose of this study was to create an outcome scale associated with the latent trait of functioning and disability, validated using IRT, in a population with report of cervical pain.Methods. Using the NHANES database, a recently created scale (NHANES ADL scale) was analysed using factor analysis, internal analyses of consistency, IRT, and comparison with internal measures of functioning and disability.Results. The newly created NHANES ADL scale demonstrated uni-dimensionality, was internally reliable, and was correlated to internal measures of functioning and disability. Additionally, the majority of the scale items demonstrate strong discrimination and suitable thresholds.Discussion. The NHANES ADL scale effectively measures physical, social, and emotional disability in patients with a cervical impairment, and may be an efficient measure of perceived limitations from working and generalized daily physical activity.Conclusion. The newly created NHANES ADL scale demonstrates internal consistency, unidimensionality, and line item validity. The NHANES ADL scale appears to be a useful instrument in measurement of functioning and disability in patients with report of cervical pain.","container-title":"Disability and Rehabilitation","DOI":"10.1080/09638280500404263","ISSN":"0963-8288","issue":"15","note":"publisher: Taylor &amp; Francis\n_eprint: https://doi.org/10.1080/09638280500404263\nPMID: 16861200","page":"929-935","source":"Taylor and Francis+NEJM","title":"Validation of the NHANES ADL scale in a sample of patients with report of cervical pain: Factor analysis, item response theory analysis, and line item validity","title-short":"Validation of the NHANES ADL scale in a sample of patients with report of cervical pain","volume":"28","author":[{"family":"Cook","given":"Chad E."},{"family":"Richardson","given":"Jan K."},{"family":"Pietrobon","given":"Ricardo"},{"family":"Braga","given":"Larissa"},{"family":"Silva","given":"Henrique Martins"},{"family":"Turner","given":"Dennis"}],"issued":{"date-parts":[["2006",1,1]]}}},{"id":2197,"uris":["http://zotero.org/users/local/S8X13ARX/items/2BIQ9NSS"],"itemData":{"id":2197,"type":"article-journal","abstract":"OBJECTIVE\n              To examine the relationship of diabetes and functional disability in older adults and the possible mediating roles of comorbidities and A1C.\n            \n            \n              RESEARCH DESIGN AND METHODS\n              We analyzed data from a nationally representative sample of 6,097 participants aged ≥60 years in the National Health and Nutrition Examination Survey, 1999–2006. Diabetes was defined by self-report. Disability was defined as difficulty performing a physical task. We evaluated disability by grouping 19 physical tasks into five functional groups: lower-extremity mobility (LEM), general physical activities (GPA), activities of daily living (ADL), instrumental activities of daily living (IADL), and leisure and social activities (LSA).\n            \n            \n              RESULTS\n              Older U.S. adults with diabetes had the greatest disability in GPA (prevalence 73.6% [95% CI 70.2–76.9]), followed by LEM (52.2% [48.5–55.9]), IADL (43.6% [40.1–47.2]), ADL (37.2% [33.1–41.3]), and LSA groups (33.8% [30.8–36.9]). Diabetes was associated with two to three times increased odds of disability across functional groups (all P &amp;lt; 0.05). Comorbidities, mostly cardiovascular disease and obesity, and poor glycemic control (A1C ≥8%) together explained up to 85% of the excess odds of disability associated with diabetes, whereas poor glycemic control alone explained only </w:instrText>
+      </w:r>
+      <w:r>
+        <w:rPr>
+          <w:rFonts w:ascii="Cambria Math" w:hAnsi="Cambria Math" w:cs="Cambria Math"/>
+        </w:rPr>
+        <w:instrText>∼</w:instrText>
+      </w:r>
+      <w:r>
+        <w:rPr>
+          <w:rFonts w:ascii="Times New Roman" w:hAnsi="Times New Roman" w:cs="Times New Roman"/>
+        </w:rPr>
+        <w:instrText xml:space="preserve">10% of the excess odds. Adjustment for comorbidities, A1C, and diabetes duration fully attenuated the associations of diabetes with disability in all functional groups (all P &amp;gt; 0.05).\n            \n            \n              CONCLUSIONS\n              Older adults with diabetes have a high prevalence of disabilities with variable associations attributable to comorbidities and A1C. Aggressive management of cardiovascular risk factors and obesity may significantly reduce the burden of disability in this population.","container-title":"Diabetes Care","DOI":"10.2337/dc09-1597","ISSN":"0149-5992, 1935-5548","issue":"5","language":"en","page":"1055-1060","source":"DOI.org (Crossref)","title":"Association of Diabetes, Comorbidities, and A1C With Functional Disability in Older Adults","volume":"33","author":[{"family":"Kalyani","given":"Rita Rastogi"},{"family":"Saudek","given":"Christopher D."},{"family":"Brancati","given":"Frederick L."},{"family":"Selvin","given":"Elizabeth"}],"issued":{"date-parts":[["2010",5,1]]}}}],"schema":"https://github.com/citation-style-language/schema/raw/master/csl-citation.json"} </w:instrText>
+      </w:r>
+      <w:r>
+        <w:rPr>
+          <w:rFonts w:ascii="Times New Roman" w:hAnsi="Times New Roman" w:cs="Times New Roman"/>
+        </w:rPr>
+        <w:fldChar w:fldCharType="separate"/>
+      </w:r>
+      <w:r>
+        <w:rPr>
+          <w:rFonts w:ascii="Times New Roman" w:hAnsi="Times New Roman" w:cs="Times New Roman"/>
+          <w:noProof/>
+        </w:rPr>
+        <w:t>[23,24]</w:t>
+      </w:r>
+      <w:r>
+        <w:rPr>
+          <w:rFonts w:ascii="Times New Roman" w:hAnsi="Times New Roman" w:cs="Times New Roman"/>
+        </w:rPr>
+        <w:fldChar w:fldCharType="end"/>
+      </w:r>
+      <w:r>
+        <w:rPr>
+          <w:rFonts w:ascii="Times New Roman" w:hAnsi="Times New Roman" w:cs="Times New Roman"/>
+        </w:rPr>
+        <w:t xml:space="preserve">. </w:t>
+      </w:r>
+      <w:r>
+        <w:rPr>
+          <w:rFonts w:ascii="Times New Roman" w:hAnsi="Times New Roman" w:cs="Times New Roman"/>
+        </w:rPr>
+        <w:t>Cancer-related covariates were obtained from the MCQ and t</w:t>
+      </w:r>
+      <w:r>
+        <w:rPr>
+          <w:rFonts w:ascii="Times New Roman" w:hAnsi="Times New Roman" w:cs="Times New Roman"/>
+        </w:rPr>
+        <w:t xml:space="preserve">ime since cancer diagnosis </w:t>
+      </w:r>
+      <w:r>
+        <w:rPr>
+          <w:rFonts w:ascii="Times New Roman" w:hAnsi="Times New Roman" w:cs="Times New Roman"/>
+        </w:rPr>
+        <w:t xml:space="preserve">which was computed as the difference between current age at the time of the survey and age at the first diagnosis of cancer and was then </w:t>
+      </w:r>
+      <w:r>
+        <w:rPr>
+          <w:rFonts w:ascii="Times New Roman" w:hAnsi="Times New Roman" w:cs="Times New Roman"/>
+        </w:rPr>
+        <w:t>categorized (&lt;</w:t>
       </w:r>
       <w:r>
         <w:rPr>
@@ -2167,32 +2360,16 @@
       <w:r>
         <w:rPr>
           <w:rFonts w:ascii="Times New Roman" w:hAnsi="Times New Roman" w:cs="Times New Roman"/>
-        </w:rPr>
-        <w:t>were obtained from the smoking (SMQ) questionnaire</w:t>
-      </w:r>
-      <w:r>
-        <w:rPr>
-          <w:rFonts w:ascii="Times New Roman" w:hAnsi="Times New Roman" w:cs="Times New Roman"/>
-        </w:rPr>
-        <w:t xml:space="preserve">, </w:t>
-      </w:r>
-      <w:r>
-        <w:rPr>
-          <w:rFonts w:ascii="Times New Roman" w:hAnsi="Times New Roman" w:cs="Times New Roman"/>
-        </w:rPr>
-        <w:t xml:space="preserve">dietary assessment data, </w:t>
-      </w:r>
-      <w:r>
-        <w:rPr>
-          <w:rFonts w:ascii="Times New Roman" w:hAnsi="Times New Roman" w:cs="Times New Roman"/>
-        </w:rPr>
-        <w:t xml:space="preserve">and the physical activity questionnaires (PAQ and PAQIAF), </w:t>
-      </w:r>
-      <w:r>
-        <w:rPr>
-          <w:rFonts w:ascii="Times New Roman" w:hAnsi="Times New Roman" w:cs="Times New Roman"/>
-        </w:rPr>
-        <w:t>respectively</w:t>
+          <w:i/>
+          <w:iCs/>
+        </w:rPr>
+        <w:t>2 years</w:t>
+      </w:r>
+      <w:r>
+        <w:rPr>
+          <w:rFonts w:ascii="Times New Roman" w:hAnsi="Times New Roman" w:cs="Times New Roman"/>
+        </w:rPr>
+        <w:t>, ≥</w:t>
       </w:r>
       <w:r>
         <w:rPr>
@@ -2203,75 +2380,8 @@
       <w:r>
         <w:rPr>
           <w:rFonts w:ascii="Times New Roman" w:hAnsi="Times New Roman" w:cs="Times New Roman"/>
-        </w:rPr>
-        <w:fldChar w:fldCharType="begin"/>
-      </w:r>
-      <w:r>
-        <w:rPr>
-          <w:rFonts w:ascii="Times New Roman" w:hAnsi="Times New Roman" w:cs="Times New Roman"/>
-        </w:rPr>
-        <w:instrText xml:space="preserve"> ADDIN ZOTERO_ITEM CSL_CITATION {"citationID":"EE6Ujfdy","properties":{"formattedCitation":"[19\\uc0\\u8211{}21]","plainCitation":"[19–21]","noteIndex":0},"citationItems":[{"id":1389,"uris":["http://zotero.org/users/local/S8X13ARX/items/LCL7BTPS"],"itemData":{"id":1389,"type":"article-journal","abstract":"We aim to quantify the association between different forms of tobacco use and peripheral arterial disease (PAD) and to characterize the association between secondhand smoke exposure and PAD in a large nationally representative sample of the US population. We observed significant associations between current and former cigarette smoking and PAD. The association between noncigarette forms of tobacco and PAD was not significant even after adjustment for clinical and demographic variables. Secondhand smoke was not significantly associated with PAD. Interestingly, a “threshold phenomenon” for tobacco exposure was demonstrated for PAD occurrence. Individuals with serum cotinine &gt;155 ng/mL were at significantly higher risk of having PAD as compared with a nonexistent or a minimal risk below this threshold value. Lack of association between PAD and secondhand smoke exposure in conjunction with the threshold phenomenon described above leads us to speculate existence of striking differences between the systemic circulation and lower extremity vasculature in terms of pathogenesis of atherosclerosis.","container-title":"Angiology","DOI":"10.1177/0003319708330526","ISSN":"0003-3197, 1940-1574","issue":"3","journalAbbreviation":"Angiology","language":"en","page":"335-345","source":"DOI.org (Crossref)","title":"The Association of Active and Passive Smoking with Peripheral Arterial Disease: Results from NHANES 1999–2004","title-short":"The Association of Active and Passive Smoking with Peripheral Arterial Disease","volume":"60","author":[{"family":"Agarwal","given":"Shikhar"}],"issued":{"date-parts":[["2009",6]]}}},{"id":367,"uris":["http://zotero.org/users/local/S8X13ARX/items/DY4KV97P"],"itemData":{"id":367,"type":"book","abstract":"Learn more about how health nutrition experts can help you make the correct food choices for a healthy lifestyle The eighth edition of the Dietary Guidelines is designed for professionals to help all iindividuals, ages 2 years-old and above, and their families to consume a healthy, nutritionally adequate diet. The 2015-2020 edition provides five overarching Guidelines that encourage: healthy eating patterns recognize that individuals will need to make shifts in their food and beverage choices to achieve a healthy pattern acknowledge that all segments of our society have a role to play in supporting healthy choices provides a healthy framework in which individuals can enjoy foods that meet their personal, cultural and traditional preferences within their food budget This guidance can help you choose a healthy diet and focus on preventing the diet-related chronic diseases that continue to impact American populations. It is also intended to help you to improve and maintain overall health for disease prevention. Health professionals, including physicians, nutritionists, dietary counselors, nurses, hospitality meal planners, health policymakers, and beneficiaries of the USDA National School Lunch and School Breakfast program? and their administrators may find these guidelines most useful.? American consumers can also use this information to help make helathy food choices for themselves and their families.","ISBN":"978-0-16-093465-0","language":"English","note":"OCLC: 1027063137","source":"Open WorldCat","title":"Dietary guidelines for americans 2015-2020","URL":"http://kyunbound.lib.overdrive.com/ContentDetails.htm?ID=D2E702A6-B2A3-48B1-93ED-B9E085738FC6","author":[{"literal":"Dietary Guidelines Advisory Committee"},{"family":"OverDrive","given":"Inc"}],"accessed":{"date-parts":[["2019",6,30]]},"issued":{"date-parts":[["2016"]]}}},{"id":1566,"uris":["http://zotero.org/users/local/S8X13ARX/items/WJ6GHY9Y"],"itemData":{"id":1566,"type":"article-journal","container-title":"Preventive Medicine","DOI":"10.1016/j.ypmed.2017.04.027","ISSN":"00917435","journalAbbreviation":"Preventive Medicine","language":"en","page":"145-151","source":"DOI.org (Crossref)","title":"Physical activity and telomere length in U.S. men and women: An NHANES investigation","title-short":"Physical activity and telomere length in U.S. men and women","volume":"100","author":[{"family":"Tucker","given":"Larry A."}],"issued":{"date-parts":[["2017",7]]}}}],"schema":"https://github.com/citation-style-language/schema/raw/master/csl-citation.json"} </w:instrText>
-      </w:r>
-      <w:r>
-        <w:rPr>
-          <w:rFonts w:ascii="Times New Roman" w:hAnsi="Times New Roman" w:cs="Times New Roman"/>
-        </w:rPr>
-        <w:fldChar w:fldCharType="separate"/>
-      </w:r>
-      <w:r>
-        <w:rPr>
-          <w:rFonts w:ascii="Times New Roman" w:hAnsi="Times New Roman" w:cs="Times New Roman"/>
-        </w:rPr>
-        <w:t>[19–21]</w:t>
-      </w:r>
-      <w:r>
-        <w:rPr>
-          <w:rFonts w:ascii="Times New Roman" w:hAnsi="Times New Roman" w:cs="Times New Roman"/>
-        </w:rPr>
-        <w:fldChar w:fldCharType="end"/>
-      </w:r>
-      <w:r>
-        <w:rPr>
-          <w:rFonts w:ascii="Times New Roman" w:hAnsi="Times New Roman" w:cs="Times New Roman"/>
-        </w:rPr>
-        <w:t>.</w:t>
-      </w:r>
-      <w:r>
-        <w:rPr>
-          <w:rFonts w:ascii="Times New Roman" w:hAnsi="Times New Roman" w:cs="Times New Roman"/>
-        </w:rPr>
-        <w:t xml:space="preserve"> Health-related covariates included a </w:t>
-      </w:r>
-      <w:proofErr w:type="spellStart"/>
-      <w:r>
-        <w:rPr>
-          <w:rFonts w:ascii="Times New Roman" w:hAnsi="Times New Roman" w:cs="Times New Roman"/>
-        </w:rPr>
-        <w:t>Charlson</w:t>
-      </w:r>
-      <w:proofErr w:type="spellEnd"/>
-      <w:r>
-        <w:rPr>
-          <w:rFonts w:ascii="Times New Roman" w:hAnsi="Times New Roman" w:cs="Times New Roman"/>
-        </w:rPr>
-        <w:t xml:space="preserve"> Comorbidity Index score (adapted for NHANES) and body mass index </w:t>
-      </w:r>
-      <w:r>
-        <w:rPr>
-          <w:rFonts w:ascii="Times New Roman" w:hAnsi="Times New Roman" w:cs="Times New Roman"/>
-        </w:rPr>
-        <w:t xml:space="preserve">measured during the physical examination </w:t>
-      </w:r>
-      <w:r>
-        <w:rPr>
-          <w:rFonts w:ascii="Times New Roman" w:hAnsi="Times New Roman" w:cs="Times New Roman"/>
-        </w:rPr>
-        <w:t>(BMI—kilograms/m</w:t>
-      </w:r>
-      <w:r>
-        <w:rPr>
-          <w:rFonts w:ascii="Times New Roman" w:hAnsi="Times New Roman" w:cs="Times New Roman"/>
-          <w:vertAlign w:val="superscript"/>
+          <w:i/>
+          <w:iCs/>
         </w:rPr>
         <w:t>2</w:t>
       </w:r>
@@ -2279,74 +2389,21 @@
         <w:rPr>
           <w:rFonts w:ascii="Times New Roman" w:hAnsi="Times New Roman" w:cs="Times New Roman"/>
         </w:rPr>
-        <w:t>)</w:t>
-      </w:r>
-      <w:r>
-        <w:rPr>
-          <w:rFonts w:ascii="Times New Roman" w:hAnsi="Times New Roman" w:cs="Times New Roman"/>
-        </w:rPr>
         <w:t xml:space="preserve"> </w:t>
       </w:r>
       <w:r>
         <w:rPr>
           <w:rFonts w:ascii="Times New Roman" w:hAnsi="Times New Roman" w:cs="Times New Roman"/>
-        </w:rPr>
-        <w:fldChar w:fldCharType="begin"/>
-      </w:r>
-      <w:r>
-        <w:rPr>
-          <w:rFonts w:ascii="Times New Roman" w:hAnsi="Times New Roman" w:cs="Times New Roman"/>
-        </w:rPr>
-        <w:instrText xml:space="preserve"> ADDIN ZOTERO_ITEM CSL_CITATION {"citationID":"Ka9GpFw8","properties":{"formattedCitation":"[5,22]","plainCitation":"[5,22]","noteIndex":0},"citationItems":[{"id":2018,"uris":["http://zotero.org/users/local/S8X13ARX/items/CEMPR32Z"],"itemData":{"id":2018,"type":"article-journal","abstract":"(1) Background: Food insecurity (FI) is a public health and sociodemographic phenomenon that besets many cancer survivors in the United States. FI in cancer survivors may arise as a consequence of financial toxicity stemming from treatment costs, physical impairment, labor force egress, or a combination of those factors. To our knowledge, an understanding of the dietary intake practices of this population has not been delineated but is imperative for addressing the needs of this vulnerable population; (2) Methods: Using data from NHANES, 1999–2018, we characterized major dietary patterns in the food insecure cancer survivor population using: i. penalized logistic regression (logit) and ii. principal components analysis (PCA). We validated these patterns by examining the association of those patterns with food insecurity in the cancer population; (3) Results: Four dietary patterns were extracted with penalized logit and two with PCA. In the pattern validation phase, we found several patterns exhibited strong associations with FI. The FI, SNAP, and Household Size patterns (all extracted with penalized logit) harbored the strongest associations and there was evidence of stronger associations in those moderately removed from a cancer diagnosis (≥2 and &lt;6 years since diagnosis); (4) Conclusions: FI may play an influential role on the dietary intake patterns of cancer survivors in the U.S. The results highlight the relevance of FI screening and monitoring for cancer survivors.","container-title":"International Journal of Environmental Research and Public Health","DOI":"10.3390/ijerph192114062","ISSN":"1660-4601","issue":"21","journalAbbreviation":"IJERPH","language":"en","page":"14062","source":"DOI.org (Crossref)","title":"Empirical Dietary Patterns Associated with Food Insecurity in U.S. Cancer Survivors: NHANES 1999–2018","title-short":"Empirical Dietary Patterns Associated with Food Insecurity in U.S. Cancer Survivors","volume":"19","author":[{"family":"Maino Vieytes","given":"Christian A."},{"family":"Zhu","given":"Ruoqing"},{"family":"Gany","given":"Francesca"},{"family":"Burton-Obanla","given":"Amirah"},{"family":"Arthur","given":"Anna E."}],"issued":{"date-parts":[["2022",10,28]]}}},{"id":1561,"uris":["http://zotero.org/users/local/S8X13ARX/items/FFEVBQWA"],"itemData":{"id":1561,"type":"article-journal","container-title":"Biological Trace Element Research","DOI":"10.1007/s12011-020-02331-4","ISSN":"0163-4984, 1559-0720","issue":"6","journalAbbreviation":"Biol Trace Elem Res","language":"en","page":"2104-2111","source":"DOI.org (Crossref)","title":"The Effects of Metal Exposures on Charlson Comorbidity Index Using Zero-Inflated Negative Binomial Regression Model: NHANES 2011–2016","title-short":"The Effects of Metal Exposures on Charlson Comorbidity Index Using Zero-Inflated Negative Binomial Regression Model","volume":"199","author":[{"family":"Zhao","given":"Hantong"},{"family":"Pan","given":"Yingan"},{"family":"Wang","given":"Changcong"},{"family":"Guo","given":"Yinpei"},{"family":"Yao","given":"Nan"},{"family":"Wang","given":"Han"},{"family":"Li","given":"Bo"}],"issued":{"date-parts":[["2021",6]]}}}],"schema":"https://github.com/citation-style-language/schema/raw/master/csl-citation.json"} </w:instrText>
-      </w:r>
-      <w:r>
-        <w:rPr>
-          <w:rFonts w:ascii="Times New Roman" w:hAnsi="Times New Roman" w:cs="Times New Roman"/>
-        </w:rPr>
-        <w:fldChar w:fldCharType="separate"/>
-      </w:r>
-      <w:r>
-        <w:rPr>
-          <w:rFonts w:ascii="Times New Roman" w:hAnsi="Times New Roman" w:cs="Times New Roman"/>
-          <w:noProof/>
-        </w:rPr>
-        <w:t>[5,22]</w:t>
-      </w:r>
-      <w:r>
-        <w:rPr>
-          <w:rFonts w:ascii="Times New Roman" w:hAnsi="Times New Roman" w:cs="Times New Roman"/>
-        </w:rPr>
-        <w:fldChar w:fldCharType="end"/>
-      </w:r>
-      <w:r>
-        <w:rPr>
-          <w:rFonts w:ascii="Times New Roman" w:hAnsi="Times New Roman" w:cs="Times New Roman"/>
-        </w:rPr>
-        <w:t>.</w:t>
-      </w:r>
-      <w:r>
-        <w:rPr>
-          <w:rFonts w:ascii="Times New Roman" w:hAnsi="Times New Roman" w:cs="Times New Roman"/>
-        </w:rPr>
-        <w:t xml:space="preserve"> Cancer-related covariates were obtained from the MCQ and t</w:t>
-      </w:r>
-      <w:r>
-        <w:rPr>
-          <w:rFonts w:ascii="Times New Roman" w:hAnsi="Times New Roman" w:cs="Times New Roman"/>
-        </w:rPr>
-        <w:t xml:space="preserve">ime since cancer diagnosis </w:t>
-      </w:r>
-      <w:r>
-        <w:rPr>
-          <w:rFonts w:ascii="Times New Roman" w:hAnsi="Times New Roman" w:cs="Times New Roman"/>
-        </w:rPr>
-        <w:t xml:space="preserve">which was computed as the difference between current age at the time of the survey and age at the first diagnosis of cancer and was then </w:t>
-      </w:r>
-      <w:r>
-        <w:rPr>
-          <w:rFonts w:ascii="Times New Roman" w:hAnsi="Times New Roman" w:cs="Times New Roman"/>
-        </w:rPr>
-        <w:t>categorized (&lt;</w:t>
+          <w:i/>
+          <w:iCs/>
+        </w:rPr>
+        <w:t>and &lt; 6 years</w:t>
+      </w:r>
+      <w:r>
+        <w:rPr>
+          <w:rFonts w:ascii="Times New Roman" w:hAnsi="Times New Roman" w:cs="Times New Roman"/>
+        </w:rPr>
+        <w:t>, and ≥</w:t>
       </w:r>
       <w:r>
         <w:rPr>
@@ -2357,50 +2414,16 @@
       <w:r>
         <w:rPr>
           <w:rFonts w:ascii="Times New Roman" w:hAnsi="Times New Roman" w:cs="Times New Roman"/>
-        </w:rPr>
-        <w:t>2 years, ≥</w:t>
-      </w:r>
-      <w:r>
-        <w:rPr>
-          <w:rFonts w:ascii="Times New Roman" w:hAnsi="Times New Roman" w:cs="Times New Roman"/>
-        </w:rPr>
-        <w:t xml:space="preserve"> </w:t>
-      </w:r>
-      <w:r>
-        <w:rPr>
-          <w:rFonts w:ascii="Times New Roman" w:hAnsi="Times New Roman" w:cs="Times New Roman"/>
-        </w:rPr>
-        <w:t>2 and &lt;</w:t>
-      </w:r>
-      <w:r>
-        <w:rPr>
-          <w:rFonts w:ascii="Times New Roman" w:hAnsi="Times New Roman" w:cs="Times New Roman"/>
-        </w:rPr>
-        <w:t xml:space="preserve"> </w:t>
-      </w:r>
-      <w:r>
-        <w:rPr>
-          <w:rFonts w:ascii="Times New Roman" w:hAnsi="Times New Roman" w:cs="Times New Roman"/>
-        </w:rPr>
-        <w:t>6 years, and ≥</w:t>
-      </w:r>
-      <w:r>
-        <w:rPr>
-          <w:rFonts w:ascii="Times New Roman" w:hAnsi="Times New Roman" w:cs="Times New Roman"/>
-        </w:rPr>
-        <w:t xml:space="preserve"> </w:t>
-      </w:r>
-      <w:r>
-        <w:rPr>
-          <w:rFonts w:ascii="Times New Roman" w:hAnsi="Times New Roman" w:cs="Times New Roman"/>
-        </w:rPr>
-        <w:t xml:space="preserve">6 </w:t>
-      </w:r>
-      <w:r>
-        <w:rPr>
-          <w:rFonts w:ascii="Times New Roman" w:hAnsi="Times New Roman" w:cs="Times New Roman"/>
-        </w:rPr>
-        <w:t>years).</w:t>
+          <w:i/>
+          <w:iCs/>
+        </w:rPr>
+        <w:t>6 years</w:t>
+      </w:r>
+      <w:r>
+        <w:rPr>
+          <w:rFonts w:ascii="Times New Roman" w:hAnsi="Times New Roman" w:cs="Times New Roman"/>
+        </w:rPr>
+        <w:t>).</w:t>
       </w:r>
     </w:p>
     <w:p>
@@ -3141,6 +3164,7 @@
   <w:style w:type="character" w:default="1" w:styleId="DefaultParagraphFont">
     <w:name w:val="Default Paragraph Font"/>
     <w:uiPriority w:val="1"/>
+    <w:semiHidden/>
     <w:unhideWhenUsed/>
   </w:style>
   <w:style w:type="table" w:default="1" w:styleId="TableNormal">

</xml_diff>

<commit_message>
clean up analysis file and generate results
</commit_message>
<xml_diff>
--- a/05-Manuscript/01-draft.docx
+++ b/05-Manuscript/01-draft.docx
@@ -1137,7 +1137,7 @@
         <w:rPr>
           <w:rFonts w:ascii="Times New Roman" w:hAnsi="Times New Roman" w:cs="Times New Roman"/>
         </w:rPr>
-        <w:t>proxy</w:t>
+        <w:t>surrogate</w:t>
       </w:r>
       <w:r>
         <w:rPr>
@@ -1402,6 +1402,12 @@
         <w:rPr>
           <w:rFonts w:ascii="Times New Roman" w:hAnsi="Times New Roman" w:cs="Times New Roman"/>
         </w:rPr>
+        <w:t xml:space="preserve">and </w:t>
+      </w:r>
+      <w:r>
+        <w:rPr>
+          <w:rFonts w:ascii="Times New Roman" w:hAnsi="Times New Roman" w:cs="Times New Roman"/>
+        </w:rPr>
         <w:t>cardiovascular</w:t>
       </w:r>
       <w:r>
@@ -1426,7 +1432,19 @@
         <w:rPr>
           <w:rFonts w:ascii="Times New Roman" w:hAnsi="Times New Roman" w:cs="Times New Roman"/>
         </w:rPr>
-        <w:t>I60-I69), and diabetes mellitus (ICD-10 codes E10-E14)—in our analyses.</w:t>
+        <w:t>I60-I69)</w:t>
+      </w:r>
+      <w:r>
+        <w:rPr>
+          <w:rFonts w:ascii="Times New Roman" w:hAnsi="Times New Roman" w:cs="Times New Roman"/>
+        </w:rPr>
+        <w:t xml:space="preserve"> </w:t>
+      </w:r>
+      <w:r>
+        <w:rPr>
+          <w:rFonts w:ascii="Times New Roman" w:hAnsi="Times New Roman" w:cs="Times New Roman"/>
+        </w:rPr>
+        <w:t>in our analyses.</w:t>
       </w:r>
     </w:p>
     <w:p>
@@ -2343,87 +2361,13 @@
         <w:rPr>
           <w:rFonts w:ascii="Times New Roman" w:hAnsi="Times New Roman" w:cs="Times New Roman"/>
         </w:rPr>
-        <w:t xml:space="preserve">which was computed as the difference between current age at the time of the survey and age at the first diagnosis of cancer and was then </w:t>
-      </w:r>
-      <w:r>
-        <w:rPr>
-          <w:rFonts w:ascii="Times New Roman" w:hAnsi="Times New Roman" w:cs="Times New Roman"/>
-        </w:rPr>
-        <w:t>categorized (&lt;</w:t>
-      </w:r>
-      <w:r>
-        <w:rPr>
-          <w:rFonts w:ascii="Times New Roman" w:hAnsi="Times New Roman" w:cs="Times New Roman"/>
-        </w:rPr>
-        <w:t xml:space="preserve"> </w:t>
-      </w:r>
-      <w:r>
-        <w:rPr>
-          <w:rFonts w:ascii="Times New Roman" w:hAnsi="Times New Roman" w:cs="Times New Roman"/>
-          <w:i/>
-          <w:iCs/>
-        </w:rPr>
-        <w:t>2 years</w:t>
-      </w:r>
-      <w:r>
-        <w:rPr>
-          <w:rFonts w:ascii="Times New Roman" w:hAnsi="Times New Roman" w:cs="Times New Roman"/>
-        </w:rPr>
-        <w:t>, ≥</w:t>
-      </w:r>
-      <w:r>
-        <w:rPr>
-          <w:rFonts w:ascii="Times New Roman" w:hAnsi="Times New Roman" w:cs="Times New Roman"/>
-        </w:rPr>
-        <w:t xml:space="preserve"> </w:t>
-      </w:r>
-      <w:r>
-        <w:rPr>
-          <w:rFonts w:ascii="Times New Roman" w:hAnsi="Times New Roman" w:cs="Times New Roman"/>
-          <w:i/>
-          <w:iCs/>
-        </w:rPr>
-        <w:t>2</w:t>
-      </w:r>
-      <w:r>
-        <w:rPr>
-          <w:rFonts w:ascii="Times New Roman" w:hAnsi="Times New Roman" w:cs="Times New Roman"/>
-        </w:rPr>
-        <w:t xml:space="preserve"> </w:t>
-      </w:r>
-      <w:r>
-        <w:rPr>
-          <w:rFonts w:ascii="Times New Roman" w:hAnsi="Times New Roman" w:cs="Times New Roman"/>
-          <w:i/>
-          <w:iCs/>
-        </w:rPr>
-        <w:t>and &lt; 6 years</w:t>
-      </w:r>
-      <w:r>
-        <w:rPr>
-          <w:rFonts w:ascii="Times New Roman" w:hAnsi="Times New Roman" w:cs="Times New Roman"/>
-        </w:rPr>
-        <w:t>, and ≥</w:t>
-      </w:r>
-      <w:r>
-        <w:rPr>
-          <w:rFonts w:ascii="Times New Roman" w:hAnsi="Times New Roman" w:cs="Times New Roman"/>
-        </w:rPr>
-        <w:t xml:space="preserve"> </w:t>
-      </w:r>
-      <w:r>
-        <w:rPr>
-          <w:rFonts w:ascii="Times New Roman" w:hAnsi="Times New Roman" w:cs="Times New Roman"/>
-          <w:i/>
-          <w:iCs/>
-        </w:rPr>
-        <w:t>6 years</w:t>
-      </w:r>
-      <w:r>
-        <w:rPr>
-          <w:rFonts w:ascii="Times New Roman" w:hAnsi="Times New Roman" w:cs="Times New Roman"/>
-        </w:rPr>
-        <w:t>).</w:t>
+        <w:t>which was computed as the difference between current age at the time of the survey and age at the first diagnosis of cancer</w:t>
+      </w:r>
+      <w:r>
+        <w:rPr>
+          <w:rFonts w:ascii="Times New Roman" w:hAnsi="Times New Roman" w:cs="Times New Roman"/>
+        </w:rPr>
+        <w:t>.</w:t>
       </w:r>
     </w:p>
     <w:p>
@@ -2495,18 +2439,50 @@
         <w:rPr>
           <w:rFonts w:ascii="Times New Roman" w:hAnsi="Times New Roman" w:cs="Times New Roman"/>
         </w:rPr>
-        <w:t xml:space="preserve"> specifications to assess the robustness of our results. First, we specified the explanatory variables using dummy variables that corresponded to the quintile of adherence that a subject belonged to (Eq. 1)</w:t>
+        <w:t xml:space="preserve"> specifications </w:t>
+      </w:r>
+      <w:r>
+        <w:rPr>
+          <w:rFonts w:ascii="Times New Roman" w:hAnsi="Times New Roman" w:cs="Times New Roman"/>
+        </w:rPr>
+        <w:t xml:space="preserve">for the conditional log hazard </w:t>
+      </w:r>
+      <w:proofErr w:type="spellStart"/>
+      <w:r>
+        <w:rPr>
+          <w:rFonts w:ascii="Times New Roman" w:hAnsi="Times New Roman" w:cs="Times New Roman"/>
+        </w:rPr>
+        <w:t xml:space="preserve">function </w:t>
+      </w:r>
+      <w:r>
+        <w:rPr>
+          <w:rFonts w:ascii="Times New Roman" w:hAnsi="Times New Roman" w:cs="Times New Roman"/>
+        </w:rPr>
+        <w:t>t</w:t>
+      </w:r>
+      <w:proofErr w:type="spellEnd"/>
+      <w:r>
+        <w:rPr>
+          <w:rFonts w:ascii="Times New Roman" w:hAnsi="Times New Roman" w:cs="Times New Roman"/>
+        </w:rPr>
+        <w:t>o assess the robustness of our results.</w:t>
       </w:r>
     </w:p>
     <w:p>
       <w:pPr>
         <w:spacing w:line="360" w:lineRule="auto"/>
         <w:rPr>
-          <w:rFonts w:ascii="Times New Roman" w:hAnsi="Times New Roman" w:cs="Times New Roman"/>
+          <w:rFonts w:ascii="Times New Roman" w:eastAsiaTheme="minorEastAsia" w:hAnsi="Times New Roman" w:cs="Times New Roman"/>
         </w:rPr>
       </w:pPr>
       <m:oMathPara>
         <m:oMath>
+          <m:r>
+            <w:rPr>
+              <w:rFonts w:ascii="Cambria Math" w:hAnsi="Cambria Math" w:cs="Times New Roman"/>
+            </w:rPr>
+            <m:t xml:space="preserve">                                                </m:t>
+          </m:r>
           <m:r>
             <w:rPr>
               <w:rFonts w:ascii="Cambria Math" w:hAnsi="Cambria Math" w:cs="Times New Roman"/>
@@ -2552,7 +2528,867 @@
                 <w:rPr>
                   <w:rFonts w:ascii="Cambria Math" w:hAnsi="Cambria Math" w:cs="Times New Roman"/>
                 </w:rPr>
-                <m:t>X</m:t>
+                <m:t>z</m:t>
+              </m:r>
+            </m:e>
+            <m:sub>
+              <m:r>
+                <w:rPr>
+                  <w:rFonts w:ascii="Cambria Math" w:hAnsi="Cambria Math" w:cs="Times New Roman"/>
+                </w:rPr>
+                <m:t>i</m:t>
+              </m:r>
+            </m:sub>
+          </m:sSub>
+          <m:r>
+            <w:rPr>
+              <w:rFonts w:ascii="Cambria Math" w:hAnsi="Cambria Math" w:cs="Times New Roman"/>
+            </w:rPr>
+            <m:t>, v</m:t>
+          </m:r>
+          <m:r>
+            <w:rPr>
+              <w:rFonts w:ascii="Cambria Math" w:hAnsi="Cambria Math" w:cs="Times New Roman"/>
+            </w:rPr>
+            <m:t>)=</m:t>
+          </m:r>
+          <m:sSub>
+            <m:sSubPr>
+              <m:ctrlPr>
+                <w:rPr>
+                  <w:rFonts w:ascii="Cambria Math" w:hAnsi="Cambria Math" w:cs="Times New Roman"/>
+                  <w:i/>
+                </w:rPr>
+              </m:ctrlPr>
+            </m:sSubPr>
+            <m:e>
+              <m:r>
+                <w:rPr>
+                  <w:rFonts w:ascii="Cambria Math" w:hAnsi="Cambria Math" w:cs="Times New Roman"/>
+                </w:rPr>
+                <m:t>λ</m:t>
+              </m:r>
+            </m:e>
+            <m:sub>
+              <m:r>
+                <w:rPr>
+                  <w:rFonts w:ascii="Cambria Math" w:hAnsi="Cambria Math" w:cs="Times New Roman"/>
+                </w:rPr>
+                <m:t>0</m:t>
+              </m:r>
+            </m:sub>
+          </m:sSub>
+          <m:d>
+            <m:dPr>
+              <m:ctrlPr>
+                <w:rPr>
+                  <w:rFonts w:ascii="Cambria Math" w:hAnsi="Cambria Math" w:cs="Times New Roman"/>
+                  <w:i/>
+                </w:rPr>
+              </m:ctrlPr>
+            </m:dPr>
+            <m:e>
+              <m:r>
+                <w:rPr>
+                  <w:rFonts w:ascii="Cambria Math" w:hAnsi="Cambria Math" w:cs="Times New Roman"/>
+                </w:rPr>
+                <m:t>t</m:t>
+              </m:r>
+            </m:e>
+          </m:d>
+          <m:func>
+            <m:funcPr>
+              <m:ctrlPr>
+                <w:rPr>
+                  <w:rFonts w:ascii="Cambria Math" w:hAnsi="Cambria Math" w:cs="Times New Roman"/>
+                  <w:i/>
+                </w:rPr>
+              </m:ctrlPr>
+            </m:funcPr>
+            <m:fName>
+              <m:r>
+                <m:rPr>
+                  <m:sty m:val="p"/>
+                </m:rPr>
+                <w:rPr>
+                  <w:rFonts w:ascii="Cambria Math" w:hAnsi="Cambria Math" w:cs="Times New Roman"/>
+                </w:rPr>
+                <m:t>exp</m:t>
+              </m:r>
+            </m:fName>
+            <m:e>
+              <m:d>
+                <m:dPr>
+                  <m:ctrlPr>
+                    <w:rPr>
+                      <w:rFonts w:ascii="Cambria Math" w:hAnsi="Cambria Math" w:cs="Times New Roman"/>
+                      <w:i/>
+                    </w:rPr>
+                  </m:ctrlPr>
+                </m:dPr>
+                <m:e>
+                  <m:nary>
+                    <m:naryPr>
+                      <m:chr m:val="∑"/>
+                      <m:ctrlPr>
+                        <w:rPr>
+                          <w:rFonts w:ascii="Cambria Math" w:hAnsi="Cambria Math" w:cs="Times New Roman"/>
+                          <w:i/>
+                        </w:rPr>
+                      </m:ctrlPr>
+                    </m:naryPr>
+                    <m:sub>
+                      <m:r>
+                        <w:rPr>
+                          <w:rFonts w:ascii="Cambria Math" w:hAnsi="Cambria Math" w:cs="Times New Roman"/>
+                        </w:rPr>
+                        <m:t>k=1</m:t>
+                      </m:r>
+                    </m:sub>
+                    <m:sup>
+                      <m:r>
+                        <w:rPr>
+                          <w:rFonts w:ascii="Cambria Math" w:hAnsi="Cambria Math" w:cs="Times New Roman"/>
+                        </w:rPr>
+                        <m:t>5</m:t>
+                      </m:r>
+                    </m:sup>
+                    <m:e>
+                      <m:sSub>
+                        <m:sSubPr>
+                          <m:ctrlPr>
+                            <w:rPr>
+                              <w:rFonts w:ascii="Cambria Math" w:hAnsi="Cambria Math" w:cs="Times New Roman"/>
+                              <w:i/>
+                            </w:rPr>
+                          </m:ctrlPr>
+                        </m:sSubPr>
+                        <m:e>
+                          <m:r>
+                            <w:rPr>
+                              <w:rFonts w:ascii="Cambria Math" w:hAnsi="Cambria Math" w:cs="Times New Roman"/>
+                            </w:rPr>
+                            <m:t>β</m:t>
+                          </m:r>
+                        </m:e>
+                        <m:sub>
+                          <m:r>
+                            <w:rPr>
+                              <w:rFonts w:ascii="Cambria Math" w:hAnsi="Cambria Math" w:cs="Times New Roman"/>
+                            </w:rPr>
+                            <m:t>k</m:t>
+                          </m:r>
+                        </m:sub>
+                      </m:sSub>
+                      <m:sSub>
+                        <m:sSubPr>
+                          <m:ctrlPr>
+                            <w:rPr>
+                              <w:rFonts w:ascii="Cambria Math" w:hAnsi="Cambria Math" w:cs="Times New Roman"/>
+                              <w:i/>
+                            </w:rPr>
+                          </m:ctrlPr>
+                        </m:sSubPr>
+                        <m:e>
+                          <m:r>
+                            <w:rPr>
+                              <w:rFonts w:ascii="Cambria Math" w:hAnsi="Cambria Math" w:cs="Times New Roman"/>
+                            </w:rPr>
+                            <m:t>z</m:t>
+                          </m:r>
+                        </m:e>
+                        <m:sub>
+                          <m:r>
+                            <w:rPr>
+                              <w:rFonts w:ascii="Cambria Math" w:hAnsi="Cambria Math" w:cs="Times New Roman"/>
+                            </w:rPr>
+                            <m:t>ki</m:t>
+                          </m:r>
+                        </m:sub>
+                      </m:sSub>
+                    </m:e>
+                  </m:nary>
+                  <m:r>
+                    <w:rPr>
+                      <w:rFonts w:ascii="Cambria Math" w:hAnsi="Cambria Math" w:cs="Times New Roman"/>
+                    </w:rPr>
+                    <m:t>+γ</m:t>
+                  </m:r>
+                  <m:sSub>
+                    <m:sSubPr>
+                      <m:ctrlPr>
+                        <w:rPr>
+                          <w:rFonts w:ascii="Cambria Math" w:hAnsi="Cambria Math" w:cs="Times New Roman"/>
+                          <w:i/>
+                        </w:rPr>
+                      </m:ctrlPr>
+                    </m:sSubPr>
+                    <m:e>
+                      <m:r>
+                        <w:rPr>
+                          <w:rFonts w:ascii="Cambria Math" w:hAnsi="Cambria Math" w:cs="Times New Roman"/>
+                        </w:rPr>
+                        <m:t>v</m:t>
+                      </m:r>
+                    </m:e>
+                    <m:sub>
+                      <m:r>
+                        <w:rPr>
+                          <w:rFonts w:ascii="Cambria Math" w:hAnsi="Cambria Math" w:cs="Times New Roman"/>
+                        </w:rPr>
+                        <m:t>i</m:t>
+                      </m:r>
+                    </m:sub>
+                  </m:sSub>
+                </m:e>
+              </m:d>
+            </m:e>
+          </m:func>
+          <m:r>
+            <w:rPr>
+              <w:rFonts w:ascii="Cambria Math" w:hAnsi="Cambria Math" w:cs="Times New Roman"/>
+            </w:rPr>
+            <m:t xml:space="preserve">                                           (1)</m:t>
+          </m:r>
+        </m:oMath>
+      </m:oMathPara>
+    </w:p>
+    <w:p>
+      <w:pPr>
+        <w:spacing w:line="360" w:lineRule="auto"/>
+        <w:rPr>
+          <w:rFonts w:ascii="Times New Roman" w:eastAsiaTheme="minorEastAsia" w:hAnsi="Times New Roman" w:cs="Times New Roman"/>
+        </w:rPr>
+      </w:pPr>
+      <m:oMathPara>
+        <m:oMath>
+          <m:r>
+            <w:rPr>
+              <w:rFonts w:ascii="Cambria Math" w:hAnsi="Cambria Math" w:cs="Times New Roman"/>
+            </w:rPr>
+            <m:t xml:space="preserve">                                         </m:t>
+          </m:r>
+          <m:r>
+            <w:rPr>
+              <w:rFonts w:ascii="Cambria Math" w:hAnsi="Cambria Math" w:cs="Times New Roman"/>
+            </w:rPr>
+            <m:t xml:space="preserve">  </m:t>
+          </m:r>
+          <m:r>
+            <w:rPr>
+              <w:rFonts w:ascii="Cambria Math" w:hAnsi="Cambria Math" w:cs="Times New Roman"/>
+            </w:rPr>
+            <m:t xml:space="preserve">  </m:t>
+          </m:r>
+          <m:r>
+            <w:rPr>
+              <w:rFonts w:ascii="Cambria Math" w:hAnsi="Cambria Math" w:cs="Times New Roman"/>
+            </w:rPr>
+            <m:t xml:space="preserve">  </m:t>
+          </m:r>
+          <m:r>
+            <w:rPr>
+              <w:rFonts w:ascii="Cambria Math" w:hAnsi="Cambria Math" w:cs="Times New Roman"/>
+            </w:rPr>
+            <m:t xml:space="preserve"> </m:t>
+          </m:r>
+          <m:r>
+            <w:rPr>
+              <w:rFonts w:ascii="Cambria Math" w:hAnsi="Cambria Math" w:cs="Times New Roman"/>
+            </w:rPr>
+            <m:t xml:space="preserve"> </m:t>
+          </m:r>
+          <m:r>
+            <w:rPr>
+              <w:rFonts w:ascii="Cambria Math" w:hAnsi="Cambria Math" w:cs="Times New Roman"/>
+            </w:rPr>
+            <m:t>λ</m:t>
+          </m:r>
+          <m:d>
+            <m:dPr>
+              <m:endChr m:val="|"/>
+              <m:ctrlPr>
+                <w:rPr>
+                  <w:rFonts w:ascii="Cambria Math" w:hAnsi="Cambria Math" w:cs="Times New Roman"/>
+                  <w:i/>
+                </w:rPr>
+              </m:ctrlPr>
+            </m:dPr>
+            <m:e>
+              <m:r>
+                <w:rPr>
+                  <w:rFonts w:ascii="Cambria Math" w:hAnsi="Cambria Math" w:cs="Times New Roman"/>
+                </w:rPr>
+                <m:t xml:space="preserve">t </m:t>
+              </m:r>
+            </m:e>
+          </m:d>
+          <m:r>
+            <w:rPr>
+              <w:rFonts w:ascii="Cambria Math" w:hAnsi="Cambria Math" w:cs="Times New Roman"/>
+            </w:rPr>
+            <m:t xml:space="preserve"> </m:t>
+          </m:r>
+          <m:sSub>
+            <m:sSubPr>
+              <m:ctrlPr>
+                <w:rPr>
+                  <w:rFonts w:ascii="Cambria Math" w:hAnsi="Cambria Math" w:cs="Times New Roman"/>
+                  <w:i/>
+                </w:rPr>
+              </m:ctrlPr>
+            </m:sSubPr>
+            <m:e>
+              <m:r>
+                <w:rPr>
+                  <w:rFonts w:ascii="Cambria Math" w:hAnsi="Cambria Math" w:cs="Times New Roman"/>
+                </w:rPr>
+                <m:t>l</m:t>
+              </m:r>
+            </m:e>
+            <m:sub>
+              <m:r>
+                <w:rPr>
+                  <w:rFonts w:ascii="Cambria Math" w:hAnsi="Cambria Math" w:cs="Times New Roman"/>
+                </w:rPr>
+                <m:t>i</m:t>
+              </m:r>
+            </m:sub>
+          </m:sSub>
+          <m:r>
+            <w:rPr>
+              <w:rFonts w:ascii="Cambria Math" w:hAnsi="Cambria Math" w:cs="Times New Roman"/>
+            </w:rPr>
+            <m:t>, v)=</m:t>
+          </m:r>
+          <m:sSub>
+            <m:sSubPr>
+              <m:ctrlPr>
+                <w:rPr>
+                  <w:rFonts w:ascii="Cambria Math" w:hAnsi="Cambria Math" w:cs="Times New Roman"/>
+                  <w:i/>
+                </w:rPr>
+              </m:ctrlPr>
+            </m:sSubPr>
+            <m:e>
+              <m:r>
+                <w:rPr>
+                  <w:rFonts w:ascii="Cambria Math" w:hAnsi="Cambria Math" w:cs="Times New Roman"/>
+                </w:rPr>
+                <m:t>λ</m:t>
+              </m:r>
+            </m:e>
+            <m:sub>
+              <m:r>
+                <w:rPr>
+                  <w:rFonts w:ascii="Cambria Math" w:hAnsi="Cambria Math" w:cs="Times New Roman"/>
+                </w:rPr>
+                <m:t>0</m:t>
+              </m:r>
+            </m:sub>
+          </m:sSub>
+          <m:d>
+            <m:dPr>
+              <m:ctrlPr>
+                <w:rPr>
+                  <w:rFonts w:ascii="Cambria Math" w:hAnsi="Cambria Math" w:cs="Times New Roman"/>
+                  <w:i/>
+                </w:rPr>
+              </m:ctrlPr>
+            </m:dPr>
+            <m:e>
+              <m:r>
+                <w:rPr>
+                  <w:rFonts w:ascii="Cambria Math" w:hAnsi="Cambria Math" w:cs="Times New Roman"/>
+                </w:rPr>
+                <m:t>t</m:t>
+              </m:r>
+            </m:e>
+          </m:d>
+          <m:func>
+            <m:funcPr>
+              <m:ctrlPr>
+                <w:rPr>
+                  <w:rFonts w:ascii="Cambria Math" w:hAnsi="Cambria Math" w:cs="Times New Roman"/>
+                  <w:i/>
+                </w:rPr>
+              </m:ctrlPr>
+            </m:funcPr>
+            <m:fName>
+              <m:r>
+                <m:rPr>
+                  <m:sty m:val="p"/>
+                </m:rPr>
+                <w:rPr>
+                  <w:rFonts w:ascii="Cambria Math" w:hAnsi="Cambria Math" w:cs="Times New Roman"/>
+                </w:rPr>
+                <m:t>exp</m:t>
+              </m:r>
+            </m:fName>
+            <m:e>
+              <m:d>
+                <m:dPr>
+                  <m:ctrlPr>
+                    <w:rPr>
+                      <w:rFonts w:ascii="Cambria Math" w:hAnsi="Cambria Math" w:cs="Times New Roman"/>
+                      <w:i/>
+                    </w:rPr>
+                  </m:ctrlPr>
+                </m:dPr>
+                <m:e>
+                  <m:r>
+                    <w:rPr>
+                      <w:rFonts w:ascii="Cambria Math" w:hAnsi="Cambria Math" w:cs="Times New Roman"/>
+                    </w:rPr>
+                    <m:t>β</m:t>
+                  </m:r>
+                  <m:sSub>
+                    <m:sSubPr>
+                      <m:ctrlPr>
+                        <w:rPr>
+                          <w:rFonts w:ascii="Cambria Math" w:hAnsi="Cambria Math" w:cs="Times New Roman"/>
+                          <w:i/>
+                        </w:rPr>
+                      </m:ctrlPr>
+                    </m:sSubPr>
+                    <m:e>
+                      <m:r>
+                        <w:rPr>
+                          <w:rFonts w:ascii="Cambria Math" w:hAnsi="Cambria Math" w:cs="Times New Roman"/>
+                        </w:rPr>
+                        <m:t>l</m:t>
+                      </m:r>
+                    </m:e>
+                    <m:sub>
+                      <m:r>
+                        <w:rPr>
+                          <w:rFonts w:ascii="Cambria Math" w:hAnsi="Cambria Math" w:cs="Times New Roman"/>
+                        </w:rPr>
+                        <m:t>i</m:t>
+                      </m:r>
+                    </m:sub>
+                  </m:sSub>
+                  <m:r>
+                    <w:rPr>
+                      <w:rFonts w:ascii="Cambria Math" w:hAnsi="Cambria Math" w:cs="Times New Roman"/>
+                    </w:rPr>
+                    <m:t>+γ</m:t>
+                  </m:r>
+                  <m:sSub>
+                    <m:sSubPr>
+                      <m:ctrlPr>
+                        <w:rPr>
+                          <w:rFonts w:ascii="Cambria Math" w:hAnsi="Cambria Math" w:cs="Times New Roman"/>
+                          <w:i/>
+                        </w:rPr>
+                      </m:ctrlPr>
+                    </m:sSubPr>
+                    <m:e>
+                      <m:r>
+                        <w:rPr>
+                          <w:rFonts w:ascii="Cambria Math" w:hAnsi="Cambria Math" w:cs="Times New Roman"/>
+                        </w:rPr>
+                        <m:t>v</m:t>
+                      </m:r>
+                    </m:e>
+                    <m:sub>
+                      <m:r>
+                        <w:rPr>
+                          <w:rFonts w:ascii="Cambria Math" w:hAnsi="Cambria Math" w:cs="Times New Roman"/>
+                        </w:rPr>
+                        <m:t>i</m:t>
+                      </m:r>
+                    </m:sub>
+                  </m:sSub>
+                </m:e>
+              </m:d>
+            </m:e>
+          </m:func>
+          <m:r>
+            <w:rPr>
+              <w:rFonts w:ascii="Cambria Math" w:hAnsi="Cambria Math" w:cs="Times New Roman"/>
+            </w:rPr>
+            <m:t>,</m:t>
+          </m:r>
+          <m:r>
+            <w:rPr>
+              <w:rFonts w:ascii="Cambria Math" w:hAnsi="Cambria Math" w:cs="Times New Roman"/>
+            </w:rPr>
+            <m:t xml:space="preserve">         </m:t>
+          </m:r>
+          <m:r>
+            <w:rPr>
+              <w:rFonts w:ascii="Cambria Math" w:hAnsi="Cambria Math" w:cs="Times New Roman"/>
+            </w:rPr>
+            <m:t xml:space="preserve"> </m:t>
+          </m:r>
+          <m:r>
+            <w:rPr>
+              <w:rFonts w:ascii="Cambria Math" w:hAnsi="Cambria Math" w:cs="Times New Roman"/>
+            </w:rPr>
+            <m:t xml:space="preserve">       </m:t>
+          </m:r>
+          <m:r>
+            <w:rPr>
+              <w:rFonts w:ascii="Cambria Math" w:hAnsi="Cambria Math" w:cs="Times New Roman"/>
+            </w:rPr>
+            <m:t xml:space="preserve">    </m:t>
+          </m:r>
+          <m:r>
+            <w:rPr>
+              <w:rFonts w:ascii="Cambria Math" w:hAnsi="Cambria Math" w:cs="Times New Roman"/>
+            </w:rPr>
+            <m:t xml:space="preserve">                       </m:t>
+          </m:r>
+          <m:r>
+            <w:rPr>
+              <w:rFonts w:ascii="Cambria Math" w:hAnsi="Cambria Math" w:cs="Times New Roman"/>
+            </w:rPr>
+            <m:t xml:space="preserve">        </m:t>
+          </m:r>
+          <m:r>
+            <w:rPr>
+              <w:rFonts w:ascii="Cambria Math" w:hAnsi="Cambria Math" w:cs="Times New Roman"/>
+            </w:rPr>
+            <m:t xml:space="preserve">   (</m:t>
+          </m:r>
+          <m:r>
+            <w:rPr>
+              <w:rFonts w:ascii="Cambria Math" w:hAnsi="Cambria Math" w:cs="Times New Roman"/>
+            </w:rPr>
+            <m:t>2</m:t>
+          </m:r>
+          <m:r>
+            <w:rPr>
+              <w:rFonts w:ascii="Cambria Math" w:hAnsi="Cambria Math" w:cs="Times New Roman"/>
+            </w:rPr>
+            <m:t>)</m:t>
+          </m:r>
+        </m:oMath>
+      </m:oMathPara>
+    </w:p>
+    <w:p>
+      <w:pPr>
+        <w:spacing w:line="360" w:lineRule="auto"/>
+        <w:rPr>
+          <w:rFonts w:ascii="Times New Roman" w:eastAsiaTheme="minorEastAsia" w:hAnsi="Times New Roman" w:cs="Times New Roman"/>
+          <w:vertAlign w:val="subscript"/>
+        </w:rPr>
+      </w:pPr>
+      <m:oMathPara>
+        <m:oMath>
+          <m:r>
+            <w:rPr>
+              <w:rFonts w:ascii="Cambria Math" w:eastAsiaTheme="minorEastAsia" w:hAnsi="Cambria Math" w:cs="Times New Roman"/>
+              <w:vertAlign w:val="subscript"/>
+            </w:rPr>
+            <m:t xml:space="preserve">                             </m:t>
+          </m:r>
+          <m:r>
+            <w:rPr>
+              <w:rFonts w:ascii="Cambria Math" w:eastAsiaTheme="minorEastAsia" w:hAnsi="Cambria Math" w:cs="Times New Roman"/>
+              <w:vertAlign w:val="subscript"/>
+            </w:rPr>
+            <m:t xml:space="preserve">where </m:t>
+          </m:r>
+          <m:sSub>
+            <m:sSubPr>
+              <m:ctrlPr>
+                <w:rPr>
+                  <w:rFonts w:ascii="Cambria Math" w:eastAsiaTheme="minorEastAsia" w:hAnsi="Cambria Math" w:cs="Times New Roman"/>
+                  <w:i/>
+                  <w:vertAlign w:val="subscript"/>
+                </w:rPr>
+              </m:ctrlPr>
+            </m:sSubPr>
+            <m:e>
+              <m:r>
+                <w:rPr>
+                  <w:rFonts w:ascii="Cambria Math" w:eastAsiaTheme="minorEastAsia" w:hAnsi="Cambria Math" w:cs="Times New Roman"/>
+                  <w:vertAlign w:val="subscript"/>
+                </w:rPr>
+                <m:t>l</m:t>
+              </m:r>
+            </m:e>
+            <m:sub>
+              <m:r>
+                <w:rPr>
+                  <w:rFonts w:ascii="Cambria Math" w:eastAsiaTheme="minorEastAsia" w:hAnsi="Cambria Math" w:cs="Times New Roman"/>
+                  <w:vertAlign w:val="subscript"/>
+                </w:rPr>
+                <m:t>i</m:t>
+              </m:r>
+            </m:sub>
+          </m:sSub>
+          <m:r>
+            <w:rPr>
+              <w:rFonts w:ascii="Cambria Math" w:eastAsiaTheme="minorEastAsia" w:hAnsi="Cambria Math" w:cs="Times New Roman"/>
+              <w:vertAlign w:val="subscript"/>
+            </w:rPr>
+            <m:t>=</m:t>
+          </m:r>
+          <m:nary>
+            <m:naryPr>
+              <m:chr m:val="∑"/>
+              <m:ctrlPr>
+                <w:rPr>
+                  <w:rFonts w:ascii="Cambria Math" w:eastAsiaTheme="minorEastAsia" w:hAnsi="Cambria Math" w:cs="Times New Roman"/>
+                  <w:i/>
+                  <w:vertAlign w:val="subscript"/>
+                </w:rPr>
+              </m:ctrlPr>
+            </m:naryPr>
+            <m:sub>
+              <m:r>
+                <w:rPr>
+                  <w:rFonts w:ascii="Cambria Math" w:eastAsiaTheme="minorEastAsia" w:hAnsi="Cambria Math" w:cs="Times New Roman"/>
+                  <w:vertAlign w:val="subscript"/>
+                </w:rPr>
+                <m:t>k=1</m:t>
+              </m:r>
+            </m:sub>
+            <m:sup>
+              <m:r>
+                <w:rPr>
+                  <w:rFonts w:ascii="Cambria Math" w:eastAsiaTheme="minorEastAsia" w:hAnsi="Cambria Math" w:cs="Times New Roman"/>
+                  <w:vertAlign w:val="subscript"/>
+                </w:rPr>
+                <m:t>K</m:t>
+              </m:r>
+            </m:sup>
+            <m:e>
+              <m:sSub>
+                <m:sSubPr>
+                  <m:ctrlPr>
+                    <w:rPr>
+                      <w:rFonts w:ascii="Cambria Math" w:eastAsiaTheme="minorEastAsia" w:hAnsi="Cambria Math" w:cs="Times New Roman"/>
+                      <w:i/>
+                      <w:vertAlign w:val="subscript"/>
+                    </w:rPr>
+                  </m:ctrlPr>
+                </m:sSubPr>
+                <m:e>
+                  <m:r>
+                    <w:rPr>
+                      <w:rFonts w:ascii="Cambria Math" w:eastAsiaTheme="minorEastAsia" w:hAnsi="Cambria Math" w:cs="Times New Roman"/>
+                      <w:vertAlign w:val="subscript"/>
+                    </w:rPr>
+                    <m:t>z</m:t>
+                  </m:r>
+                </m:e>
+                <m:sub>
+                  <m:r>
+                    <w:rPr>
+                      <w:rFonts w:ascii="Cambria Math" w:eastAsiaTheme="minorEastAsia" w:hAnsi="Cambria Math" w:cs="Times New Roman"/>
+                      <w:vertAlign w:val="subscript"/>
+                    </w:rPr>
+                    <m:t>ki</m:t>
+                  </m:r>
+                </m:sub>
+              </m:sSub>
+            </m:e>
+          </m:nary>
+          <m:r>
+            <w:rPr>
+              <w:rFonts w:ascii="Cambria Math" w:eastAsiaTheme="minorEastAsia" w:hAnsi="Cambria Math" w:cs="Times New Roman"/>
+              <w:vertAlign w:val="subscript"/>
+            </w:rPr>
+            <m:t>*median</m:t>
+          </m:r>
+          <m:d>
+            <m:dPr>
+              <m:ctrlPr>
+                <w:rPr>
+                  <w:rFonts w:ascii="Cambria Math" w:eastAsiaTheme="minorEastAsia" w:hAnsi="Cambria Math" w:cs="Times New Roman"/>
+                  <w:i/>
+                  <w:vertAlign w:val="subscript"/>
+                </w:rPr>
+              </m:ctrlPr>
+            </m:dPr>
+            <m:e>
+              <m:sSub>
+                <m:sSubPr>
+                  <m:ctrlPr>
+                    <w:rPr>
+                      <w:rFonts w:ascii="Cambria Math" w:eastAsiaTheme="minorEastAsia" w:hAnsi="Cambria Math" w:cs="Times New Roman"/>
+                      <w:i/>
+                      <w:vertAlign w:val="subscript"/>
+                    </w:rPr>
+                  </m:ctrlPr>
+                </m:sSubPr>
+                <m:e>
+                  <m:r>
+                    <m:rPr>
+                      <m:sty m:val="bi"/>
+                    </m:rPr>
+                    <w:rPr>
+                      <w:rFonts w:ascii="Cambria Math" w:eastAsiaTheme="minorEastAsia" w:hAnsi="Cambria Math" w:cs="Times New Roman"/>
+                      <w:vertAlign w:val="subscript"/>
+                    </w:rPr>
+                    <m:t>x</m:t>
+                  </m:r>
+                </m:e>
+                <m:sub>
+                  <m:r>
+                    <w:rPr>
+                      <w:rFonts w:ascii="Cambria Math" w:eastAsiaTheme="minorEastAsia" w:hAnsi="Cambria Math" w:cs="Times New Roman"/>
+                      <w:vertAlign w:val="subscript"/>
+                    </w:rPr>
+                    <m:t>K=</m:t>
+                  </m:r>
+                  <m:r>
+                    <w:rPr>
+                      <w:rFonts w:ascii="Cambria Math" w:eastAsiaTheme="minorEastAsia" w:hAnsi="Cambria Math" w:cs="Times New Roman"/>
+                      <w:vertAlign w:val="subscript"/>
+                    </w:rPr>
+                    <m:t>k</m:t>
+                  </m:r>
+                </m:sub>
+              </m:sSub>
+            </m:e>
+          </m:d>
+          <m:r>
+            <w:rPr>
+              <w:rFonts w:ascii="Cambria Math" w:eastAsiaTheme="minorEastAsia" w:hAnsi="Cambria Math" w:cs="Times New Roman"/>
+              <w:vertAlign w:val="subscript"/>
+            </w:rPr>
+            <m:t>,</m:t>
+          </m:r>
+          <m:r>
+            <w:rPr>
+              <w:rFonts w:ascii="Cambria Math" w:eastAsiaTheme="minorEastAsia" w:hAnsi="Cambria Math" w:cs="Times New Roman"/>
+              <w:vertAlign w:val="subscript"/>
+            </w:rPr>
+            <m:t xml:space="preserve"> and </m:t>
+          </m:r>
+          <m:sSub>
+            <m:sSubPr>
+              <m:ctrlPr>
+                <w:rPr>
+                  <w:rFonts w:ascii="Cambria Math" w:eastAsiaTheme="minorEastAsia" w:hAnsi="Cambria Math" w:cs="Times New Roman"/>
+                  <w:i/>
+                  <w:vertAlign w:val="subscript"/>
+                </w:rPr>
+              </m:ctrlPr>
+            </m:sSubPr>
+            <m:e>
+              <m:r>
+                <m:rPr>
+                  <m:sty m:val="bi"/>
+                </m:rPr>
+                <w:rPr>
+                  <w:rFonts w:ascii="Cambria Math" w:eastAsiaTheme="minorEastAsia" w:hAnsi="Cambria Math" w:cs="Times New Roman"/>
+                  <w:vertAlign w:val="subscript"/>
+                </w:rPr>
+                <m:t>x</m:t>
+              </m:r>
+            </m:e>
+            <m:sub>
+              <m:r>
+                <w:rPr>
+                  <w:rFonts w:ascii="Cambria Math" w:eastAsiaTheme="minorEastAsia" w:hAnsi="Cambria Math" w:cs="Times New Roman"/>
+                  <w:vertAlign w:val="subscript"/>
+                </w:rPr>
+                <m:t>K=</m:t>
+              </m:r>
+              <m:r>
+                <w:rPr>
+                  <w:rFonts w:ascii="Cambria Math" w:eastAsiaTheme="minorEastAsia" w:hAnsi="Cambria Math" w:cs="Times New Roman"/>
+                  <w:vertAlign w:val="subscript"/>
+                </w:rPr>
+                <m:t>k</m:t>
+              </m:r>
+            </m:sub>
+          </m:sSub>
+          <m:r>
+            <w:rPr>
+              <w:rFonts w:ascii="Cambria Math" w:eastAsiaTheme="minorEastAsia" w:hAnsi="Cambria Math" w:cs="Times New Roman"/>
+              <w:vertAlign w:val="subscript"/>
+            </w:rPr>
+            <m:t>⊆</m:t>
+          </m:r>
+          <m:r>
+            <m:rPr>
+              <m:sty m:val="bi"/>
+            </m:rPr>
+            <w:rPr>
+              <w:rFonts w:ascii="Cambria Math" w:eastAsiaTheme="minorEastAsia" w:hAnsi="Cambria Math" w:cs="Times New Roman"/>
+              <w:vertAlign w:val="subscript"/>
+            </w:rPr>
+            <m:t>x</m:t>
+          </m:r>
+          <m:r>
+            <w:rPr>
+              <w:rFonts w:ascii="Cambria Math" w:eastAsiaTheme="minorEastAsia" w:hAnsi="Cambria Math" w:cs="Times New Roman"/>
+              <w:vertAlign w:val="subscript"/>
+            </w:rPr>
+            <m:t xml:space="preserve"> </m:t>
+          </m:r>
+        </m:oMath>
+      </m:oMathPara>
+    </w:p>
+    <w:p>
+      <w:pPr>
+        <w:spacing w:line="360" w:lineRule="auto"/>
+        <w:rPr>
+          <w:rFonts w:ascii="Times New Roman" w:eastAsiaTheme="minorEastAsia" w:hAnsi="Times New Roman" w:cs="Times New Roman"/>
+        </w:rPr>
+      </w:pPr>
+      <m:oMathPara>
+        <m:oMath>
+          <m:r>
+            <w:rPr>
+              <w:rFonts w:ascii="Cambria Math" w:hAnsi="Cambria Math" w:cs="Times New Roman"/>
+            </w:rPr>
+            <w:lastRenderedPageBreak/>
+            <m:t xml:space="preserve">                                                </m:t>
+          </m:r>
+          <m:r>
+            <w:rPr>
+              <w:rFonts w:ascii="Cambria Math" w:hAnsi="Cambria Math" w:cs="Times New Roman"/>
+            </w:rPr>
+            <m:t>λ</m:t>
+          </m:r>
+          <m:d>
+            <m:dPr>
+              <m:endChr m:val="|"/>
+              <m:ctrlPr>
+                <w:rPr>
+                  <w:rFonts w:ascii="Cambria Math" w:hAnsi="Cambria Math" w:cs="Times New Roman"/>
+                  <w:i/>
+                </w:rPr>
+              </m:ctrlPr>
+            </m:dPr>
+            <m:e>
+              <m:r>
+                <w:rPr>
+                  <w:rFonts w:ascii="Cambria Math" w:hAnsi="Cambria Math" w:cs="Times New Roman"/>
+                </w:rPr>
+                <m:t xml:space="preserve">t </m:t>
+              </m:r>
+            </m:e>
+          </m:d>
+          <m:r>
+            <w:rPr>
+              <w:rFonts w:ascii="Cambria Math" w:hAnsi="Cambria Math" w:cs="Times New Roman"/>
+            </w:rPr>
+            <m:t xml:space="preserve"> </m:t>
+          </m:r>
+          <m:sSub>
+            <m:sSubPr>
+              <m:ctrlPr>
+                <w:rPr>
+                  <w:rFonts w:ascii="Cambria Math" w:hAnsi="Cambria Math" w:cs="Times New Roman"/>
+                  <w:i/>
+                </w:rPr>
+              </m:ctrlPr>
+            </m:sSubPr>
+            <m:e>
+              <m:r>
+                <w:rPr>
+                  <w:rFonts w:ascii="Cambria Math" w:hAnsi="Cambria Math" w:cs="Times New Roman"/>
+                </w:rPr>
+                <m:t>x</m:t>
               </m:r>
             </m:e>
             <m:sub>
@@ -2570,35 +3406,12 @@
             </w:rPr>
             <m:t>,</m:t>
           </m:r>
-          <m:sSub>
-            <m:sSubPr>
-              <m:ctrlPr>
-                <w:rPr>
-                  <w:rFonts w:ascii="Cambria Math" w:hAnsi="Cambria Math" w:cs="Times New Roman"/>
-                  <w:i/>
-                </w:rPr>
-              </m:ctrlPr>
-            </m:sSubPr>
-            <m:e>
-              <m:r>
-                <m:rPr>
-                  <m:sty m:val="bi"/>
-                </m:rPr>
-                <w:rPr>
-                  <w:rFonts w:ascii="Cambria Math" w:hAnsi="Cambria Math" w:cs="Times New Roman"/>
-                </w:rPr>
-                <m:t>Z</m:t>
-              </m:r>
-            </m:e>
-            <m:sub>
-              <m:r>
-                <w:rPr>
-                  <w:rFonts w:ascii="Cambria Math" w:hAnsi="Cambria Math" w:cs="Times New Roman"/>
-                </w:rPr>
-                <m:t>i</m:t>
-              </m:r>
-            </m:sub>
-          </m:sSub>
+          <m:r>
+            <w:rPr>
+              <w:rFonts w:ascii="Cambria Math" w:hAnsi="Cambria Math" w:cs="Times New Roman"/>
+            </w:rPr>
+            <m:t>v</m:t>
+          </m:r>
           <m:r>
             <w:rPr>
               <w:rFonts w:ascii="Cambria Math" w:hAnsi="Cambria Math" w:cs="Times New Roman"/>
@@ -2649,57 +3462,36 @@
               </m:r>
             </m:e>
           </m:d>
-          <m:r>
-            <m:rPr>
-              <m:sty m:val="p"/>
-            </m:rPr>
-            <w:rPr>
-              <w:rFonts w:ascii="Cambria Math" w:hAnsi="Cambria Math" w:cs="Times New Roman"/>
-            </w:rPr>
-            <m:t>exp⁡</m:t>
-          </m:r>
-          <m:r>
-            <w:rPr>
-              <w:rFonts w:ascii="Cambria Math" w:hAnsi="Cambria Math" w:cs="Times New Roman"/>
-            </w:rPr>
-            <m:t>(</m:t>
-          </m:r>
-          <m:nary>
-            <m:naryPr>
-              <m:chr m:val="∑"/>
+          <m:func>
+            <m:funcPr>
               <m:ctrlPr>
                 <w:rPr>
                   <w:rFonts w:ascii="Cambria Math" w:hAnsi="Cambria Math" w:cs="Times New Roman"/>
                   <w:i/>
                 </w:rPr>
               </m:ctrlPr>
-            </m:naryPr>
-            <m:sub>
+            </m:funcPr>
+            <m:fName>
               <m:r>
+                <m:rPr>
+                  <m:sty m:val="p"/>
+                </m:rPr>
                 <w:rPr>
                   <w:rFonts w:ascii="Cambria Math" w:hAnsi="Cambria Math" w:cs="Times New Roman"/>
                 </w:rPr>
-                <m:t>k=1</m:t>
+                <m:t>exp</m:t>
               </m:r>
-            </m:sub>
-            <m:sup>
-              <m:r>
-                <w:rPr>
-                  <w:rFonts w:ascii="Cambria Math" w:hAnsi="Cambria Math" w:cs="Times New Roman"/>
-                </w:rPr>
-                <m:t>5</m:t>
-              </m:r>
-            </m:sup>
+            </m:fName>
             <m:e>
-              <m:sSub>
-                <m:sSubPr>
+              <m:d>
+                <m:dPr>
                   <m:ctrlPr>
                     <w:rPr>
                       <w:rFonts w:ascii="Cambria Math" w:hAnsi="Cambria Math" w:cs="Times New Roman"/>
                       <w:i/>
                     </w:rPr>
                   </m:ctrlPr>
-                </m:sSubPr>
+                </m:dPr>
                 <m:e>
                   <m:r>
                     <w:rPr>
@@ -2707,52 +3499,853 @@
                     </w:rPr>
                     <m:t>β</m:t>
                   </m:r>
-                </m:e>
-                <m:sub>
+                  <m:f>
+                    <m:fPr>
+                      <m:ctrlPr>
+                        <w:rPr>
+                          <w:rFonts w:ascii="Cambria Math" w:hAnsi="Cambria Math" w:cs="Times New Roman"/>
+                          <w:i/>
+                        </w:rPr>
+                      </m:ctrlPr>
+                    </m:fPr>
+                    <m:num>
+                      <m:sSub>
+                        <m:sSubPr>
+                          <m:ctrlPr>
+                            <w:rPr>
+                              <w:rFonts w:ascii="Cambria Math" w:hAnsi="Cambria Math" w:cs="Times New Roman"/>
+                              <w:i/>
+                            </w:rPr>
+                          </m:ctrlPr>
+                        </m:sSubPr>
+                        <m:e>
+                          <m:r>
+                            <w:rPr>
+                              <w:rFonts w:ascii="Cambria Math" w:hAnsi="Cambria Math" w:cs="Times New Roman"/>
+                            </w:rPr>
+                            <m:t>x</m:t>
+                          </m:r>
+                        </m:e>
+                        <m:sub>
+                          <m:r>
+                            <w:rPr>
+                              <w:rFonts w:ascii="Cambria Math" w:hAnsi="Cambria Math" w:cs="Times New Roman"/>
+                            </w:rPr>
+                            <m:t>i</m:t>
+                          </m:r>
+                        </m:sub>
+                      </m:sSub>
+                    </m:num>
+                    <m:den>
+                      <m:r>
+                        <w:rPr>
+                          <w:rFonts w:ascii="Cambria Math" w:hAnsi="Cambria Math" w:cs="Times New Roman"/>
+                        </w:rPr>
+                        <m:t>SD</m:t>
+                      </m:r>
+                      <m:d>
+                        <m:dPr>
+                          <m:ctrlPr>
+                            <w:rPr>
+                              <w:rFonts w:ascii="Cambria Math" w:hAnsi="Cambria Math" w:cs="Times New Roman"/>
+                              <w:i/>
+                            </w:rPr>
+                          </m:ctrlPr>
+                        </m:dPr>
+                        <m:e>
+                          <m:r>
+                            <w:rPr>
+                              <w:rFonts w:ascii="Cambria Math" w:hAnsi="Cambria Math" w:cs="Times New Roman"/>
+                            </w:rPr>
+                            <m:t>X</m:t>
+                          </m:r>
+                        </m:e>
+                      </m:d>
+                    </m:den>
+                  </m:f>
                   <m:r>
                     <w:rPr>
                       <w:rFonts w:ascii="Cambria Math" w:hAnsi="Cambria Math" w:cs="Times New Roman"/>
                     </w:rPr>
-                    <m:t>k</m:t>
+                    <m:t xml:space="preserve"> </m:t>
                   </m:r>
-                </m:sub>
-              </m:sSub>
-              <m:sSub>
-                <m:sSubPr>
+                  <m:r>
+                    <w:rPr>
+                      <w:rFonts w:ascii="Cambria Math" w:hAnsi="Cambria Math" w:cs="Times New Roman"/>
+                    </w:rPr>
+                    <m:t>+γ</m:t>
+                  </m:r>
+                  <m:sSub>
+                    <m:sSubPr>
+                      <m:ctrlPr>
+                        <w:rPr>
+                          <w:rFonts w:ascii="Cambria Math" w:hAnsi="Cambria Math" w:cs="Times New Roman"/>
+                          <w:i/>
+                        </w:rPr>
+                      </m:ctrlPr>
+                    </m:sSubPr>
+                    <m:e>
+                      <m:r>
+                        <w:rPr>
+                          <w:rFonts w:ascii="Cambria Math" w:hAnsi="Cambria Math" w:cs="Times New Roman"/>
+                        </w:rPr>
+                        <m:t>v</m:t>
+                      </m:r>
+                    </m:e>
+                    <m:sub>
+                      <m:r>
+                        <w:rPr>
+                          <w:rFonts w:ascii="Cambria Math" w:hAnsi="Cambria Math" w:cs="Times New Roman"/>
+                        </w:rPr>
+                        <m:t>i</m:t>
+                      </m:r>
+                    </m:sub>
+                  </m:sSub>
+                </m:e>
+              </m:d>
+            </m:e>
+          </m:func>
+          <m:r>
+            <w:rPr>
+              <w:rFonts w:ascii="Cambria Math" w:hAnsi="Cambria Math" w:cs="Times New Roman"/>
+            </w:rPr>
+            <m:t xml:space="preserve">                                           (</m:t>
+          </m:r>
+          <m:r>
+            <w:rPr>
+              <w:rFonts w:ascii="Cambria Math" w:hAnsi="Cambria Math" w:cs="Times New Roman"/>
+            </w:rPr>
+            <m:t>3</m:t>
+          </m:r>
+          <m:r>
+            <w:rPr>
+              <w:rFonts w:ascii="Cambria Math" w:hAnsi="Cambria Math" w:cs="Times New Roman"/>
+            </w:rPr>
+            <m:t>)</m:t>
+          </m:r>
+          <m:r>
+            <w:rPr>
+              <w:rFonts w:ascii="Cambria Math" w:hAnsi="Cambria Math" w:cs="Times New Roman"/>
+            </w:rPr>
+            <m:t xml:space="preserve"> </m:t>
+          </m:r>
+        </m:oMath>
+      </m:oMathPara>
+    </w:p>
+    <w:p>
+      <w:pPr>
+        <w:spacing w:line="360" w:lineRule="auto"/>
+        <w:rPr>
+          <w:rFonts w:ascii="Times New Roman" w:hAnsi="Times New Roman" w:cs="Times New Roman"/>
+        </w:rPr>
+      </w:pPr>
+      <m:oMathPara>
+        <m:oMath>
+          <m:r>
+            <w:rPr>
+              <w:rFonts w:ascii="Cambria Math" w:hAnsi="Cambria Math" w:cs="Times New Roman"/>
+            </w:rPr>
+            <m:t xml:space="preserve">                                                </m:t>
+          </m:r>
+          <m:r>
+            <w:rPr>
+              <w:rFonts w:ascii="Cambria Math" w:hAnsi="Cambria Math" w:cs="Times New Roman"/>
+            </w:rPr>
+            <m:t>λ</m:t>
+          </m:r>
+          <m:d>
+            <m:dPr>
+              <m:endChr m:val="|"/>
+              <m:ctrlPr>
+                <w:rPr>
+                  <w:rFonts w:ascii="Cambria Math" w:hAnsi="Cambria Math" w:cs="Times New Roman"/>
+                  <w:i/>
+                </w:rPr>
+              </m:ctrlPr>
+            </m:dPr>
+            <m:e>
+              <m:r>
+                <w:rPr>
+                  <w:rFonts w:ascii="Cambria Math" w:hAnsi="Cambria Math" w:cs="Times New Roman"/>
+                </w:rPr>
+                <m:t xml:space="preserve">t </m:t>
+              </m:r>
+            </m:e>
+          </m:d>
+          <m:r>
+            <w:rPr>
+              <w:rFonts w:ascii="Cambria Math" w:hAnsi="Cambria Math" w:cs="Times New Roman"/>
+            </w:rPr>
+            <m:t xml:space="preserve"> </m:t>
+          </m:r>
+          <m:sSub>
+            <m:sSubPr>
+              <m:ctrlPr>
+                <w:rPr>
+                  <w:rFonts w:ascii="Cambria Math" w:hAnsi="Cambria Math" w:cs="Times New Roman"/>
+                  <w:i/>
+                </w:rPr>
+              </m:ctrlPr>
+            </m:sSubPr>
+            <m:e>
+              <m:r>
+                <w:rPr>
+                  <w:rFonts w:ascii="Cambria Math" w:hAnsi="Cambria Math" w:cs="Times New Roman"/>
+                </w:rPr>
+                <m:t>x</m:t>
+              </m:r>
+            </m:e>
+            <m:sub>
+              <m:r>
+                <w:rPr>
+                  <w:rFonts w:ascii="Cambria Math" w:hAnsi="Cambria Math" w:cs="Times New Roman"/>
+                </w:rPr>
+                <m:t>i</m:t>
+              </m:r>
+            </m:sub>
+          </m:sSub>
+          <m:r>
+            <w:rPr>
+              <w:rFonts w:ascii="Cambria Math" w:hAnsi="Cambria Math" w:cs="Times New Roman"/>
+            </w:rPr>
+            <m:t>,v)=</m:t>
+          </m:r>
+          <m:sSub>
+            <m:sSubPr>
+              <m:ctrlPr>
+                <w:rPr>
+                  <w:rFonts w:ascii="Cambria Math" w:hAnsi="Cambria Math" w:cs="Times New Roman"/>
+                  <w:i/>
+                </w:rPr>
+              </m:ctrlPr>
+            </m:sSubPr>
+            <m:e>
+              <m:r>
+                <w:rPr>
+                  <w:rFonts w:ascii="Cambria Math" w:hAnsi="Cambria Math" w:cs="Times New Roman"/>
+                </w:rPr>
+                <m:t>λ</m:t>
+              </m:r>
+            </m:e>
+            <m:sub>
+              <m:r>
+                <w:rPr>
+                  <w:rFonts w:ascii="Cambria Math" w:hAnsi="Cambria Math" w:cs="Times New Roman"/>
+                </w:rPr>
+                <m:t>0</m:t>
+              </m:r>
+            </m:sub>
+          </m:sSub>
+          <m:d>
+            <m:dPr>
+              <m:ctrlPr>
+                <w:rPr>
+                  <w:rFonts w:ascii="Cambria Math" w:hAnsi="Cambria Math" w:cs="Times New Roman"/>
+                  <w:i/>
+                </w:rPr>
+              </m:ctrlPr>
+            </m:dPr>
+            <m:e>
+              <m:r>
+                <w:rPr>
+                  <w:rFonts w:ascii="Cambria Math" w:hAnsi="Cambria Math" w:cs="Times New Roman"/>
+                </w:rPr>
+                <m:t>t</m:t>
+              </m:r>
+            </m:e>
+          </m:d>
+          <m:func>
+            <m:funcPr>
+              <m:ctrlPr>
+                <w:rPr>
+                  <w:rFonts w:ascii="Cambria Math" w:hAnsi="Cambria Math" w:cs="Times New Roman"/>
+                  <w:i/>
+                </w:rPr>
+              </m:ctrlPr>
+            </m:funcPr>
+            <m:fName>
+              <m:r>
+                <m:rPr>
+                  <m:sty m:val="p"/>
+                </m:rPr>
+                <w:rPr>
+                  <w:rFonts w:ascii="Cambria Math" w:hAnsi="Cambria Math" w:cs="Times New Roman"/>
+                </w:rPr>
+                <m:t>exp</m:t>
+              </m:r>
+            </m:fName>
+            <m:e>
+              <m:d>
+                <m:dPr>
                   <m:ctrlPr>
                     <w:rPr>
                       <w:rFonts w:ascii="Cambria Math" w:hAnsi="Cambria Math" w:cs="Times New Roman"/>
                       <w:i/>
                     </w:rPr>
                   </m:ctrlPr>
-                </m:sSubPr>
+                </m:dPr>
                 <m:e>
+                  <m:nary>
+                    <m:naryPr>
+                      <m:chr m:val="∑"/>
+                      <m:ctrlPr>
+                        <w:rPr>
+                          <w:rFonts w:ascii="Cambria Math" w:eastAsiaTheme="minorEastAsia" w:hAnsi="Cambria Math" w:cs="Times New Roman"/>
+                          <w:i/>
+                          <w:color w:val="000000" w:themeColor="text1"/>
+                        </w:rPr>
+                      </m:ctrlPr>
+                    </m:naryPr>
+                    <m:sub>
+                      <m:r>
+                        <w:rPr>
+                          <w:rFonts w:ascii="Cambria Math" w:eastAsiaTheme="minorEastAsia" w:hAnsi="Cambria Math" w:cs="Times New Roman"/>
+                          <w:color w:val="000000" w:themeColor="text1"/>
+                        </w:rPr>
+                        <m:t>m=1</m:t>
+                      </m:r>
+                    </m:sub>
+                    <m:sup>
+                      <m:r>
+                        <w:rPr>
+                          <w:rFonts w:ascii="Cambria Math" w:eastAsiaTheme="minorEastAsia" w:hAnsi="Cambria Math" w:cs="Times New Roman"/>
+                          <w:color w:val="000000" w:themeColor="text1"/>
+                        </w:rPr>
+                        <m:t>M</m:t>
+                      </m:r>
+                    </m:sup>
+                    <m:e>
+                      <m:sSub>
+                        <m:sSubPr>
+                          <m:ctrlPr>
+                            <w:rPr>
+                              <w:rFonts w:ascii="Cambria Math" w:eastAsiaTheme="minorEastAsia" w:hAnsi="Cambria Math" w:cs="Times New Roman"/>
+                              <w:i/>
+                              <w:color w:val="000000" w:themeColor="text1"/>
+                            </w:rPr>
+                          </m:ctrlPr>
+                        </m:sSubPr>
+                        <m:e>
+                          <m:r>
+                            <w:rPr>
+                              <w:rFonts w:ascii="Cambria Math" w:eastAsiaTheme="minorEastAsia" w:hAnsi="Cambria Math" w:cs="Times New Roman"/>
+                              <w:color w:val="000000" w:themeColor="text1"/>
+                            </w:rPr>
+                            <m:t>β</m:t>
+                          </m:r>
+                        </m:e>
+                        <m:sub>
+                          <m:r>
+                            <w:rPr>
+                              <w:rFonts w:ascii="Cambria Math" w:eastAsiaTheme="minorEastAsia" w:hAnsi="Cambria Math" w:cs="Times New Roman"/>
+                              <w:color w:val="000000" w:themeColor="text1"/>
+                            </w:rPr>
+                            <m:t>m</m:t>
+                          </m:r>
+                        </m:sub>
+                      </m:sSub>
+                      <m:sSub>
+                        <m:sSubPr>
+                          <m:ctrlPr>
+                            <w:rPr>
+                              <w:rFonts w:ascii="Cambria Math" w:eastAsiaTheme="minorEastAsia" w:hAnsi="Cambria Math" w:cs="Times New Roman"/>
+                              <w:i/>
+                              <w:color w:val="000000" w:themeColor="text1"/>
+                            </w:rPr>
+                          </m:ctrlPr>
+                        </m:sSubPr>
+                        <m:e>
+                          <m:r>
+                            <w:rPr>
+                              <w:rFonts w:ascii="Cambria Math" w:eastAsiaTheme="minorEastAsia" w:hAnsi="Cambria Math" w:cs="Times New Roman"/>
+                              <w:color w:val="000000" w:themeColor="text1"/>
+                            </w:rPr>
+                            <m:t>h</m:t>
+                          </m:r>
+                        </m:e>
+                        <m:sub>
+                          <m:r>
+                            <w:rPr>
+                              <w:rFonts w:ascii="Cambria Math" w:eastAsiaTheme="minorEastAsia" w:hAnsi="Cambria Math" w:cs="Times New Roman"/>
+                              <w:color w:val="000000" w:themeColor="text1"/>
+                            </w:rPr>
+                            <m:t>m</m:t>
+                          </m:r>
+                        </m:sub>
+                      </m:sSub>
+                      <m:d>
+                        <m:dPr>
+                          <m:ctrlPr>
+                            <w:rPr>
+                              <w:rFonts w:ascii="Cambria Math" w:eastAsiaTheme="minorEastAsia" w:hAnsi="Cambria Math" w:cs="Times New Roman"/>
+                              <w:i/>
+                              <w:color w:val="000000" w:themeColor="text1"/>
+                            </w:rPr>
+                          </m:ctrlPr>
+                        </m:dPr>
+                        <m:e>
+                          <m:sSub>
+                            <m:sSubPr>
+                              <m:ctrlPr>
+                                <w:rPr>
+                                  <w:rFonts w:ascii="Cambria Math" w:eastAsiaTheme="minorEastAsia" w:hAnsi="Cambria Math" w:cs="Times New Roman"/>
+                                  <w:i/>
+                                  <w:color w:val="000000" w:themeColor="text1"/>
+                                </w:rPr>
+                              </m:ctrlPr>
+                            </m:sSubPr>
+                            <m:e>
+                              <m:r>
+                                <w:rPr>
+                                  <w:rFonts w:ascii="Cambria Math" w:eastAsiaTheme="minorEastAsia" w:hAnsi="Cambria Math" w:cs="Times New Roman"/>
+                                  <w:color w:val="000000" w:themeColor="text1"/>
+                                </w:rPr>
+                                <m:t>x</m:t>
+                              </m:r>
+                            </m:e>
+                            <m:sub>
+                              <m:r>
+                                <w:rPr>
+                                  <w:rFonts w:ascii="Cambria Math" w:eastAsiaTheme="minorEastAsia" w:hAnsi="Cambria Math" w:cs="Times New Roman"/>
+                                  <w:color w:val="000000" w:themeColor="text1"/>
+                                </w:rPr>
+                                <m:t>i</m:t>
+                              </m:r>
+                            </m:sub>
+                          </m:sSub>
+                        </m:e>
+                      </m:d>
+                      <m:r>
+                        <w:rPr>
+                          <w:rFonts w:ascii="Cambria Math" w:eastAsiaTheme="minorEastAsia" w:hAnsi="Cambria Math" w:cs="Times New Roman"/>
+                          <w:color w:val="000000" w:themeColor="text1"/>
+                        </w:rPr>
+                        <m:t xml:space="preserve"> </m:t>
+                      </m:r>
+                    </m:e>
+                  </m:nary>
                   <m:r>
                     <w:rPr>
                       <w:rFonts w:ascii="Cambria Math" w:hAnsi="Cambria Math" w:cs="Times New Roman"/>
                     </w:rPr>
-                    <m:t>X</m:t>
+                    <m:t>+γ</m:t>
                   </m:r>
+                  <m:sSub>
+                    <m:sSubPr>
+                      <m:ctrlPr>
+                        <w:rPr>
+                          <w:rFonts w:ascii="Cambria Math" w:hAnsi="Cambria Math" w:cs="Times New Roman"/>
+                          <w:i/>
+                        </w:rPr>
+                      </m:ctrlPr>
+                    </m:sSubPr>
+                    <m:e>
+                      <m:r>
+                        <w:rPr>
+                          <w:rFonts w:ascii="Cambria Math" w:hAnsi="Cambria Math" w:cs="Times New Roman"/>
+                        </w:rPr>
+                        <m:t>v</m:t>
+                      </m:r>
+                    </m:e>
+                    <m:sub>
+                      <m:r>
+                        <w:rPr>
+                          <w:rFonts w:ascii="Cambria Math" w:hAnsi="Cambria Math" w:cs="Times New Roman"/>
+                        </w:rPr>
+                        <m:t>i</m:t>
+                      </m:r>
+                    </m:sub>
+                  </m:sSub>
                 </m:e>
-                <m:sub>
-                  <m:r>
-                    <w:rPr>
-                      <w:rFonts w:ascii="Cambria Math" w:hAnsi="Cambria Math" w:cs="Times New Roman"/>
-                    </w:rPr>
-                    <m:t>i</m:t>
-                  </m:r>
-                </m:sub>
-              </m:sSub>
+              </m:d>
             </m:e>
-          </m:nary>
+          </m:func>
           <m:r>
             <w:rPr>
               <w:rFonts w:ascii="Cambria Math" w:hAnsi="Cambria Math" w:cs="Times New Roman"/>
             </w:rPr>
-            <m:t xml:space="preserve">+ </m:t>
+            <m:t xml:space="preserve">                               (</m:t>
+          </m:r>
+          <m:r>
+            <w:rPr>
+              <w:rFonts w:ascii="Cambria Math" w:hAnsi="Cambria Math" w:cs="Times New Roman"/>
+            </w:rPr>
+            <m:t>4</m:t>
+          </m:r>
+          <m:r>
+            <w:rPr>
+              <w:rFonts w:ascii="Cambria Math" w:hAnsi="Cambria Math" w:cs="Times New Roman"/>
+            </w:rPr>
+            <m:t>)</m:t>
+          </m:r>
+          <m:r>
+            <w:rPr>
+              <w:rFonts w:ascii="Cambria Math" w:hAnsi="Cambria Math" w:cs="Times New Roman"/>
+            </w:rPr>
+            <m:t xml:space="preserve"> </m:t>
           </m:r>
         </m:oMath>
       </m:oMathPara>
+    </w:p>
+    <w:p>
+      <w:pPr>
+        <w:spacing w:line="360" w:lineRule="auto"/>
+        <w:rPr>
+          <w:rFonts w:ascii="Times New Roman" w:eastAsiaTheme="minorEastAsia" w:hAnsi="Times New Roman" w:cs="Times New Roman"/>
+        </w:rPr>
+      </w:pPr>
+      <w:r>
+        <w:rPr>
+          <w:rFonts w:ascii="Times New Roman" w:eastAsiaTheme="minorEastAsia" w:hAnsi="Times New Roman" w:cs="Times New Roman"/>
+        </w:rPr>
+        <w:t xml:space="preserve">In equation 1 we specify the diet quality index, </w:t>
+      </w:r>
+      <m:oMath>
+        <m:sSub>
+          <m:sSubPr>
+            <m:ctrlPr>
+              <w:rPr>
+                <w:rFonts w:ascii="Cambria Math" w:eastAsiaTheme="minorEastAsia" w:hAnsi="Cambria Math" w:cs="Times New Roman"/>
+                <w:i/>
+              </w:rPr>
+            </m:ctrlPr>
+          </m:sSubPr>
+          <m:e>
+            <m:r>
+              <w:rPr>
+                <w:rFonts w:ascii="Cambria Math" w:eastAsiaTheme="minorEastAsia" w:hAnsi="Cambria Math" w:cs="Times New Roman"/>
+              </w:rPr>
+              <m:t>x</m:t>
+            </m:r>
+          </m:e>
+          <m:sub>
+            <m:r>
+              <w:rPr>
+                <w:rFonts w:ascii="Cambria Math" w:eastAsiaTheme="minorEastAsia" w:hAnsi="Cambria Math" w:cs="Times New Roman"/>
+              </w:rPr>
+              <m:t>i</m:t>
+            </m:r>
+          </m:sub>
+        </m:sSub>
+      </m:oMath>
+      <w:r>
+        <w:rPr>
+          <w:rFonts w:ascii="Times New Roman" w:eastAsiaTheme="minorEastAsia" w:hAnsi="Times New Roman" w:cs="Times New Roman"/>
+        </w:rPr>
+        <w:t xml:space="preserve">, using dummy variables, </w:t>
+      </w:r>
+      <m:oMath>
+        <m:sSub>
+          <m:sSubPr>
+            <m:ctrlPr>
+              <w:rPr>
+                <w:rFonts w:ascii="Cambria Math" w:eastAsiaTheme="minorEastAsia" w:hAnsi="Cambria Math" w:cs="Times New Roman"/>
+                <w:i/>
+              </w:rPr>
+            </m:ctrlPr>
+          </m:sSubPr>
+          <m:e>
+            <m:r>
+              <w:rPr>
+                <w:rFonts w:ascii="Cambria Math" w:eastAsiaTheme="minorEastAsia" w:hAnsi="Cambria Math" w:cs="Times New Roman"/>
+              </w:rPr>
+              <m:t>z</m:t>
+            </m:r>
+          </m:e>
+          <m:sub>
+            <m:r>
+              <w:rPr>
+                <w:rFonts w:ascii="Cambria Math" w:eastAsiaTheme="minorEastAsia" w:hAnsi="Cambria Math" w:cs="Times New Roman"/>
+              </w:rPr>
+              <m:t>ki</m:t>
+            </m:r>
+          </m:sub>
+        </m:sSub>
+      </m:oMath>
+      <w:r>
+        <w:rPr>
+          <w:rFonts w:ascii="Times New Roman" w:eastAsiaTheme="minorEastAsia" w:hAnsi="Times New Roman" w:cs="Times New Roman"/>
+        </w:rPr>
+        <w:t xml:space="preserve">, that indicate </w:t>
+      </w:r>
+      <w:r>
+        <w:rPr>
+          <w:rFonts w:ascii="Times New Roman" w:eastAsiaTheme="minorEastAsia" w:hAnsi="Times New Roman" w:cs="Times New Roman"/>
+        </w:rPr>
+        <w:t xml:space="preserve">the </w:t>
+      </w:r>
+      <m:oMath>
+        <m:sSup>
+          <m:sSupPr>
+            <m:ctrlPr>
+              <w:rPr>
+                <w:rFonts w:ascii="Cambria Math" w:eastAsiaTheme="minorEastAsia" w:hAnsi="Cambria Math" w:cs="Times New Roman"/>
+                <w:i/>
+              </w:rPr>
+            </m:ctrlPr>
+          </m:sSupPr>
+          <m:e>
+            <m:r>
+              <w:rPr>
+                <w:rFonts w:ascii="Cambria Math" w:eastAsiaTheme="minorEastAsia" w:hAnsi="Cambria Math" w:cs="Times New Roman"/>
+              </w:rPr>
+              <m:t>i</m:t>
+            </m:r>
+          </m:e>
+          <m:sup>
+            <m:r>
+              <w:rPr>
+                <w:rFonts w:ascii="Cambria Math" w:eastAsiaTheme="minorEastAsia" w:hAnsi="Cambria Math" w:cs="Times New Roman"/>
+              </w:rPr>
+              <m:t>th</m:t>
+            </m:r>
+          </m:sup>
+        </m:sSup>
+        <m:r>
+          <w:rPr>
+            <w:rFonts w:ascii="Cambria Math" w:eastAsiaTheme="minorEastAsia" w:hAnsi="Cambria Math" w:cs="Times New Roman"/>
+          </w:rPr>
+          <m:t xml:space="preserve"> </m:t>
+        </m:r>
+      </m:oMath>
+      <w:r>
+        <w:rPr>
+          <w:rFonts w:ascii="Times New Roman" w:eastAsiaTheme="minorEastAsia" w:hAnsi="Times New Roman" w:cs="Times New Roman"/>
+        </w:rPr>
+        <w:t xml:space="preserve">subject’s </w:t>
+      </w:r>
+      <w:r>
+        <w:rPr>
+          <w:rFonts w:ascii="Times New Roman" w:eastAsiaTheme="minorEastAsia" w:hAnsi="Times New Roman" w:cs="Times New Roman"/>
+        </w:rPr>
+        <w:t xml:space="preserve">membership in one of the </w:t>
+      </w:r>
+      <m:oMath>
+        <m:r>
+          <w:rPr>
+            <w:rFonts w:ascii="Cambria Math" w:eastAsiaTheme="minorEastAsia" w:hAnsi="Cambria Math" w:cs="Times New Roman"/>
+          </w:rPr>
+          <m:t>K</m:t>
+        </m:r>
+        <m:r>
+          <w:rPr>
+            <w:rFonts w:ascii="Cambria Math" w:eastAsiaTheme="minorEastAsia" w:hAnsi="Cambria Math" w:cs="Times New Roman"/>
+          </w:rPr>
+          <m:t>=5</m:t>
+        </m:r>
+      </m:oMath>
+      <w:r>
+        <w:rPr>
+          <w:rFonts w:ascii="Times New Roman" w:eastAsiaTheme="minorEastAsia" w:hAnsi="Times New Roman" w:cs="Times New Roman"/>
+        </w:rPr>
+        <w:t xml:space="preserve"> quintiles. </w:t>
+      </w:r>
+      <w:r>
+        <w:rPr>
+          <w:rFonts w:ascii="Times New Roman" w:eastAsiaTheme="minorEastAsia" w:hAnsi="Times New Roman" w:cs="Times New Roman"/>
+        </w:rPr>
+        <w:t xml:space="preserve">In equation 2 we conduct a trend test by assigning </w:t>
+      </w:r>
+      <m:oMath>
+        <m:sSup>
+          <m:sSupPr>
+            <m:ctrlPr>
+              <w:rPr>
+                <w:rFonts w:ascii="Cambria Math" w:eastAsiaTheme="minorEastAsia" w:hAnsi="Cambria Math" w:cs="Times New Roman"/>
+                <w:i/>
+              </w:rPr>
+            </m:ctrlPr>
+          </m:sSupPr>
+          <m:e>
+            <m:r>
+              <w:rPr>
+                <w:rFonts w:ascii="Cambria Math" w:eastAsiaTheme="minorEastAsia" w:hAnsi="Cambria Math" w:cs="Times New Roman"/>
+              </w:rPr>
+              <m:t>i</m:t>
+            </m:r>
+          </m:e>
+          <m:sup>
+            <m:r>
+              <w:rPr>
+                <w:rFonts w:ascii="Cambria Math" w:eastAsiaTheme="minorEastAsia" w:hAnsi="Cambria Math" w:cs="Times New Roman"/>
+              </w:rPr>
+              <m:t>th</m:t>
+            </m:r>
+          </m:sup>
+        </m:sSup>
+        <m:r>
+          <w:rPr>
+            <w:rFonts w:ascii="Cambria Math" w:eastAsiaTheme="minorEastAsia" w:hAnsi="Cambria Math" w:cs="Times New Roman"/>
+          </w:rPr>
+          <m:t xml:space="preserve"> </m:t>
+        </m:r>
+      </m:oMath>
+      <w:r>
+        <w:rPr>
+          <w:rFonts w:ascii="Times New Roman" w:eastAsiaTheme="minorEastAsia" w:hAnsi="Times New Roman" w:cs="Times New Roman"/>
+        </w:rPr>
+        <w:t>subject</w:t>
+      </w:r>
+      <w:r>
+        <w:rPr>
+          <w:rFonts w:ascii="Times New Roman" w:eastAsiaTheme="minorEastAsia" w:hAnsi="Times New Roman" w:cs="Times New Roman"/>
+        </w:rPr>
+        <w:t xml:space="preserve"> the median of their respective quintile and then modeling as a continuous variable</w:t>
+      </w:r>
+      <w:r>
+        <w:rPr>
+          <w:rFonts w:ascii="Times New Roman" w:eastAsiaTheme="minorEastAsia" w:hAnsi="Times New Roman" w:cs="Times New Roman"/>
+        </w:rPr>
+        <w:t xml:space="preserve"> (</w:t>
+      </w:r>
+      <m:oMath>
+        <m:sSub>
+          <m:sSubPr>
+            <m:ctrlPr>
+              <w:rPr>
+                <w:rFonts w:ascii="Cambria Math" w:eastAsiaTheme="minorEastAsia" w:hAnsi="Cambria Math" w:cs="Times New Roman"/>
+                <w:i/>
+              </w:rPr>
+            </m:ctrlPr>
+          </m:sSubPr>
+          <m:e>
+            <m:r>
+              <w:rPr>
+                <w:rFonts w:ascii="Cambria Math" w:eastAsiaTheme="minorEastAsia" w:hAnsi="Cambria Math" w:cs="Times New Roman"/>
+              </w:rPr>
+              <m:t>l</m:t>
+            </m:r>
+          </m:e>
+          <m:sub>
+            <m:r>
+              <w:rPr>
+                <w:rFonts w:ascii="Cambria Math" w:eastAsiaTheme="minorEastAsia" w:hAnsi="Cambria Math" w:cs="Times New Roman"/>
+              </w:rPr>
+              <m:t>i</m:t>
+            </m:r>
+          </m:sub>
+        </m:sSub>
+      </m:oMath>
+      <w:r>
+        <w:rPr>
+          <w:rFonts w:ascii="Times New Roman" w:eastAsiaTheme="minorEastAsia" w:hAnsi="Times New Roman" w:cs="Times New Roman"/>
+        </w:rPr>
+        <w:t>)</w:t>
+      </w:r>
+      <w:r>
+        <w:rPr>
+          <w:rFonts w:ascii="Times New Roman" w:eastAsiaTheme="minorEastAsia" w:hAnsi="Times New Roman" w:cs="Times New Roman"/>
+        </w:rPr>
+        <w:t xml:space="preserve">. </w:t>
+      </w:r>
+      <w:r>
+        <w:rPr>
+          <w:rFonts w:ascii="Times New Roman" w:eastAsiaTheme="minorEastAsia" w:hAnsi="Times New Roman" w:cs="Times New Roman"/>
+        </w:rPr>
+        <w:t xml:space="preserve">In equation 3 we specify the diet index as a continuous variable scaled by the standard deviation of the index and in equation 4 we specify the diet index with a basis expansion of </w:t>
+      </w:r>
+      <m:oMath>
+        <m:r>
+          <w:rPr>
+            <w:rFonts w:ascii="Cambria Math" w:eastAsiaTheme="minorEastAsia" w:hAnsi="Cambria Math" w:cs="Times New Roman"/>
+          </w:rPr>
+          <m:t>M=6</m:t>
+        </m:r>
+      </m:oMath>
+      <w:r>
+        <w:rPr>
+          <w:rFonts w:ascii="Times New Roman" w:eastAsiaTheme="minorEastAsia" w:hAnsi="Times New Roman" w:cs="Times New Roman"/>
+        </w:rPr>
+        <w:t xml:space="preserve"> basis fun</w:t>
+      </w:r>
+      <w:proofErr w:type="spellStart"/>
+      <w:r>
+        <w:rPr>
+          <w:rFonts w:ascii="Times New Roman" w:eastAsiaTheme="minorEastAsia" w:hAnsi="Times New Roman" w:cs="Times New Roman"/>
+        </w:rPr>
+        <w:t>ctions</w:t>
+      </w:r>
+      <w:proofErr w:type="spellEnd"/>
+      <w:r>
+        <w:rPr>
+          <w:rFonts w:ascii="Times New Roman" w:eastAsiaTheme="minorEastAsia" w:hAnsi="Times New Roman" w:cs="Times New Roman"/>
+        </w:rPr>
+        <w:t xml:space="preserve"> (not shown here) for a natural cubic spline.</w:t>
+      </w:r>
+      <w:r>
+        <w:rPr>
+          <w:rFonts w:ascii="Times New Roman" w:eastAsiaTheme="minorEastAsia" w:hAnsi="Times New Roman" w:cs="Times New Roman"/>
+        </w:rPr>
+        <w:t xml:space="preserve"> A</w:t>
+      </w:r>
+      <w:r>
+        <w:rPr>
+          <w:rFonts w:ascii="Times New Roman" w:eastAsiaTheme="minorEastAsia" w:hAnsi="Times New Roman" w:cs="Times New Roman"/>
+        </w:rPr>
+        <w:t>dditionally, a</w:t>
+      </w:r>
+      <w:r>
+        <w:rPr>
+          <w:rFonts w:ascii="Times New Roman" w:eastAsiaTheme="minorEastAsia" w:hAnsi="Times New Roman" w:cs="Times New Roman"/>
+        </w:rPr>
+        <w:t>ll models include</w:t>
+      </w:r>
+      <w:r>
+        <w:rPr>
+          <w:rFonts w:ascii="Times New Roman" w:eastAsiaTheme="minorEastAsia" w:hAnsi="Times New Roman" w:cs="Times New Roman"/>
+        </w:rPr>
+        <w:t>d</w:t>
+      </w:r>
+      <w:r>
+        <w:rPr>
+          <w:rFonts w:ascii="Times New Roman" w:eastAsiaTheme="minorEastAsia" w:hAnsi="Times New Roman" w:cs="Times New Roman"/>
+        </w:rPr>
+        <w:t xml:space="preserve"> terms (</w:t>
+      </w:r>
+      <m:oMath>
+        <m:r>
+          <w:rPr>
+            <w:rFonts w:ascii="Cambria Math" w:eastAsiaTheme="minorEastAsia" w:hAnsi="Cambria Math" w:cs="Times New Roman"/>
+          </w:rPr>
+          <m:t>γ</m:t>
+        </m:r>
+      </m:oMath>
+      <w:r>
+        <w:rPr>
+          <w:rFonts w:ascii="Times New Roman" w:eastAsiaTheme="minorEastAsia" w:hAnsi="Times New Roman" w:cs="Times New Roman"/>
+        </w:rPr>
+        <w:t>) for covariates (</w:t>
+      </w:r>
+      <m:oMath>
+        <m:r>
+          <w:rPr>
+            <w:rFonts w:ascii="Cambria Math" w:eastAsiaTheme="minorEastAsia" w:hAnsi="Cambria Math" w:cs="Times New Roman"/>
+          </w:rPr>
+          <m:t>v</m:t>
+        </m:r>
+      </m:oMath>
+      <w:r>
+        <w:rPr>
+          <w:rFonts w:ascii="Times New Roman" w:eastAsiaTheme="minorEastAsia" w:hAnsi="Times New Roman" w:cs="Times New Roman"/>
+        </w:rPr>
+        <w:t>).</w:t>
+      </w:r>
+    </w:p>
+    <w:p>
+      <w:pPr>
+        <w:spacing w:line="360" w:lineRule="auto"/>
+        <w:rPr>
+          <w:rFonts w:ascii="Times New Roman" w:eastAsiaTheme="minorEastAsia" w:hAnsi="Times New Roman" w:cs="Times New Roman"/>
+        </w:rPr>
+      </w:pPr>
+    </w:p>
+    <w:p>
+      <w:pPr>
+        <w:spacing w:line="360" w:lineRule="auto"/>
+        <w:rPr>
+          <w:rFonts w:ascii="Times New Roman" w:hAnsi="Times New Roman" w:cs="Times New Roman"/>
+        </w:rPr>
+      </w:pPr>
     </w:p>
     <w:sectPr>
       <w:pgSz w:w="12240" w:h="15840"/>

</xml_diff>

<commit_message>
update methods in manuscript and cod in tbl 1
</commit_message>
<xml_diff>
--- a/05-Manuscript/01-draft.docx
+++ b/05-Manuscript/01-draft.docx
@@ -52,7 +52,23 @@
           <w:i/>
           <w:iCs/>
         </w:rPr>
-        <w:t>Study Population</w:t>
+        <w:t>Study</w:t>
+      </w:r>
+      <w:r>
+        <w:rPr>
+          <w:rFonts w:ascii="Times New Roman" w:hAnsi="Times New Roman" w:cs="Times New Roman"/>
+          <w:i/>
+          <w:iCs/>
+        </w:rPr>
+        <w:t xml:space="preserve"> Setting and</w:t>
+      </w:r>
+      <w:r>
+        <w:rPr>
+          <w:rFonts w:ascii="Times New Roman" w:hAnsi="Times New Roman" w:cs="Times New Roman"/>
+          <w:i/>
+          <w:iCs/>
+        </w:rPr>
+        <w:t xml:space="preserve"> Population</w:t>
       </w:r>
     </w:p>
     <w:p>
@@ -100,7 +116,19 @@
         <w:rPr>
           <w:rFonts w:ascii="Times New Roman" w:hAnsi="Times New Roman" w:cs="Times New Roman"/>
         </w:rPr>
-        <w:t xml:space="preserve"> and other factors and health outcomes. The study implements a series of surveys that span numerous facets of health and lifestyle. In addition, a subsample is selected to participate in a series of 24-hour recalls to gauge dietary intake. Finally, subjects may also be selected for a subsample that undergoes a medical examination in the Mobile Examination </w:t>
+        <w:t xml:space="preserve"> and other factors and health outcomes. The study </w:t>
+      </w:r>
+      <w:r>
+        <w:rPr>
+          <w:rFonts w:ascii="Times New Roman" w:hAnsi="Times New Roman" w:cs="Times New Roman"/>
+        </w:rPr>
+        <w:t>uses</w:t>
+      </w:r>
+      <w:r>
+        <w:rPr>
+          <w:rFonts w:ascii="Times New Roman" w:hAnsi="Times New Roman" w:cs="Times New Roman"/>
+        </w:rPr>
+        <w:t xml:space="preserve"> surveys that span numerous facets of health and lifestyle. In addition, a subsample is selected to participate in a series of 24-hour recalls to gauge dietary intake. Finally, subjects may also be selected for a subsample that undergoes a medical examination in the Mobile Examination </w:t>
       </w:r>
       <w:r>
         <w:rPr>
@@ -303,20 +331,20 @@
         <w:rPr>
           <w:rFonts w:ascii="Times New Roman" w:hAnsi="Times New Roman" w:cs="Times New Roman"/>
         </w:rPr>
-        <w:t xml:space="preserve"> 2 items). Cancer status was ascertained via self-reported </w:t>
+        <w:t xml:space="preserve"> 2 items). Cancer status was ascertained via self-reported cancer history on the Medical Conditions Questionnaire (MCQ). </w:t>
+      </w:r>
+      <w:r>
+        <w:rPr>
+          <w:rFonts w:ascii="Times New Roman" w:hAnsi="Times New Roman" w:cs="Times New Roman"/>
+        </w:rPr>
+        <w:t xml:space="preserve">We note that individuals with </w:t>
       </w:r>
       <w:r>
         <w:rPr>
           <w:rFonts w:ascii="Times New Roman" w:hAnsi="Times New Roman" w:cs="Times New Roman"/>
         </w:rPr>
         <w:lastRenderedPageBreak/>
-        <w:t xml:space="preserve">cancer history on the Medical Conditions Questionnaire (MCQ). </w:t>
-      </w:r>
-      <w:r>
-        <w:rPr>
-          <w:rFonts w:ascii="Times New Roman" w:hAnsi="Times New Roman" w:cs="Times New Roman"/>
-        </w:rPr>
-        <w:t xml:space="preserve">We note that individuals with only a diagnosis of non-melanoma skin cancer and no other cancer were coded as not having a significant history of cancer given that prognosis and benign course of these malignancies that may otherwise bias the sample </w:t>
+        <w:t xml:space="preserve">only a diagnosis of non-melanoma skin cancer and no other cancer were coded as not having a significant history of cancer given that prognosis and benign course of these malignancies that may otherwise bias the sample </w:t>
       </w:r>
       <w:r>
         <w:rPr>
@@ -924,32 +952,32 @@
         <w:rPr>
           <w:rFonts w:ascii="Times New Roman" w:hAnsi="Times New Roman" w:cs="Times New Roman"/>
         </w:rPr>
-        <w:t xml:space="preserve">SDA Food Patterns Equivalents Database (FPED) </w:t>
+        <w:t>SDA Food Patterns Equivalents Database (FPED) and MyPyramid Equivalents Database</w:t>
+      </w:r>
+      <w:r>
+        <w:rPr>
+          <w:rFonts w:ascii="Times New Roman" w:hAnsi="Times New Roman" w:cs="Times New Roman"/>
+        </w:rPr>
+        <w:t xml:space="preserve"> </w:t>
+      </w:r>
+      <w:r>
+        <w:rPr>
+          <w:rFonts w:ascii="Times New Roman" w:hAnsi="Times New Roman" w:cs="Times New Roman"/>
+        </w:rPr>
+        <w:t>(MPED)</w:t>
+      </w:r>
+      <w:r>
+        <w:rPr>
+          <w:rFonts w:ascii="Times New Roman" w:hAnsi="Times New Roman" w:cs="Times New Roman"/>
+        </w:rPr>
+        <w:t xml:space="preserve"> to obtain intake equivalents of 37 USDA food </w:t>
       </w:r>
       <w:r>
         <w:rPr>
           <w:rFonts w:ascii="Times New Roman" w:hAnsi="Times New Roman" w:cs="Times New Roman"/>
         </w:rPr>
         <w:lastRenderedPageBreak/>
-        <w:t>and MyPyramid Equivalents Database</w:t>
-      </w:r>
-      <w:r>
-        <w:rPr>
-          <w:rFonts w:ascii="Times New Roman" w:hAnsi="Times New Roman" w:cs="Times New Roman"/>
-        </w:rPr>
-        <w:t xml:space="preserve"> </w:t>
-      </w:r>
-      <w:r>
-        <w:rPr>
-          <w:rFonts w:ascii="Times New Roman" w:hAnsi="Times New Roman" w:cs="Times New Roman"/>
-        </w:rPr>
-        <w:t>(MPED)</w:t>
-      </w:r>
-      <w:r>
-        <w:rPr>
-          <w:rFonts w:ascii="Times New Roman" w:hAnsi="Times New Roman" w:cs="Times New Roman"/>
-        </w:rPr>
-        <w:t xml:space="preserve"> to obtain intake equivalents of 37 USDA food patterns components and collapsed these further into 26 groups, as previously described </w:t>
+        <w:t xml:space="preserve">patterns components and collapsed these further into 26 groups, as previously described </w:t>
       </w:r>
       <w:r>
         <w:rPr>
@@ -1553,7 +1581,31 @@
         <w:rPr>
           <w:rFonts w:ascii="Times New Roman" w:hAnsi="Times New Roman" w:cs="Times New Roman"/>
         </w:rPr>
-        <w:t>), the family income to poverty ratio (</w:t>
+        <w:t>), the family income</w:t>
+      </w:r>
+      <w:r>
+        <w:rPr>
+          <w:rFonts w:ascii="Times New Roman" w:hAnsi="Times New Roman" w:cs="Times New Roman"/>
+        </w:rPr>
+        <w:t>-t</w:t>
+      </w:r>
+      <w:r>
+        <w:rPr>
+          <w:rFonts w:ascii="Times New Roman" w:hAnsi="Times New Roman" w:cs="Times New Roman"/>
+        </w:rPr>
+        <w:t>o</w:t>
+      </w:r>
+      <w:r>
+        <w:rPr>
+          <w:rFonts w:ascii="Times New Roman" w:hAnsi="Times New Roman" w:cs="Times New Roman"/>
+        </w:rPr>
+        <w:t>-</w:t>
+      </w:r>
+      <w:r>
+        <w:rPr>
+          <w:rFonts w:ascii="Times New Roman" w:hAnsi="Times New Roman" w:cs="Times New Roman"/>
+        </w:rPr>
+        <w:t>poverty ratio (</w:t>
       </w:r>
       <w:r>
         <w:rPr>
@@ -1619,40 +1671,38 @@
           <w:i/>
           <w:iCs/>
         </w:rPr>
-        <w:t xml:space="preserve">not </w:t>
-      </w:r>
-      <w:r>
-        <w:rPr>
-          <w:rFonts w:ascii="Times New Roman" w:hAnsi="Times New Roman" w:cs="Times New Roman"/>
-          <w:i/>
-          <w:iCs/>
+        <w:t>not covered by health insurance</w:t>
+      </w:r>
+      <w:r>
+        <w:rPr>
+          <w:rFonts w:ascii="Times New Roman" w:hAnsi="Times New Roman" w:cs="Times New Roman"/>
+        </w:rPr>
+        <w:t xml:space="preserve">) </w:t>
+      </w:r>
+      <w:r>
+        <w:rPr>
+          <w:rFonts w:ascii="Times New Roman" w:hAnsi="Times New Roman" w:cs="Times New Roman"/>
+        </w:rPr>
+        <w:t>from</w:t>
+      </w:r>
+      <w:r>
+        <w:rPr>
+          <w:rFonts w:ascii="Times New Roman" w:hAnsi="Times New Roman" w:cs="Times New Roman"/>
+        </w:rPr>
+        <w:t xml:space="preserve"> the health insurance questionnaire (HIQ/HID</w:t>
+      </w:r>
+      <w:r>
+        <w:rPr>
+          <w:rFonts w:ascii="Times New Roman" w:hAnsi="Times New Roman" w:cs="Times New Roman"/>
+        </w:rPr>
+        <w:t>—for 1999-</w:t>
+      </w:r>
+      <w:r>
+        <w:rPr>
+          <w:rFonts w:ascii="Times New Roman" w:hAnsi="Times New Roman" w:cs="Times New Roman"/>
         </w:rPr>
         <w:lastRenderedPageBreak/>
-        <w:t>covered by health insurance</w:t>
-      </w:r>
-      <w:r>
-        <w:rPr>
-          <w:rFonts w:ascii="Times New Roman" w:hAnsi="Times New Roman" w:cs="Times New Roman"/>
-        </w:rPr>
-        <w:t xml:space="preserve">) </w:t>
-      </w:r>
-      <w:r>
-        <w:rPr>
-          <w:rFonts w:ascii="Times New Roman" w:hAnsi="Times New Roman" w:cs="Times New Roman"/>
-        </w:rPr>
-        <w:t>from</w:t>
-      </w:r>
-      <w:r>
-        <w:rPr>
-          <w:rFonts w:ascii="Times New Roman" w:hAnsi="Times New Roman" w:cs="Times New Roman"/>
-        </w:rPr>
-        <w:t xml:space="preserve"> the health insurance questionnaire (HIQ/HID</w:t>
-      </w:r>
-      <w:r>
-        <w:rPr>
-          <w:rFonts w:ascii="Times New Roman" w:hAnsi="Times New Roman" w:cs="Times New Roman"/>
-        </w:rPr>
-        <w:t>—for 1999-2004</w:t>
+        <w:t>2004</w:t>
       </w:r>
       <w:r>
         <w:rPr>
@@ -2445,27 +2495,13 @@
         <w:rPr>
           <w:rFonts w:ascii="Times New Roman" w:hAnsi="Times New Roman" w:cs="Times New Roman"/>
         </w:rPr>
-        <w:t xml:space="preserve">for the conditional log hazard </w:t>
-      </w:r>
-      <w:proofErr w:type="spellStart"/>
-      <w:r>
-        <w:rPr>
-          <w:rFonts w:ascii="Times New Roman" w:hAnsi="Times New Roman" w:cs="Times New Roman"/>
-        </w:rPr>
-        <w:t xml:space="preserve">function </w:t>
-      </w:r>
-      <w:r>
-        <w:rPr>
-          <w:rFonts w:ascii="Times New Roman" w:hAnsi="Times New Roman" w:cs="Times New Roman"/>
-        </w:rPr>
-        <w:t>t</w:t>
-      </w:r>
-      <w:proofErr w:type="spellEnd"/>
-      <w:r>
-        <w:rPr>
-          <w:rFonts w:ascii="Times New Roman" w:hAnsi="Times New Roman" w:cs="Times New Roman"/>
-        </w:rPr>
-        <w:t>o assess the robustness of our results.</w:t>
+        <w:t xml:space="preserve">for the conditional log hazard function </w:t>
+      </w:r>
+      <w:r>
+        <w:rPr>
+          <w:rFonts w:ascii="Times New Roman" w:hAnsi="Times New Roman" w:cs="Times New Roman"/>
+        </w:rPr>
+        <w:t>to assess the robustness of our results.</w:t>
       </w:r>
     </w:p>
     <w:p>
@@ -2646,6 +2682,12 @@
                       </m:r>
                     </m:sub>
                     <m:sup>
+                      <m:r>
+                        <w:rPr>
+                          <w:rFonts w:ascii="Cambria Math" w:hAnsi="Cambria Math" w:cs="Times New Roman"/>
+                        </w:rPr>
+                        <m:t>K=</m:t>
+                      </m:r>
                       <m:r>
                         <w:rPr>
                           <w:rFonts w:ascii="Cambria Math" w:hAnsi="Cambria Math" w:cs="Times New Roman"/>
@@ -3340,7 +3382,6 @@
             <w:rPr>
               <w:rFonts w:ascii="Cambria Math" w:hAnsi="Cambria Math" w:cs="Times New Roman"/>
             </w:rPr>
-            <w:lastRenderedPageBreak/>
             <m:t xml:space="preserve">                                                </m:t>
           </m:r>
           <m:r>
@@ -3554,10 +3595,14 @@
                         </m:dPr>
                         <m:e>
                           <m:r>
+                            <m:rPr>
+                              <m:sty m:val="bi"/>
+                            </m:rPr>
                             <w:rPr>
-                              <w:rFonts w:ascii="Cambria Math" w:hAnsi="Cambria Math" w:cs="Times New Roman"/>
+                              <w:rFonts w:ascii="Cambria Math" w:eastAsiaTheme="minorEastAsia" w:hAnsi="Cambria Math" w:cs="Times New Roman"/>
+                              <w:vertAlign w:val="subscript"/>
                             </w:rPr>
-                            <m:t>X</m:t>
+                            <m:t>x</m:t>
                           </m:r>
                         </m:e>
                       </m:d>
@@ -3645,6 +3690,7 @@
             <w:rPr>
               <w:rFonts w:ascii="Cambria Math" w:hAnsi="Cambria Math" w:cs="Times New Roman"/>
             </w:rPr>
+            <w:lastRenderedPageBreak/>
             <m:t xml:space="preserve">                                                </m:t>
           </m:r>
           <m:r>
@@ -3998,7 +4044,13 @@
         <w:rPr>
           <w:rFonts w:ascii="Times New Roman" w:eastAsiaTheme="minorEastAsia" w:hAnsi="Times New Roman" w:cs="Times New Roman"/>
         </w:rPr>
-        <w:t xml:space="preserve">In equation 1 we specify the diet quality index, </w:t>
+        <w:t>The model in equation 1 specifies</w:t>
+      </w:r>
+      <w:r>
+        <w:rPr>
+          <w:rFonts w:ascii="Times New Roman" w:eastAsiaTheme="minorEastAsia" w:hAnsi="Times New Roman" w:cs="Times New Roman"/>
+        </w:rPr>
+        <w:t xml:space="preserve"> the diet quality index, </w:t>
       </w:r>
       <m:oMath>
         <m:sSub>
@@ -4032,7 +4084,27 @@
         <w:rPr>
           <w:rFonts w:ascii="Times New Roman" w:eastAsiaTheme="minorEastAsia" w:hAnsi="Times New Roman" w:cs="Times New Roman"/>
         </w:rPr>
-        <w:t xml:space="preserve">, using dummy variables, </w:t>
+        <w:t xml:space="preserve">, using </w:t>
+      </w:r>
+      <m:oMath>
+        <m:r>
+          <w:rPr>
+            <w:rFonts w:ascii="Cambria Math" w:eastAsiaTheme="minorEastAsia" w:hAnsi="Cambria Math" w:cs="Times New Roman"/>
+          </w:rPr>
+          <m:t>K</m:t>
+        </m:r>
+        <m:r>
+          <w:rPr>
+            <w:rFonts w:ascii="Cambria Math" w:eastAsiaTheme="minorEastAsia" w:hAnsi="Cambria Math" w:cs="Times New Roman"/>
+          </w:rPr>
+          <m:t xml:space="preserve"> </m:t>
+        </m:r>
+      </m:oMath>
+      <w:r>
+        <w:rPr>
+          <w:rFonts w:ascii="Times New Roman" w:eastAsiaTheme="minorEastAsia" w:hAnsi="Times New Roman" w:cs="Times New Roman"/>
+        </w:rPr>
+        <w:t xml:space="preserve">dummy variables, </w:t>
       </w:r>
       <m:oMath>
         <m:sSub>
@@ -4256,27 +4328,68 @@
         <w:rPr>
           <w:rFonts w:ascii="Times New Roman" w:eastAsiaTheme="minorEastAsia" w:hAnsi="Times New Roman" w:cs="Times New Roman"/>
         </w:rPr>
-        <w:t xml:space="preserve"> basis fun</w:t>
-      </w:r>
-      <w:proofErr w:type="spellStart"/>
+        <w:t xml:space="preserve"> basis functions (not shown here) for a natural cubic spline.</w:t>
+      </w:r>
       <w:r>
         <w:rPr>
           <w:rFonts w:ascii="Times New Roman" w:eastAsiaTheme="minorEastAsia" w:hAnsi="Times New Roman" w:cs="Times New Roman"/>
         </w:rPr>
-        <w:t>ctions</w:t>
-      </w:r>
-      <w:proofErr w:type="spellEnd"/>
+        <w:t xml:space="preserve"> </w:t>
+      </w:r>
       <w:r>
         <w:rPr>
           <w:rFonts w:ascii="Times New Roman" w:eastAsiaTheme="minorEastAsia" w:hAnsi="Times New Roman" w:cs="Times New Roman"/>
         </w:rPr>
-        <w:t xml:space="preserve"> (not shown here) for a natural cubic spline.</w:t>
+        <w:t>Given that model 1 is nested in model 4, we used the likelihood ratio test to assess for non-linearity</w:t>
       </w:r>
       <w:r>
         <w:rPr>
           <w:rFonts w:ascii="Times New Roman" w:eastAsiaTheme="minorEastAsia" w:hAnsi="Times New Roman" w:cs="Times New Roman"/>
         </w:rPr>
-        <w:t xml:space="preserve"> A</w:t>
+        <w:t xml:space="preserve"> </w:t>
+      </w:r>
+      <w:r>
+        <w:rPr>
+          <w:rFonts w:ascii="Times New Roman" w:eastAsiaTheme="minorEastAsia" w:hAnsi="Times New Roman" w:cs="Times New Roman"/>
+        </w:rPr>
+        <w:fldChar w:fldCharType="begin"/>
+      </w:r>
+      <w:r>
+        <w:rPr>
+          <w:rFonts w:ascii="Times New Roman" w:eastAsiaTheme="minorEastAsia" w:hAnsi="Times New Roman" w:cs="Times New Roman"/>
+        </w:rPr>
+        <w:instrText xml:space="preserve"> ADDIN ZOTERO_ITEM CSL_CITATION {"citationID":"CKzgviSM","properties":{"formattedCitation":"[25,26]","plainCitation":"[25,26]","noteIndex":0},"citationItems":[{"id":1975,"uris":["http://zotero.org/users/local/S8X13ARX/items/L9BVZ5BN"],"itemData":{"id":1975,"type":"article-journal","container-title":"Annals of Epidemiology","DOI":"10.1016/S1047-2797(96)00159-7","ISSN":"10472797","issue":"3","journalAbbreviation":"Annals of Epidemiology","language":"en","page":"188-193","source":"DOI.org (Crossref)","title":"A nested approach to evaluating dose-response and trend","volume":"7","author":[{"family":"Witte","given":"John S."},{"family":"Greenland","given":"Sander"}],"issued":{"date-parts":[["1997",4]]}}},{"id":1976,"uris":["http://zotero.org/users/local/S8X13ARX/items/EQMH2V2G"],"itemData":{"id":1976,"type":"article-journal","container-title":"Annals of Human Genetics","DOI":"10.1111/j.1469-1809.1972.tb00293.x","ISSN":"00034800","issue":"4","language":"en","page":"397-409","source":"DOI.org (Crossref)","title":"The Log Likelihood Ratio Test (The G-Test)","volume":"21","author":[{"family":"Woolf","given":"Barnet"}],"issued":{"date-parts":[["1957",5]]}}}],"schema":"https://github.com/citation-style-language/schema/raw/master/csl-citation.json"} </w:instrText>
+      </w:r>
+      <w:r>
+        <w:rPr>
+          <w:rFonts w:ascii="Times New Roman" w:eastAsiaTheme="minorEastAsia" w:hAnsi="Times New Roman" w:cs="Times New Roman"/>
+        </w:rPr>
+        <w:fldChar w:fldCharType="separate"/>
+      </w:r>
+      <w:r>
+        <w:rPr>
+          <w:rFonts w:ascii="Times New Roman" w:eastAsiaTheme="minorEastAsia" w:hAnsi="Times New Roman" w:cs="Times New Roman"/>
+          <w:noProof/>
+        </w:rPr>
+        <w:t>[25,26]</w:t>
+      </w:r>
+      <w:r>
+        <w:rPr>
+          <w:rFonts w:ascii="Times New Roman" w:eastAsiaTheme="minorEastAsia" w:hAnsi="Times New Roman" w:cs="Times New Roman"/>
+        </w:rPr>
+        <w:fldChar w:fldCharType="end"/>
+      </w:r>
+      <w:r>
+        <w:rPr>
+          <w:rFonts w:ascii="Times New Roman" w:eastAsiaTheme="minorEastAsia" w:hAnsi="Times New Roman" w:cs="Times New Roman"/>
+        </w:rPr>
+        <w:t xml:space="preserve">. </w:t>
+      </w:r>
+      <w:r>
+        <w:rPr>
+          <w:rFonts w:ascii="Times New Roman" w:eastAsiaTheme="minorEastAsia" w:hAnsi="Times New Roman" w:cs="Times New Roman"/>
+        </w:rPr>
+        <w:t>A</w:t>
       </w:r>
       <w:r>
         <w:rPr>
@@ -4330,6 +4443,232 @@
         </w:rPr>
         <w:t>).</w:t>
       </w:r>
+      <w:r>
+        <w:rPr>
+          <w:rFonts w:ascii="Times New Roman" w:eastAsiaTheme="minorEastAsia" w:hAnsi="Times New Roman" w:cs="Times New Roman"/>
+        </w:rPr>
+        <w:t xml:space="preserve"> We fit Cox proportional hazards models to data for the entire sample of cancer survivors (</w:t>
+      </w:r>
+      <w:r>
+        <w:rPr>
+          <w:rFonts w:ascii="Times New Roman" w:eastAsiaTheme="minorEastAsia" w:hAnsi="Times New Roman" w:cs="Times New Roman"/>
+          <w:i/>
+          <w:iCs/>
+        </w:rPr>
+        <w:t xml:space="preserve">n </w:t>
+      </w:r>
+      <w:r>
+        <w:rPr>
+          <w:rFonts w:ascii="Times New Roman" w:eastAsiaTheme="minorEastAsia" w:hAnsi="Times New Roman" w:cs="Times New Roman"/>
+        </w:rPr>
+        <w:t xml:space="preserve"> = 2493) and </w:t>
+      </w:r>
+      <w:r>
+        <w:rPr>
+          <w:rFonts w:ascii="Times New Roman" w:eastAsiaTheme="minorEastAsia" w:hAnsi="Times New Roman" w:cs="Times New Roman"/>
+        </w:rPr>
+        <w:t xml:space="preserve">separately </w:t>
+      </w:r>
+      <w:r>
+        <w:rPr>
+          <w:rFonts w:ascii="Times New Roman" w:eastAsiaTheme="minorEastAsia" w:hAnsi="Times New Roman" w:cs="Times New Roman"/>
+        </w:rPr>
+        <w:t>on food insecure cancer survivors (</w:t>
+      </w:r>
+      <w:r>
+        <w:rPr>
+          <w:rFonts w:ascii="Times New Roman" w:eastAsiaTheme="minorEastAsia" w:hAnsi="Times New Roman" w:cs="Times New Roman"/>
+          <w:i/>
+          <w:iCs/>
+        </w:rPr>
+        <w:t xml:space="preserve">n </w:t>
+      </w:r>
+      <w:r>
+        <w:rPr>
+          <w:rFonts w:ascii="Times New Roman" w:eastAsiaTheme="minorEastAsia" w:hAnsi="Times New Roman" w:cs="Times New Roman"/>
+        </w:rPr>
+        <w:t xml:space="preserve">= 317). </w:t>
+      </w:r>
+      <w:r>
+        <w:rPr>
+          <w:rFonts w:ascii="Times New Roman" w:eastAsiaTheme="minorEastAsia" w:hAnsi="Times New Roman" w:cs="Times New Roman"/>
+        </w:rPr>
+        <w:t>Covariates in t</w:t>
+      </w:r>
+      <w:r>
+        <w:rPr>
+          <w:rFonts w:ascii="Times New Roman" w:eastAsiaTheme="minorEastAsia" w:hAnsi="Times New Roman" w:cs="Times New Roman"/>
+        </w:rPr>
+        <w:t xml:space="preserve">hese models included race, sex, age, BMI, household size, </w:t>
+      </w:r>
+      <w:r>
+        <w:rPr>
+          <w:rFonts w:ascii="Times New Roman" w:hAnsi="Times New Roman" w:cs="Times New Roman"/>
+        </w:rPr>
+        <w:t>family income-to-poverty ratio</w:t>
+      </w:r>
+      <w:r>
+        <w:rPr>
+          <w:rFonts w:ascii="Times New Roman" w:hAnsi="Times New Roman" w:cs="Times New Roman"/>
+        </w:rPr>
+        <w:t>,</w:t>
+      </w:r>
+      <w:r>
+        <w:rPr>
+          <w:rFonts w:ascii="Times New Roman" w:hAnsi="Times New Roman" w:cs="Times New Roman"/>
+        </w:rPr>
+        <w:t xml:space="preserve"> </w:t>
+      </w:r>
+      <w:r>
+        <w:rPr>
+          <w:rFonts w:ascii="Times New Roman" w:hAnsi="Times New Roman" w:cs="Times New Roman"/>
+        </w:rPr>
+        <w:t>education status,</w:t>
+      </w:r>
+      <w:r>
+        <w:rPr>
+          <w:rFonts w:ascii="Times New Roman" w:hAnsi="Times New Roman" w:cs="Times New Roman"/>
+        </w:rPr>
+        <w:t xml:space="preserve"> health insurance status, alcohol intake, smoking status, calories (using the multivariate density method described by Willet et al.), weekly met minutes, and the </w:t>
+      </w:r>
+      <w:proofErr w:type="spellStart"/>
+      <w:r>
+        <w:rPr>
+          <w:rFonts w:ascii="Times New Roman" w:hAnsi="Times New Roman" w:cs="Times New Roman"/>
+        </w:rPr>
+        <w:t>Charlson</w:t>
+      </w:r>
+      <w:proofErr w:type="spellEnd"/>
+      <w:r>
+        <w:rPr>
+          <w:rFonts w:ascii="Times New Roman" w:hAnsi="Times New Roman" w:cs="Times New Roman"/>
+        </w:rPr>
+        <w:t xml:space="preserve"> Comorbidity Index score. Additionally, </w:t>
+      </w:r>
+      <w:r>
+        <w:rPr>
+          <w:rFonts w:ascii="Times New Roman" w:hAnsi="Times New Roman" w:cs="Times New Roman"/>
+        </w:rPr>
+        <w:t>as</w:t>
+      </w:r>
+      <w:r>
+        <w:rPr>
+          <w:rFonts w:ascii="Times New Roman" w:hAnsi="Times New Roman" w:cs="Times New Roman"/>
+        </w:rPr>
+        <w:t xml:space="preserve"> these dietary scores are </w:t>
+      </w:r>
+      <w:r>
+        <w:rPr>
+          <w:rFonts w:ascii="Times New Roman" w:hAnsi="Times New Roman" w:cs="Times New Roman"/>
+        </w:rPr>
+        <w:t>intrinsically</w:t>
+      </w:r>
+      <w:r>
+        <w:rPr>
+          <w:rFonts w:ascii="Times New Roman" w:hAnsi="Times New Roman" w:cs="Times New Roman"/>
+        </w:rPr>
+        <w:t xml:space="preserve"> associated with food insecurity status and the receipt of SNAP benefits, we included these as covariates</w:t>
+      </w:r>
+      <w:r>
+        <w:rPr>
+          <w:rFonts w:ascii="Times New Roman" w:hAnsi="Times New Roman" w:cs="Times New Roman"/>
+        </w:rPr>
+        <w:t xml:space="preserve"> given the potential for confounding</w:t>
+      </w:r>
+      <w:r>
+        <w:rPr>
+          <w:rFonts w:ascii="Times New Roman" w:hAnsi="Times New Roman" w:cs="Times New Roman"/>
+        </w:rPr>
+        <w:t xml:space="preserve">. </w:t>
+      </w:r>
+      <w:commentRangeStart w:id="0"/>
+      <w:r>
+        <w:rPr>
+          <w:rFonts w:ascii="Times New Roman" w:hAnsi="Times New Roman" w:cs="Times New Roman"/>
+        </w:rPr>
+        <w:t xml:space="preserve">To account for the possibility of </w:t>
+      </w:r>
+      <w:r>
+        <w:rPr>
+          <w:rFonts w:ascii="Times New Roman" w:hAnsi="Times New Roman" w:cs="Times New Roman"/>
+        </w:rPr>
+        <w:t>downwardly</w:t>
+      </w:r>
+      <w:r>
+        <w:rPr>
+          <w:rFonts w:ascii="Times New Roman" w:hAnsi="Times New Roman" w:cs="Times New Roman"/>
+        </w:rPr>
+        <w:t xml:space="preserve"> </w:t>
+      </w:r>
+      <w:r>
+        <w:rPr>
+          <w:rFonts w:ascii="Times New Roman" w:hAnsi="Times New Roman" w:cs="Times New Roman"/>
+        </w:rPr>
+        <w:t>biased</w:t>
+      </w:r>
+      <w:r>
+        <w:rPr>
+          <w:rFonts w:ascii="Times New Roman" w:hAnsi="Times New Roman" w:cs="Times New Roman"/>
+        </w:rPr>
+        <w:t xml:space="preserve"> survival estimates</w:t>
+      </w:r>
+      <w:r>
+        <w:rPr>
+          <w:rFonts w:ascii="Times New Roman" w:hAnsi="Times New Roman" w:cs="Times New Roman"/>
+        </w:rPr>
+        <w:t xml:space="preserve"> from the contributions of subjects distantly removed from a cancer diagnosis to the risk set, we conducted a sensitivity analysis including only subjects with a primary cancer diagnosis within the </w:t>
+      </w:r>
+      <w:r>
+        <w:rPr>
+          <w:rFonts w:ascii="Times New Roman" w:hAnsi="Times New Roman" w:cs="Times New Roman"/>
+        </w:rPr>
+        <w:t>five years preceding the date of their interview</w:t>
+      </w:r>
+      <w:r>
+        <w:rPr>
+          <w:rFonts w:ascii="Times New Roman" w:hAnsi="Times New Roman" w:cs="Times New Roman"/>
+        </w:rPr>
+        <w:t xml:space="preserve"> (</w:t>
+      </w:r>
+      <w:r>
+        <w:rPr>
+          <w:rFonts w:ascii="Times New Roman" w:hAnsi="Times New Roman" w:cs="Times New Roman"/>
+          <w:i/>
+          <w:iCs/>
+        </w:rPr>
+        <w:t xml:space="preserve">n </w:t>
+      </w:r>
+      <w:r>
+        <w:rPr>
+          <w:rFonts w:ascii="Times New Roman" w:hAnsi="Times New Roman" w:cs="Times New Roman"/>
+        </w:rPr>
+        <w:t>= 894)</w:t>
+      </w:r>
+      <w:r>
+        <w:rPr>
+          <w:rFonts w:ascii="Times New Roman" w:hAnsi="Times New Roman" w:cs="Times New Roman"/>
+        </w:rPr>
+        <w:t xml:space="preserve">. </w:t>
+      </w:r>
+      <w:commentRangeEnd w:id="0"/>
+      <w:r>
+        <w:rPr>
+          <w:rStyle w:val="CommentReference"/>
+        </w:rPr>
+        <w:commentReference w:id="0"/>
+      </w:r>
+      <w:r>
+        <w:rPr>
+          <w:rFonts w:ascii="Times New Roman" w:hAnsi="Times New Roman" w:cs="Times New Roman"/>
+        </w:rPr>
+        <w:t xml:space="preserve">We also considered the NHANES ADL as a covariate given that food security </w:t>
+      </w:r>
+      <w:r>
+        <w:rPr>
+          <w:rFonts w:ascii="Times New Roman" w:hAnsi="Times New Roman" w:cs="Times New Roman"/>
+        </w:rPr>
+        <w:t>can be associated with physical disability and functional deficit but we did not include it as a covariate in our primary models given significant missingness in this variable and conducted a separate analysis where we further adjusted for it.</w:t>
+      </w:r>
     </w:p>
     <w:p>
       <w:pPr>
@@ -4343,9 +4682,58 @@
       <w:pPr>
         <w:spacing w:line="360" w:lineRule="auto"/>
         <w:rPr>
-          <w:rFonts w:ascii="Times New Roman" w:hAnsi="Times New Roman" w:cs="Times New Roman"/>
+          <w:rFonts w:ascii="Times New Roman" w:eastAsiaTheme="minorEastAsia" w:hAnsi="Times New Roman" w:cs="Times New Roman"/>
+          <w:b/>
+          <w:bCs/>
         </w:rPr>
       </w:pPr>
+      <w:r>
+        <w:rPr>
+          <w:rFonts w:ascii="Times New Roman" w:eastAsiaTheme="minorEastAsia" w:hAnsi="Times New Roman" w:cs="Times New Roman"/>
+          <w:b/>
+          <w:bCs/>
+        </w:rPr>
+        <w:t>Results</w:t>
+      </w:r>
+    </w:p>
+    <w:p>
+      <w:pPr>
+        <w:spacing w:line="360" w:lineRule="auto"/>
+        <w:ind w:firstLine="720"/>
+        <w:rPr>
+          <w:rFonts w:ascii="Times New Roman" w:hAnsi="Times New Roman" w:cs="Times New Roman"/>
+        </w:rPr>
+      </w:pPr>
+      <w:r>
+        <w:rPr>
+          <w:rFonts w:ascii="Times New Roman" w:hAnsi="Times New Roman" w:cs="Times New Roman"/>
+        </w:rPr>
+        <w:t>The analysis included</w:t>
+      </w:r>
+      <w:r>
+        <w:rPr>
+          <w:rFonts w:ascii="Times New Roman" w:hAnsi="Times New Roman" w:cs="Times New Roman"/>
+        </w:rPr>
+        <w:t xml:space="preserve"> </w:t>
+      </w:r>
+      <w:r>
+        <w:rPr>
+          <w:rFonts w:ascii="Times New Roman" w:hAnsi="Times New Roman" w:cs="Times New Roman"/>
+        </w:rPr>
+        <w:t xml:space="preserve">603,360 person-months of contributions to the risk set with </w:t>
+      </w:r>
+      <w:r>
+        <w:rPr>
+          <w:rFonts w:ascii="Times New Roman" w:hAnsi="Times New Roman" w:cs="Times New Roman"/>
+        </w:rPr>
+        <w:t>981 deaths from all causes, 343 cancer deaths, and 235 cardiovascular disease-related deaths.</w:t>
+      </w:r>
+      <w:r>
+        <w:rPr>
+          <w:rFonts w:ascii="Times New Roman" w:hAnsi="Times New Roman" w:cs="Times New Roman"/>
+        </w:rPr>
+        <w:t xml:space="preserve"> The characteristics of the study sample of cancer survivors and stratified by food insecurity status are presented in Table 1.</w:t>
+      </w:r>
     </w:p>
     <w:sectPr>
       <w:pgSz w:w="12240" w:h="15840"/>
@@ -4355,6 +4743,54 @@
     </w:sectPr>
   </w:body>
 </w:document>
+</file>
+
+<file path=word/comments.xml><?xml version="1.0" encoding="utf-8"?>
+<w:comments xmlns:wpc="http://schemas.microsoft.com/office/word/2010/wordprocessingCanvas" xmlns:cx="http://schemas.microsoft.com/office/drawing/2014/chartex" xmlns:cx1="http://schemas.microsoft.com/office/drawing/2015/9/8/chartex" xmlns:cx2="http://schemas.microsoft.com/office/drawing/2015/10/21/chartex" xmlns:cx3="http://schemas.microsoft.com/office/drawing/2016/5/9/chartex" xmlns:cx4="http://schemas.microsoft.com/office/drawing/2016/5/10/chartex" xmlns:cx5="http://schemas.microsoft.com/office/drawing/2016/5/11/chartex" xmlns:cx6="http://schemas.microsoft.com/office/drawing/2016/5/12/chartex" xmlns:cx7="http://schemas.microsoft.com/office/drawing/2016/5/13/chartex" xmlns:cx8="http://schemas.microsoft.com/office/drawing/2016/5/14/chartex" xmlns:mc="http://schemas.openxmlformats.org/markup-compatibility/2006" xmlns:aink="http://schemas.microsoft.com/office/drawing/2016/ink" xmlns:am3d="http://schemas.microsoft.com/office/drawing/2017/model3d" xmlns:o="urn:schemas-microsoft-com:office:office" xmlns:oel="http://schemas.microsoft.com/office/2019/extlst" xmlns:r="http://schemas.openxmlformats.org/officeDocument/2006/relationships" xmlns:m="http://schemas.openxmlformats.org/officeDocument/2006/math" xmlns:v="urn:schemas-microsoft-com:vml" xmlns:wp14="http://schemas.microsoft.com/office/word/2010/wordprocessingDrawing" xmlns:wp="http://schemas.openxmlformats.org/drawingml/2006/wordprocessingDrawing" xmlns:w10="urn:schemas-microsoft-com:office:word" xmlns:w="http://schemas.openxmlformats.org/wordprocessingml/2006/main" xmlns:w14="http://schemas.microsoft.com/office/word/2010/wordml" xmlns:w15="http://schemas.microsoft.com/office/word/2012/wordml" xmlns:w16cex="http://schemas.microsoft.com/office/word/2018/wordml/cex" xmlns:w16cid="http://schemas.microsoft.com/office/word/2016/wordml/cid" xmlns:w16="http://schemas.microsoft.com/office/word/2018/wordml" xmlns:w16sdtdh="http://schemas.microsoft.com/office/word/2020/wordml/sdtdatahash" xmlns:w16se="http://schemas.microsoft.com/office/word/2015/wordml/symex" xmlns:wpg="http://schemas.microsoft.com/office/word/2010/wordprocessingGroup" xmlns:wpi="http://schemas.microsoft.com/office/word/2010/wordprocessingInk" xmlns:wne="http://schemas.microsoft.com/office/word/2006/wordml" xmlns:wps="http://schemas.microsoft.com/office/word/2010/wordprocessingShape" mc:Ignorable="w14 w15 w16se w16cid w16 w16cex w16sdtdh wp14">
+  <w:comment w:id="0" w:author="Maino Vieytes, Christian Augusto" w:date="2023-03-03T09:18:00Z" w:initials="MVCA">
+    <w:p>
+      <w:r>
+        <w:rPr>
+          <w:rStyle w:val="CommentReference"/>
+        </w:rPr>
+        <w:annotationRef/>
+      </w:r>
+      <w:r>
+        <w:rPr>
+          <w:sz w:val="20"/>
+          <w:szCs w:val="20"/>
+        </w:rPr>
+        <w:t>Despite the fact that cancer survivors are at increased risk of chronic disease…rewrite in this fashion and include citation</w:t>
+      </w:r>
+    </w:p>
+  </w:comment>
+</w:comments>
+</file>
+
+<file path=word/commentsExtended.xml><?xml version="1.0" encoding="utf-8"?>
+<w15:commentsEx xmlns:wpc="http://schemas.microsoft.com/office/word/2010/wordprocessingCanvas" xmlns:cx="http://schemas.microsoft.com/office/drawing/2014/chartex" xmlns:cx1="http://schemas.microsoft.com/office/drawing/2015/9/8/chartex" xmlns:cx2="http://schemas.microsoft.com/office/drawing/2015/10/21/chartex" xmlns:cx3="http://schemas.microsoft.com/office/drawing/2016/5/9/chartex" xmlns:cx4="http://schemas.microsoft.com/office/drawing/2016/5/10/chartex" xmlns:cx5="http://schemas.microsoft.com/office/drawing/2016/5/11/chartex" xmlns:cx6="http://schemas.microsoft.com/office/drawing/2016/5/12/chartex" xmlns:cx7="http://schemas.microsoft.com/office/drawing/2016/5/13/chartex" xmlns:cx8="http://schemas.microsoft.com/office/drawing/2016/5/14/chartex" xmlns:mc="http://schemas.openxmlformats.org/markup-compatibility/2006" xmlns:aink="http://schemas.microsoft.com/office/drawing/2016/ink" xmlns:am3d="http://schemas.microsoft.com/office/drawing/2017/model3d" xmlns:o="urn:schemas-microsoft-com:office:office" xmlns:oel="http://schemas.microsoft.com/office/2019/extlst" xmlns:r="http://schemas.openxmlformats.org/officeDocument/2006/relationships" xmlns:m="http://schemas.openxmlformats.org/officeDocument/2006/math" xmlns:v="urn:schemas-microsoft-com:vml" xmlns:wp14="http://schemas.microsoft.com/office/word/2010/wordprocessingDrawing" xmlns:wp="http://schemas.openxmlformats.org/drawingml/2006/wordprocessingDrawing" xmlns:w10="urn:schemas-microsoft-com:office:word" xmlns:w="http://schemas.openxmlformats.org/wordprocessingml/2006/main" xmlns:w14="http://schemas.microsoft.com/office/word/2010/wordml" xmlns:w15="http://schemas.microsoft.com/office/word/2012/wordml" xmlns:w16cex="http://schemas.microsoft.com/office/word/2018/wordml/cex" xmlns:w16cid="http://schemas.microsoft.com/office/word/2016/wordml/cid" xmlns:w16="http://schemas.microsoft.com/office/word/2018/wordml" xmlns:w16sdtdh="http://schemas.microsoft.com/office/word/2020/wordml/sdtdatahash" xmlns:w16se="http://schemas.microsoft.com/office/word/2015/wordml/symex" xmlns:wpg="http://schemas.microsoft.com/office/word/2010/wordprocessingGroup" xmlns:wpi="http://schemas.microsoft.com/office/word/2010/wordprocessingInk" xmlns:wne="http://schemas.microsoft.com/office/word/2006/wordml" xmlns:wps="http://schemas.microsoft.com/office/word/2010/wordprocessingShape" mc:Ignorable="w14 w15 w16se w16cid w16 w16cex w16sdtdh wp14">
+  <w15:commentEx w15:paraId="0C69A879" w15:done="0"/>
+</w15:commentsEx>
+</file>
+
+<file path=word/commentsExtensible.xml><?xml version="1.0" encoding="utf-8"?>
+<w16cex:commentsExtensible xmlns:wpc="http://schemas.microsoft.com/office/word/2010/wordprocessingCanvas" xmlns:cx="http://schemas.microsoft.com/office/drawing/2014/chartex" xmlns:cx1="http://schemas.microsoft.com/office/drawing/2015/9/8/chartex" xmlns:cx2="http://schemas.microsoft.com/office/drawing/2015/10/21/chartex" xmlns:cx3="http://schemas.microsoft.com/office/drawing/2016/5/9/chartex" xmlns:cx4="http://schemas.microsoft.com/office/drawing/2016/5/10/chartex" xmlns:cx5="http://schemas.microsoft.com/office/drawing/2016/5/11/chartex" xmlns:cx6="http://schemas.microsoft.com/office/drawing/2016/5/12/chartex" xmlns:cx7="http://schemas.microsoft.com/office/drawing/2016/5/13/chartex" xmlns:cx8="http://schemas.microsoft.com/office/drawing/2016/5/14/chartex" xmlns:mc="http://schemas.openxmlformats.org/markup-compatibility/2006" xmlns:aink="http://schemas.microsoft.com/office/drawing/2016/ink" xmlns:am3d="http://schemas.microsoft.com/office/drawing/2017/model3d" xmlns:o="urn:schemas-microsoft-com:office:office" xmlns:oel="http://schemas.microsoft.com/office/2019/extlst" xmlns:r="http://schemas.openxmlformats.org/officeDocument/2006/relationships" xmlns:m="http://schemas.openxmlformats.org/officeDocument/2006/math" xmlns:v="urn:schemas-microsoft-com:vml" xmlns:wp14="http://schemas.microsoft.com/office/word/2010/wordprocessingDrawing" xmlns:wp="http://schemas.openxmlformats.org/drawingml/2006/wordprocessingDrawing" xmlns:w10="urn:schemas-microsoft-com:office:word" xmlns:w="http://schemas.openxmlformats.org/wordprocessingml/2006/main" xmlns:w14="http://schemas.microsoft.com/office/word/2010/wordml" xmlns:w15="http://schemas.microsoft.com/office/word/2012/wordml" xmlns:w16cex="http://schemas.microsoft.com/office/word/2018/wordml/cex" xmlns:w16cid="http://schemas.microsoft.com/office/word/2016/wordml/cid" xmlns:w16="http://schemas.microsoft.com/office/word/2018/wordml" xmlns:w16sdtdh="http://schemas.microsoft.com/office/word/2020/wordml/sdtdatahash" xmlns:w16se="http://schemas.microsoft.com/office/word/2015/wordml/symex" xmlns:wpg="http://schemas.microsoft.com/office/word/2010/wordprocessingGroup" xmlns:wpi="http://schemas.microsoft.com/office/word/2010/wordprocessingInk" xmlns:wne="http://schemas.microsoft.com/office/word/2006/wordml" xmlns:wps="http://schemas.microsoft.com/office/word/2010/wordprocessingShape" mc:Ignorable="w14 w15 w16se w16cid w16 w16cex w16sdtdh wp14">
+  <w16cex:commentExtensible w16cex:durableId="27AC3A03" w16cex:dateUtc="2023-03-03T15:18:00Z"/>
+</w16cex:commentsExtensible>
+</file>
+
+<file path=word/commentsIds.xml><?xml version="1.0" encoding="utf-8"?>
+<w16cid:commentsIds xmlns:wpc="http://schemas.microsoft.com/office/word/2010/wordprocessingCanvas" xmlns:cx="http://schemas.microsoft.com/office/drawing/2014/chartex" xmlns:cx1="http://schemas.microsoft.com/office/drawing/2015/9/8/chartex" xmlns:cx2="http://schemas.microsoft.com/office/drawing/2015/10/21/chartex" xmlns:cx3="http://schemas.microsoft.com/office/drawing/2016/5/9/chartex" xmlns:cx4="http://schemas.microsoft.com/office/drawing/2016/5/10/chartex" xmlns:cx5="http://schemas.microsoft.com/office/drawing/2016/5/11/chartex" xmlns:cx6="http://schemas.microsoft.com/office/drawing/2016/5/12/chartex" xmlns:cx7="http://schemas.microsoft.com/office/drawing/2016/5/13/chartex" xmlns:cx8="http://schemas.microsoft.com/office/drawing/2016/5/14/chartex" xmlns:mc="http://schemas.openxmlformats.org/markup-compatibility/2006" xmlns:aink="http://schemas.microsoft.com/office/drawing/2016/ink" xmlns:am3d="http://schemas.microsoft.com/office/drawing/2017/model3d" xmlns:o="urn:schemas-microsoft-com:office:office" xmlns:oel="http://schemas.microsoft.com/office/2019/extlst" xmlns:r="http://schemas.openxmlformats.org/officeDocument/2006/relationships" xmlns:m="http://schemas.openxmlformats.org/officeDocument/2006/math" xmlns:v="urn:schemas-microsoft-com:vml" xmlns:wp14="http://schemas.microsoft.com/office/word/2010/wordprocessingDrawing" xmlns:wp="http://schemas.openxmlformats.org/drawingml/2006/wordprocessingDrawing" xmlns:w10="urn:schemas-microsoft-com:office:word" xmlns:w="http://schemas.openxmlformats.org/wordprocessingml/2006/main" xmlns:w14="http://schemas.microsoft.com/office/word/2010/wordml" xmlns:w15="http://schemas.microsoft.com/office/word/2012/wordml" xmlns:w16cex="http://schemas.microsoft.com/office/word/2018/wordml/cex" xmlns:w16cid="http://schemas.microsoft.com/office/word/2016/wordml/cid" xmlns:w16="http://schemas.microsoft.com/office/word/2018/wordml" xmlns:w16sdtdh="http://schemas.microsoft.com/office/word/2020/wordml/sdtdatahash" xmlns:w16se="http://schemas.microsoft.com/office/word/2015/wordml/symex" xmlns:wpg="http://schemas.microsoft.com/office/word/2010/wordprocessingGroup" xmlns:wpi="http://schemas.microsoft.com/office/word/2010/wordprocessingInk" xmlns:wne="http://schemas.microsoft.com/office/word/2006/wordml" xmlns:wps="http://schemas.microsoft.com/office/word/2010/wordprocessingShape" mc:Ignorable="w14 w15 w16se w16cid w16 w16cex w16sdtdh wp14">
+  <w16cid:commentId w16cid:paraId="0C69A879" w16cid:durableId="27AC3A03"/>
+</w16cid:commentsIds>
+</file>
+
+<file path=word/people.xml><?xml version="1.0" encoding="utf-8"?>
+<w15:people xmlns:wpc="http://schemas.microsoft.com/office/word/2010/wordprocessingCanvas" xmlns:cx="http://schemas.microsoft.com/office/drawing/2014/chartex" xmlns:cx1="http://schemas.microsoft.com/office/drawing/2015/9/8/chartex" xmlns:cx2="http://schemas.microsoft.com/office/drawing/2015/10/21/chartex" xmlns:cx3="http://schemas.microsoft.com/office/drawing/2016/5/9/chartex" xmlns:cx4="http://schemas.microsoft.com/office/drawing/2016/5/10/chartex" xmlns:cx5="http://schemas.microsoft.com/office/drawing/2016/5/11/chartex" xmlns:cx6="http://schemas.microsoft.com/office/drawing/2016/5/12/chartex" xmlns:cx7="http://schemas.microsoft.com/office/drawing/2016/5/13/chartex" xmlns:cx8="http://schemas.microsoft.com/office/drawing/2016/5/14/chartex" xmlns:mc="http://schemas.openxmlformats.org/markup-compatibility/2006" xmlns:aink="http://schemas.microsoft.com/office/drawing/2016/ink" xmlns:am3d="http://schemas.microsoft.com/office/drawing/2017/model3d" xmlns:o="urn:schemas-microsoft-com:office:office" xmlns:oel="http://schemas.microsoft.com/office/2019/extlst" xmlns:r="http://schemas.openxmlformats.org/officeDocument/2006/relationships" xmlns:m="http://schemas.openxmlformats.org/officeDocument/2006/math" xmlns:v="urn:schemas-microsoft-com:vml" xmlns:wp14="http://schemas.microsoft.com/office/word/2010/wordprocessingDrawing" xmlns:wp="http://schemas.openxmlformats.org/drawingml/2006/wordprocessingDrawing" xmlns:w10="urn:schemas-microsoft-com:office:word" xmlns:w="http://schemas.openxmlformats.org/wordprocessingml/2006/main" xmlns:w14="http://schemas.microsoft.com/office/word/2010/wordml" xmlns:w15="http://schemas.microsoft.com/office/word/2012/wordml" xmlns:w16cex="http://schemas.microsoft.com/office/word/2018/wordml/cex" xmlns:w16cid="http://schemas.microsoft.com/office/word/2016/wordml/cid" xmlns:w16="http://schemas.microsoft.com/office/word/2018/wordml" xmlns:w16sdtdh="http://schemas.microsoft.com/office/word/2020/wordml/sdtdatahash" xmlns:w16se="http://schemas.microsoft.com/office/word/2015/wordml/symex" xmlns:wpg="http://schemas.microsoft.com/office/word/2010/wordprocessingGroup" xmlns:wpi="http://schemas.microsoft.com/office/word/2010/wordprocessingInk" xmlns:wne="http://schemas.microsoft.com/office/word/2006/wordml" xmlns:wps="http://schemas.microsoft.com/office/word/2010/wordprocessingShape" mc:Ignorable="w14 w15 w16se w16cid w16 w16cex w16sdtdh wp14">
+  <w15:person w15:author="Maino Vieytes, Christian Augusto">
+    <w15:presenceInfo w15:providerId="AD" w15:userId="S::cam17@illinois.edu::5acb8dac-47a1-45dd-8d78-4a7225103947"/>
+  </w15:person>
+</w15:people>
 </file>
 
 <file path=word/styles.xml><?xml version="1.0" encoding="utf-8"?>
@@ -4810,6 +5246,71 @@
       <w:color w:val="808080"/>
     </w:rPr>
   </w:style>
+  <w:style w:type="character" w:styleId="CommentReference">
+    <w:name w:val="annotation reference"/>
+    <w:basedOn w:val="DefaultParagraphFont"/>
+    <w:uiPriority w:val="99"/>
+    <w:semiHidden/>
+    <w:unhideWhenUsed/>
+    <w:rsid w:val="005538C5"/>
+    <w:rPr>
+      <w:sz w:val="16"/>
+      <w:szCs w:val="16"/>
+    </w:rPr>
+  </w:style>
+  <w:style w:type="paragraph" w:styleId="CommentText">
+    <w:name w:val="annotation text"/>
+    <w:basedOn w:val="Normal"/>
+    <w:link w:val="CommentTextChar"/>
+    <w:uiPriority w:val="99"/>
+    <w:semiHidden/>
+    <w:unhideWhenUsed/>
+    <w:rsid w:val="005538C5"/>
+    <w:rPr>
+      <w:sz w:val="20"/>
+      <w:szCs w:val="20"/>
+    </w:rPr>
+  </w:style>
+  <w:style w:type="character" w:customStyle="1" w:styleId="CommentTextChar">
+    <w:name w:val="Comment Text Char"/>
+    <w:basedOn w:val="DefaultParagraphFont"/>
+    <w:link w:val="CommentText"/>
+    <w:uiPriority w:val="99"/>
+    <w:semiHidden/>
+    <w:rsid w:val="005538C5"/>
+    <w:rPr>
+      <w:sz w:val="20"/>
+      <w:szCs w:val="20"/>
+    </w:rPr>
+  </w:style>
+  <w:style w:type="paragraph" w:styleId="CommentSubject">
+    <w:name w:val="annotation subject"/>
+    <w:basedOn w:val="CommentText"/>
+    <w:next w:val="CommentText"/>
+    <w:link w:val="CommentSubjectChar"/>
+    <w:uiPriority w:val="99"/>
+    <w:semiHidden/>
+    <w:unhideWhenUsed/>
+    <w:rsid w:val="005538C5"/>
+    <w:rPr>
+      <w:b/>
+      <w:bCs/>
+    </w:rPr>
+  </w:style>
+  <w:style w:type="character" w:customStyle="1" w:styleId="CommentSubjectChar">
+    <w:name w:val="Comment Subject Char"/>
+    <w:basedOn w:val="CommentTextChar"/>
+    <w:link w:val="CommentSubject"/>
+    <w:uiPriority w:val="99"/>
+    <w:semiHidden/>
+    <w:rsid w:val="005538C5"/>
+    <w:rPr>
+      <w:b/>
+      <w:bCs/>
+      <w:sz w:val="20"/>
+      <w:szCs w:val="20"/>
+    </w:rPr>
+  </w:style>
 </w:styles>
 </file>
 

</xml_diff>